<commit_message>
documentação e material de estudo
</commit_message>
<xml_diff>
--- a/Documentação/Doccumentacao_Resultados.docx
+++ b/Documentação/Doccumentacao_Resultados.docx
@@ -359,58 +359,25 @@
     </w:p>
     <w:p>
       <w:pPr>
-        <w:pStyle w:val="Descrio"/>
-        <w:rPr>
-          <w:lang w:val="pt-BR"/>
-        </w:rPr>
-      </w:pPr>
-      <w:r>
-        <w:rPr>
-          <w:lang w:val="pt-BR"/>
-        </w:rPr>
-        <w:t>[</w:t>
-      </w:r>
-      <w:r>
-        <w:rPr>
-          <w:rFonts w:eastAsia="Times" w:cs="Times New Roman"/>
-          <w:sz w:val="16"/>
-          <w:szCs w:val="20"/>
-          <w:lang w:val="pt-BR" w:eastAsia="pt-BR"/>
-        </w:rPr>
-        <w:t>Nesta seção do documento deve ser descrito questões da base de dados, incluindo descrição dos dados analisados.</w:t>
-      </w:r>
-    </w:p>
-    <w:p>
-      <w:pPr>
-        <w:pStyle w:val="Descrio"/>
-        <w:rPr>
-          <w:lang w:val="pt-BR"/>
-        </w:rPr>
-      </w:pPr>
-      <w:r>
-        <w:rPr>
-          <w:rFonts w:eastAsia="Times" w:cs="Times New Roman"/>
-          <w:sz w:val="16"/>
-          <w:szCs w:val="20"/>
-          <w:lang w:val="pt-BR" w:eastAsia="pt-BR"/>
-        </w:rPr>
-        <w:t>Além disto deve ser descrito como a análise dos dados foi realizadas</w:t>
-      </w:r>
-      <w:r>
-        <w:rPr>
-          <w:lang w:val="pt-BR"/>
-        </w:rPr>
-        <w:t>]</w:t>
-      </w:r>
-    </w:p>
-    <w:p>
-      <w:pPr>
         <w:pStyle w:val="Normal"/>
         <w:jc w:val="both"/>
         <w:rPr/>
       </w:pPr>
       <w:r>
         <w:rPr/>
+        <w:t xml:space="preserve">A base de dados utilizada neste estudo foi obtida através de uma pesquisa no site de </w:t>
+      </w:r>
+      <w:hyperlink r:id="rId2" w:tgtFrame="_top">
+        <w:r>
+          <w:rPr>
+            <w:rStyle w:val="LinkdaInternet"/>
+          </w:rPr>
+          <w:t>site de pesquisa de dados do google</w:t>
+        </w:r>
+      </w:hyperlink>
+      <w:r>
+        <w:rPr/>
+        <w:t xml:space="preserve">. </w:t>
       </w:r>
     </w:p>
     <w:p>
@@ -421,6 +388,1015 @@
       </w:pPr>
       <w:r>
         <w:rPr/>
+        <w:tab/>
+        <w:t>A base de dados selecionada lista características de vinhos tintos e brancos separadamente. Estas características são listadas na tabela 1.1.</w:t>
+      </w:r>
+    </w:p>
+    <w:tbl>
+      <w:tblPr>
+        <w:tblW w:w="8504" w:type="dxa"/>
+        <w:jc w:val="left"/>
+        <w:tblInd w:w="55" w:type="dxa"/>
+        <w:tblLayout w:type="fixed"/>
+        <w:tblCellMar>
+          <w:top w:w="55" w:type="dxa"/>
+          <w:left w:w="55" w:type="dxa"/>
+          <w:bottom w:w="55" w:type="dxa"/>
+          <w:right w:w="55" w:type="dxa"/>
+        </w:tblCellMar>
+      </w:tblPr>
+      <w:tblGrid>
+        <w:gridCol w:w="2887"/>
+        <w:gridCol w:w="5616"/>
+      </w:tblGrid>
+      <w:tr>
+        <w:trPr/>
+        <w:tc>
+          <w:tcPr>
+            <w:tcW w:w="2887" w:type="dxa"/>
+            <w:tcBorders>
+              <w:top w:val="single" w:sz="2" w:space="0" w:color="000000"/>
+              <w:left w:val="single" w:sz="2" w:space="0" w:color="000000"/>
+              <w:bottom w:val="single" w:sz="2" w:space="0" w:color="000000"/>
+            </w:tcBorders>
+          </w:tcPr>
+          <w:p>
+            <w:pPr>
+              <w:pStyle w:val="Contedodatabela"/>
+              <w:widowControl w:val="false"/>
+              <w:jc w:val="center"/>
+              <w:rPr/>
+            </w:pPr>
+            <w:r>
+              <w:rPr/>
+              <w:t>Características</w:t>
+            </w:r>
+          </w:p>
+        </w:tc>
+        <w:tc>
+          <w:tcPr>
+            <w:tcW w:w="5616" w:type="dxa"/>
+            <w:tcBorders>
+              <w:top w:val="single" w:sz="2" w:space="0" w:color="000000"/>
+              <w:left w:val="single" w:sz="2" w:space="0" w:color="000000"/>
+              <w:bottom w:val="single" w:sz="2" w:space="0" w:color="000000"/>
+              <w:right w:val="single" w:sz="2" w:space="0" w:color="000000"/>
+            </w:tcBorders>
+          </w:tcPr>
+          <w:p>
+            <w:pPr>
+              <w:pStyle w:val="Contedodatabela"/>
+              <w:widowControl w:val="false"/>
+              <w:jc w:val="center"/>
+              <w:rPr/>
+            </w:pPr>
+            <w:r>
+              <w:rPr/>
+              <w:t>Descrição</w:t>
+            </w:r>
+          </w:p>
+        </w:tc>
+      </w:tr>
+      <w:tr>
+        <w:trPr/>
+        <w:tc>
+          <w:tcPr>
+            <w:tcW w:w="2887" w:type="dxa"/>
+            <w:tcBorders>
+              <w:left w:val="single" w:sz="2" w:space="0" w:color="000000"/>
+              <w:bottom w:val="single" w:sz="2" w:space="0" w:color="000000"/>
+            </w:tcBorders>
+          </w:tcPr>
+          <w:p>
+            <w:pPr>
+              <w:pStyle w:val="Contedodatabela"/>
+              <w:widowControl w:val="false"/>
+              <w:rPr/>
+            </w:pPr>
+            <w:r>
+              <w:rPr/>
+              <w:t>Acidez fixa</w:t>
+            </w:r>
+          </w:p>
+        </w:tc>
+        <w:tc>
+          <w:tcPr>
+            <w:tcW w:w="5616" w:type="dxa"/>
+            <w:tcBorders>
+              <w:left w:val="single" w:sz="2" w:space="0" w:color="000000"/>
+              <w:bottom w:val="single" w:sz="2" w:space="0" w:color="000000"/>
+              <w:right w:val="single" w:sz="2" w:space="0" w:color="000000"/>
+            </w:tcBorders>
+          </w:tcPr>
+          <w:p>
+            <w:pPr>
+              <w:pStyle w:val="Contedodatabela"/>
+              <w:widowControl w:val="false"/>
+              <w:jc w:val="both"/>
+              <w:rPr>
+                <w:rFonts w:ascii="Calibri" w:hAnsi="Calibri" w:eastAsia="Calibri" w:cs="" w:asciiTheme="minorHAnsi" w:cstheme="minorBidi" w:eastAsiaTheme="minorHAnsi" w:hAnsiTheme="minorHAnsi"/>
+                <w:color w:val="auto"/>
+                <w:kern w:val="0"/>
+                <w:sz w:val="22"/>
+                <w:szCs w:val="22"/>
+                <w:lang w:val="pt-BR" w:eastAsia="en-US" w:bidi="ar-SA"/>
+              </w:rPr>
+            </w:pPr>
+            <w:r>
+              <w:rPr>
+                <w:rFonts w:eastAsia="Calibri" w:cs="" w:cstheme="minorBidi" w:eastAsiaTheme="minorHAnsi"/>
+                <w:color w:val="auto"/>
+                <w:kern w:val="0"/>
+                <w:sz w:val="22"/>
+                <w:szCs w:val="22"/>
+                <w:lang w:val="pt-BR" w:eastAsia="en-US" w:bidi="ar-SA"/>
+              </w:rPr>
+              <w:t>O</w:t>
+            </w:r>
+            <w:r>
+              <w:rPr>
+                <w:rFonts w:eastAsia="Calibri" w:cs="" w:cstheme="minorBidi" w:eastAsiaTheme="minorHAnsi"/>
+                <w:b w:val="false"/>
+                <w:i w:val="false"/>
+                <w:caps w:val="false"/>
+                <w:smallCaps w:val="false"/>
+                <w:color w:val="auto"/>
+                <w:spacing w:val="0"/>
+                <w:kern w:val="0"/>
+                <w:sz w:val="22"/>
+                <w:szCs w:val="22"/>
+                <w:lang w:val="pt-BR" w:eastAsia="en-US" w:bidi="ar-SA"/>
+              </w:rPr>
+              <w:t>s ácidos orgânicos da uva (tartárico, málico e cítrico) e os originados da fermentação alcoólica (succínico, lático, etc.), que formam a acidez fixa do vinho.</w:t>
+            </w:r>
+          </w:p>
+        </w:tc>
+      </w:tr>
+      <w:tr>
+        <w:trPr/>
+        <w:tc>
+          <w:tcPr>
+            <w:tcW w:w="2887" w:type="dxa"/>
+            <w:tcBorders>
+              <w:left w:val="single" w:sz="2" w:space="0" w:color="000000"/>
+              <w:bottom w:val="single" w:sz="2" w:space="0" w:color="000000"/>
+            </w:tcBorders>
+          </w:tcPr>
+          <w:p>
+            <w:pPr>
+              <w:pStyle w:val="Contedodatabela"/>
+              <w:widowControl w:val="false"/>
+              <w:rPr/>
+            </w:pPr>
+            <w:r>
+              <w:rPr/>
+              <w:t>Acidez volátil</w:t>
+            </w:r>
+          </w:p>
+        </w:tc>
+        <w:tc>
+          <w:tcPr>
+            <w:tcW w:w="5616" w:type="dxa"/>
+            <w:tcBorders>
+              <w:left w:val="single" w:sz="2" w:space="0" w:color="000000"/>
+              <w:bottom w:val="single" w:sz="2" w:space="0" w:color="000000"/>
+              <w:right w:val="single" w:sz="2" w:space="0" w:color="000000"/>
+            </w:tcBorders>
+          </w:tcPr>
+          <w:p>
+            <w:pPr>
+              <w:pStyle w:val="Contedodatabela"/>
+              <w:widowControl w:val="false"/>
+              <w:jc w:val="both"/>
+              <w:rPr/>
+            </w:pPr>
+            <w:r>
+              <w:rPr/>
+              <w:t>O ácido acético é elaborado na fermentação alcoólica, formando a chamada acidez volátil.</w:t>
+            </w:r>
+          </w:p>
+        </w:tc>
+      </w:tr>
+      <w:tr>
+        <w:trPr/>
+        <w:tc>
+          <w:tcPr>
+            <w:tcW w:w="2887" w:type="dxa"/>
+            <w:tcBorders>
+              <w:left w:val="single" w:sz="2" w:space="0" w:color="000000"/>
+              <w:bottom w:val="single" w:sz="2" w:space="0" w:color="000000"/>
+            </w:tcBorders>
+          </w:tcPr>
+          <w:p>
+            <w:pPr>
+              <w:pStyle w:val="Contedodatabela"/>
+              <w:widowControl w:val="false"/>
+              <w:rPr/>
+            </w:pPr>
+            <w:r>
+              <w:rPr/>
+              <w:t>Ácido Cítrico</w:t>
+            </w:r>
+          </w:p>
+        </w:tc>
+        <w:tc>
+          <w:tcPr>
+            <w:tcW w:w="5616" w:type="dxa"/>
+            <w:tcBorders>
+              <w:left w:val="single" w:sz="2" w:space="0" w:color="000000"/>
+              <w:bottom w:val="single" w:sz="2" w:space="0" w:color="000000"/>
+              <w:right w:val="single" w:sz="2" w:space="0" w:color="000000"/>
+            </w:tcBorders>
+          </w:tcPr>
+          <w:p>
+            <w:pPr>
+              <w:pStyle w:val="Contedodatabela"/>
+              <w:widowControl w:val="false"/>
+              <w:jc w:val="both"/>
+              <w:rPr/>
+            </w:pPr>
+            <w:r>
+              <w:rPr>
+                <w:rFonts w:eastAsia="Calibri" w:cs="" w:cstheme="minorBidi" w:eastAsiaTheme="minorHAnsi"/>
+                <w:color w:val="auto"/>
+                <w:kern w:val="0"/>
+                <w:sz w:val="22"/>
+                <w:szCs w:val="22"/>
+                <w:lang w:val="pt-BR" w:eastAsia="en-US" w:bidi="ar-SA"/>
+              </w:rPr>
+              <w:t>Á</w:t>
+            </w:r>
+            <w:r>
+              <w:rPr>
+                <w:rStyle w:val="Nfaseforte"/>
+                <w:rFonts w:eastAsia="Calibri" w:cs="" w:cstheme="minorBidi" w:eastAsiaTheme="minorHAnsi"/>
+                <w:b w:val="false"/>
+                <w:i w:val="false"/>
+                <w:caps w:val="false"/>
+                <w:smallCaps w:val="false"/>
+                <w:color w:val="auto"/>
+                <w:spacing w:val="0"/>
+                <w:kern w:val="0"/>
+                <w:sz w:val="22"/>
+                <w:szCs w:val="22"/>
+                <w:lang w:val="pt-BR" w:eastAsia="en-US" w:bidi="ar-SA"/>
+              </w:rPr>
+              <w:t xml:space="preserve">cido cítrico </w:t>
+            </w:r>
+            <w:r>
+              <w:rPr>
+                <w:rFonts w:eastAsia="Calibri" w:cs="" w:cstheme="minorBidi" w:eastAsiaTheme="minorHAnsi"/>
+                <w:b w:val="false"/>
+                <w:i w:val="false"/>
+                <w:caps w:val="false"/>
+                <w:smallCaps w:val="false"/>
+                <w:color w:val="auto"/>
+                <w:spacing w:val="0"/>
+                <w:kern w:val="0"/>
+                <w:sz w:val="22"/>
+                <w:szCs w:val="22"/>
+                <w:lang w:val="pt-BR" w:eastAsia="en-US" w:bidi="ar-SA"/>
+              </w:rPr>
+              <w:t xml:space="preserve">está presente nas uvas em menor quantidade, sendo que nos vinhos apresenta pouca ou nenhuma presença. Por exemplo, nos tintos ele desaparece devido à ação de bactérias láticas </w:t>
+            </w:r>
+            <w:r>
+              <w:rPr>
+                <w:rStyle w:val="Nfaseforte"/>
+                <w:rFonts w:eastAsia="Calibri" w:cs="" w:cstheme="minorBidi" w:eastAsiaTheme="minorHAnsi"/>
+                <w:b w:val="false"/>
+                <w:i w:val="false"/>
+                <w:caps w:val="false"/>
+                <w:smallCaps w:val="false"/>
+                <w:color w:val="auto"/>
+                <w:spacing w:val="0"/>
+                <w:kern w:val="0"/>
+                <w:sz w:val="22"/>
+                <w:szCs w:val="22"/>
+                <w:lang w:val="pt-BR" w:eastAsia="en-US" w:bidi="ar-SA"/>
+              </w:rPr>
+              <w:t>(fermentação malolática)</w:t>
+            </w:r>
+            <w:r>
+              <w:rPr>
+                <w:rFonts w:eastAsia="Calibri" w:cs="" w:cstheme="minorBidi" w:eastAsiaTheme="minorHAnsi"/>
+                <w:b w:val="false"/>
+                <w:i w:val="false"/>
+                <w:caps w:val="false"/>
+                <w:smallCaps w:val="false"/>
+                <w:color w:val="auto"/>
+                <w:spacing w:val="0"/>
+                <w:kern w:val="0"/>
+                <w:sz w:val="22"/>
+                <w:szCs w:val="22"/>
+                <w:lang w:val="pt-BR" w:eastAsia="en-US" w:bidi="ar-SA"/>
+              </w:rPr>
+              <w:t xml:space="preserve">. Também é possível dizer que é fresco, porém, em alguns casos, pode conferir um </w:t>
+            </w:r>
+            <w:r>
+              <w:rPr>
+                <w:rStyle w:val="Nfaseforte"/>
+                <w:rFonts w:eastAsia="Calibri" w:cs="" w:cstheme="minorBidi" w:eastAsiaTheme="minorHAnsi"/>
+                <w:b w:val="false"/>
+                <w:i w:val="false"/>
+                <w:caps w:val="false"/>
+                <w:smallCaps w:val="false"/>
+                <w:color w:val="auto"/>
+                <w:spacing w:val="0"/>
+                <w:kern w:val="0"/>
+                <w:sz w:val="22"/>
+                <w:szCs w:val="22"/>
+                <w:lang w:val="pt-BR" w:eastAsia="en-US" w:bidi="ar-SA"/>
+              </w:rPr>
+              <w:t xml:space="preserve">paladar amargo </w:t>
+            </w:r>
+            <w:r>
+              <w:rPr>
+                <w:rFonts w:eastAsia="Calibri" w:cs="" w:cstheme="minorBidi" w:eastAsiaTheme="minorHAnsi"/>
+                <w:b w:val="false"/>
+                <w:i w:val="false"/>
+                <w:caps w:val="false"/>
+                <w:smallCaps w:val="false"/>
+                <w:color w:val="auto"/>
+                <w:spacing w:val="0"/>
+                <w:kern w:val="0"/>
+                <w:sz w:val="22"/>
+                <w:szCs w:val="22"/>
+                <w:lang w:val="pt-BR" w:eastAsia="en-US" w:bidi="ar-SA"/>
+              </w:rPr>
+              <w:t>no final.</w:t>
+            </w:r>
+          </w:p>
+        </w:tc>
+      </w:tr>
+      <w:tr>
+        <w:trPr/>
+        <w:tc>
+          <w:tcPr>
+            <w:tcW w:w="2887" w:type="dxa"/>
+            <w:tcBorders>
+              <w:left w:val="single" w:sz="2" w:space="0" w:color="000000"/>
+              <w:bottom w:val="single" w:sz="2" w:space="0" w:color="000000"/>
+            </w:tcBorders>
+          </w:tcPr>
+          <w:p>
+            <w:pPr>
+              <w:pStyle w:val="Contedodatabela"/>
+              <w:widowControl w:val="false"/>
+              <w:rPr/>
+            </w:pPr>
+            <w:r>
+              <w:rPr/>
+              <w:t>Açúcar residual</w:t>
+            </w:r>
+          </w:p>
+        </w:tc>
+        <w:tc>
+          <w:tcPr>
+            <w:tcW w:w="5616" w:type="dxa"/>
+            <w:tcBorders>
+              <w:left w:val="single" w:sz="2" w:space="0" w:color="000000"/>
+              <w:bottom w:val="single" w:sz="2" w:space="0" w:color="000000"/>
+              <w:right w:val="single" w:sz="2" w:space="0" w:color="000000"/>
+            </w:tcBorders>
+          </w:tcPr>
+          <w:p>
+            <w:pPr>
+              <w:pStyle w:val="Contedodatabela"/>
+              <w:widowControl w:val="false"/>
+              <w:jc w:val="both"/>
+              <w:rPr>
+                <w:rFonts w:ascii="Calibri" w:hAnsi="Calibri" w:eastAsia="Calibri" w:cs="" w:asciiTheme="minorHAnsi" w:cstheme="minorBidi" w:eastAsiaTheme="minorHAnsi" w:hAnsiTheme="minorHAnsi"/>
+                <w:color w:val="auto"/>
+                <w:kern w:val="0"/>
+                <w:sz w:val="22"/>
+                <w:szCs w:val="22"/>
+                <w:lang w:val="pt-BR" w:eastAsia="en-US" w:bidi="ar-SA"/>
+              </w:rPr>
+            </w:pPr>
+            <w:r>
+              <w:rPr>
+                <w:rFonts w:eastAsia="Calibri" w:cs="" w:cstheme="minorBidi" w:eastAsiaTheme="minorHAnsi"/>
+                <w:color w:val="auto"/>
+                <w:kern w:val="0"/>
+                <w:sz w:val="22"/>
+                <w:szCs w:val="22"/>
+                <w:lang w:val="pt-BR" w:eastAsia="en-US" w:bidi="ar-SA"/>
+              </w:rPr>
+              <w:t>A concentração residual de açúcar refere-se à quantidade de sólidos de açúcar em um determinado volume de vinho após o final da fermentação, além de qualquer adição de açúcar. A concentração residual de açúcar é expressa em gramas por litro ou como uma porcentagem do peso em volume. Por exemplo, um vinho com açúcar residual de 0,2% contém dois gramas de açúcar em um litro de vinho.</w:t>
+            </w:r>
+          </w:p>
+          <w:p>
+            <w:pPr>
+              <w:pStyle w:val="Contedodatabela"/>
+              <w:widowControl w:val="false"/>
+              <w:jc w:val="both"/>
+              <w:rPr>
+                <w:rFonts w:ascii="Calibri" w:hAnsi="Calibri" w:eastAsia="Calibri" w:cs="" w:asciiTheme="minorHAnsi" w:cstheme="minorBidi" w:eastAsiaTheme="minorHAnsi" w:hAnsiTheme="minorHAnsi"/>
+                <w:color w:val="auto"/>
+                <w:kern w:val="0"/>
+                <w:sz w:val="22"/>
+                <w:szCs w:val="22"/>
+                <w:lang w:val="pt-BR" w:eastAsia="en-US" w:bidi="ar-SA"/>
+              </w:rPr>
+            </w:pPr>
+            <w:r>
+              <w:rPr>
+                <w:rFonts w:eastAsia="Calibri" w:cs="" w:cstheme="minorBidi" w:eastAsiaTheme="minorHAnsi"/>
+                <w:color w:val="auto"/>
+                <w:kern w:val="0"/>
+                <w:sz w:val="22"/>
+                <w:szCs w:val="22"/>
+                <w:lang w:val="pt-BR" w:eastAsia="en-US" w:bidi="ar-SA"/>
+              </w:rPr>
+              <w:t>Os vinhos secos costumam estar próximos dessa faixa de 0,2% até 0,5%. No entanto, cada país tem a sua classificação. No Brasil, a lei diz que para vinhos tranquilos e frisantes serem considerados secos, o máximo seria 4 gramas por litro de glicose, e, para espumantes, ditos nature (ou seja, sem adição de açúcar no chamado licor de expedição), até 3 gramas (confira a tabela da legislação brasileira no quadro). No entanto, nos Estados Unidos, por exemplo, não há qualquer indicação sobre esse tema. Já nas regulamentações da União Europeia, os vinhos secos com acidez moderada podem conter não mais que 9 gramas por litro de açúcar residual, exceto quando o ácido estiver acima de 7 g/l. s ácidos orgânicos da uva (tartárico, málico e cítrico) e os originados da fermentação alcoólica (succínico, lático, etc.), que formam a acidez fixa do vinho.</w:t>
+            </w:r>
+          </w:p>
+        </w:tc>
+      </w:tr>
+      <w:tr>
+        <w:trPr/>
+        <w:tc>
+          <w:tcPr>
+            <w:tcW w:w="2887" w:type="dxa"/>
+            <w:tcBorders>
+              <w:left w:val="single" w:sz="2" w:space="0" w:color="000000"/>
+              <w:bottom w:val="single" w:sz="2" w:space="0" w:color="000000"/>
+            </w:tcBorders>
+          </w:tcPr>
+          <w:p>
+            <w:pPr>
+              <w:pStyle w:val="Contedodatabela"/>
+              <w:widowControl w:val="false"/>
+              <w:rPr/>
+            </w:pPr>
+            <w:r>
+              <w:rPr/>
+              <w:t>Cloretos</w:t>
+            </w:r>
+          </w:p>
+        </w:tc>
+        <w:tc>
+          <w:tcPr>
+            <w:tcW w:w="5616" w:type="dxa"/>
+            <w:tcBorders>
+              <w:left w:val="single" w:sz="2" w:space="0" w:color="000000"/>
+              <w:bottom w:val="single" w:sz="2" w:space="0" w:color="000000"/>
+              <w:right w:val="single" w:sz="2" w:space="0" w:color="000000"/>
+            </w:tcBorders>
+          </w:tcPr>
+          <w:p>
+            <w:pPr>
+              <w:pStyle w:val="Contedodatabela"/>
+              <w:widowControl w:val="false"/>
+              <w:jc w:val="both"/>
+              <w:rPr>
+                <w:rFonts w:ascii="Calibri" w:hAnsi="Calibri" w:eastAsia="Calibri" w:cs="" w:asciiTheme="minorHAnsi" w:cstheme="minorBidi" w:eastAsiaTheme="minorHAnsi" w:hAnsiTheme="minorHAnsi"/>
+                <w:color w:val="auto"/>
+                <w:kern w:val="0"/>
+                <w:sz w:val="22"/>
+                <w:szCs w:val="22"/>
+                <w:lang w:val="pt-BR" w:eastAsia="en-US" w:bidi="ar-SA"/>
+              </w:rPr>
+            </w:pPr>
+            <w:r>
+              <w:rPr>
+                <w:rFonts w:eastAsia="Calibri" w:cs="" w:cstheme="minorBidi" w:eastAsiaTheme="minorHAnsi"/>
+                <w:color w:val="auto"/>
+                <w:kern w:val="0"/>
+                <w:sz w:val="22"/>
+                <w:szCs w:val="22"/>
+                <w:lang w:val="pt-BR" w:eastAsia="en-US" w:bidi="ar-SA"/>
+              </w:rPr>
+              <w:t>O teor de cloretos nos vinhos é muito variável, normalmente inferior a 50 mg L-1. Os vinhos obtidos de vinhedos situados mais próximos</w:t>
+            </w:r>
+          </w:p>
+          <w:p>
+            <w:pPr>
+              <w:pStyle w:val="Contedodatabela"/>
+              <w:widowControl w:val="false"/>
+              <w:jc w:val="both"/>
+              <w:rPr>
+                <w:rFonts w:ascii="Calibri" w:hAnsi="Calibri" w:eastAsia="Calibri" w:cs="" w:asciiTheme="minorHAnsi" w:cstheme="minorBidi" w:eastAsiaTheme="minorHAnsi" w:hAnsiTheme="minorHAnsi"/>
+                <w:color w:val="auto"/>
+                <w:kern w:val="0"/>
+                <w:sz w:val="22"/>
+                <w:szCs w:val="22"/>
+                <w:lang w:val="pt-BR" w:eastAsia="en-US" w:bidi="ar-SA"/>
+              </w:rPr>
+            </w:pPr>
+            <w:r>
+              <w:rPr>
+                <w:rFonts w:eastAsia="Calibri" w:cs="" w:cstheme="minorBidi" w:eastAsiaTheme="minorHAnsi"/>
+                <w:color w:val="auto"/>
+                <w:kern w:val="0"/>
+                <w:sz w:val="22"/>
+                <w:szCs w:val="22"/>
+                <w:lang w:val="pt-BR" w:eastAsia="en-US" w:bidi="ar-SA"/>
+              </w:rPr>
+              <w:t>do mar apresentam teores mais elevados. O teor de cloretos nos vinhos pode aumentar em função de colagens realizadas, ou também em virtude da adição de ácido clorídrico – que não é permitida.</w:t>
+            </w:r>
+          </w:p>
+        </w:tc>
+      </w:tr>
+      <w:tr>
+        <w:trPr/>
+        <w:tc>
+          <w:tcPr>
+            <w:tcW w:w="2887" w:type="dxa"/>
+            <w:tcBorders>
+              <w:left w:val="single" w:sz="2" w:space="0" w:color="000000"/>
+              <w:bottom w:val="single" w:sz="2" w:space="0" w:color="000000"/>
+            </w:tcBorders>
+          </w:tcPr>
+          <w:p>
+            <w:pPr>
+              <w:pStyle w:val="Contedodatabela"/>
+              <w:widowControl w:val="false"/>
+              <w:rPr/>
+            </w:pPr>
+            <w:r>
+              <w:rPr/>
+              <w:t>Dióxido de enxofre livre</w:t>
+            </w:r>
+          </w:p>
+        </w:tc>
+        <w:tc>
+          <w:tcPr>
+            <w:tcW w:w="5616" w:type="dxa"/>
+            <w:tcBorders>
+              <w:left w:val="single" w:sz="2" w:space="0" w:color="000000"/>
+              <w:bottom w:val="single" w:sz="2" w:space="0" w:color="000000"/>
+              <w:right w:val="single" w:sz="2" w:space="0" w:color="000000"/>
+            </w:tcBorders>
+          </w:tcPr>
+          <w:p>
+            <w:pPr>
+              <w:pStyle w:val="Contedodatabela"/>
+              <w:widowControl w:val="false"/>
+              <w:jc w:val="both"/>
+              <w:rPr/>
+            </w:pPr>
+            <w:r>
+              <w:rPr/>
+              <w:t>O dióxido de enxofre livre corresponde àquele encontrado na forma de SO2 e de combinações minerais do tipo H2 SO3 , HSO3 - e SO2- 3.</w:t>
+            </w:r>
+          </w:p>
+          <w:p>
+            <w:pPr>
+              <w:pStyle w:val="Contedodatabela"/>
+              <w:widowControl w:val="false"/>
+              <w:jc w:val="both"/>
+              <w:rPr/>
+            </w:pPr>
+            <w:r>
+              <w:rPr/>
+              <w:t>O “dióxido de enxofre livre” encontra-se presente nos vinhos e mostos sob diversas formas quimicamente definidas e diferenciadas com teores dependentes de fatores de ordem física e físico-química – o pH, a temperatura e cinética dos diversos equilíbrios estabelecidos (Curvelo-Garcia, A.S.,1988).</w:t>
+            </w:r>
+          </w:p>
+        </w:tc>
+      </w:tr>
+      <w:tr>
+        <w:trPr/>
+        <w:tc>
+          <w:tcPr>
+            <w:tcW w:w="2887" w:type="dxa"/>
+            <w:tcBorders>
+              <w:left w:val="single" w:sz="2" w:space="0" w:color="000000"/>
+              <w:bottom w:val="single" w:sz="2" w:space="0" w:color="000000"/>
+            </w:tcBorders>
+          </w:tcPr>
+          <w:p>
+            <w:pPr>
+              <w:pStyle w:val="Contedodatabela"/>
+              <w:widowControl w:val="false"/>
+              <w:rPr/>
+            </w:pPr>
+            <w:r>
+              <w:rPr/>
+              <w:t>Dióxido de enxofre total</w:t>
+            </w:r>
+          </w:p>
+        </w:tc>
+        <w:tc>
+          <w:tcPr>
+            <w:tcW w:w="5616" w:type="dxa"/>
+            <w:tcBorders>
+              <w:left w:val="single" w:sz="2" w:space="0" w:color="000000"/>
+              <w:bottom w:val="single" w:sz="2" w:space="0" w:color="000000"/>
+              <w:right w:val="single" w:sz="2" w:space="0" w:color="000000"/>
+            </w:tcBorders>
+          </w:tcPr>
+          <w:p>
+            <w:pPr>
+              <w:pStyle w:val="Contedodatabela"/>
+              <w:widowControl w:val="false"/>
+              <w:jc w:val="both"/>
+              <w:rPr/>
+            </w:pPr>
+            <w:r>
+              <w:rPr/>
+              <w:t>O dióxido de enxofre total corresponde à soma do dióxido de enxofre livre mais o combinado existente no vinho.</w:t>
+            </w:r>
+          </w:p>
+        </w:tc>
+      </w:tr>
+      <w:tr>
+        <w:trPr/>
+        <w:tc>
+          <w:tcPr>
+            <w:tcW w:w="2887" w:type="dxa"/>
+            <w:tcBorders>
+              <w:left w:val="single" w:sz="2" w:space="0" w:color="000000"/>
+              <w:bottom w:val="single" w:sz="2" w:space="0" w:color="000000"/>
+            </w:tcBorders>
+          </w:tcPr>
+          <w:p>
+            <w:pPr>
+              <w:pStyle w:val="Contedodatabela"/>
+              <w:widowControl w:val="false"/>
+              <w:rPr/>
+            </w:pPr>
+            <w:r>
+              <w:rPr/>
+              <w:t>Densidade</w:t>
+            </w:r>
+          </w:p>
+        </w:tc>
+        <w:tc>
+          <w:tcPr>
+            <w:tcW w:w="5616" w:type="dxa"/>
+            <w:tcBorders>
+              <w:left w:val="single" w:sz="2" w:space="0" w:color="000000"/>
+              <w:bottom w:val="single" w:sz="2" w:space="0" w:color="000000"/>
+              <w:right w:val="single" w:sz="2" w:space="0" w:color="000000"/>
+            </w:tcBorders>
+          </w:tcPr>
+          <w:p>
+            <w:pPr>
+              <w:pStyle w:val="Contedodatabela"/>
+              <w:widowControl w:val="false"/>
+              <w:jc w:val="both"/>
+              <w:rPr/>
+            </w:pPr>
+            <w:r>
+              <w:rPr/>
+              <w:t>A densidade do vinho está relacionada principalmente ao seu teor alcoólico e de açúcares residuais. Assim, os valores médios de densidade das amostras de vinhos tintos se mantiveram entre 0,9961 (amostra Ft) e 0,9981 (amostra Dt).</w:t>
+            </w:r>
+          </w:p>
+        </w:tc>
+      </w:tr>
+      <w:tr>
+        <w:trPr/>
+        <w:tc>
+          <w:tcPr>
+            <w:tcW w:w="2887" w:type="dxa"/>
+            <w:tcBorders>
+              <w:left w:val="single" w:sz="2" w:space="0" w:color="000000"/>
+              <w:bottom w:val="single" w:sz="2" w:space="0" w:color="000000"/>
+            </w:tcBorders>
+          </w:tcPr>
+          <w:p>
+            <w:pPr>
+              <w:pStyle w:val="Contedodatabela"/>
+              <w:widowControl w:val="false"/>
+              <w:rPr/>
+            </w:pPr>
+            <w:r>
+              <w:rPr/>
+              <w:t>PH</w:t>
+            </w:r>
+          </w:p>
+        </w:tc>
+        <w:tc>
+          <w:tcPr>
+            <w:tcW w:w="5616" w:type="dxa"/>
+            <w:tcBorders>
+              <w:left w:val="single" w:sz="2" w:space="0" w:color="000000"/>
+              <w:bottom w:val="single" w:sz="2" w:space="0" w:color="000000"/>
+              <w:right w:val="single" w:sz="2" w:space="0" w:color="000000"/>
+            </w:tcBorders>
+          </w:tcPr>
+          <w:p>
+            <w:pPr>
+              <w:pStyle w:val="Contedodatabela"/>
+              <w:widowControl w:val="false"/>
+              <w:jc w:val="both"/>
+              <w:rPr/>
+            </w:pPr>
+            <w:r>
+              <w:rPr/>
+              <w:t>O pH representa a concentração de íons de hidrogênio livres dissolvidos no vinho. O valor é expresso pelo logaritmo da concentração de íons hidrogênio, que, no caso dos vinhos brasileiros, é variável de 3,0 até 3,8, dependendo do tipo de vinho (branco ou tinto), da cultivar e da safra.</w:t>
+            </w:r>
+          </w:p>
+        </w:tc>
+      </w:tr>
+      <w:tr>
+        <w:trPr/>
+        <w:tc>
+          <w:tcPr>
+            <w:tcW w:w="2887" w:type="dxa"/>
+            <w:tcBorders>
+              <w:left w:val="single" w:sz="2" w:space="0" w:color="000000"/>
+              <w:bottom w:val="single" w:sz="2" w:space="0" w:color="000000"/>
+            </w:tcBorders>
+          </w:tcPr>
+          <w:p>
+            <w:pPr>
+              <w:pStyle w:val="Contedodatabela"/>
+              <w:widowControl w:val="false"/>
+              <w:rPr/>
+            </w:pPr>
+            <w:r>
+              <w:rPr/>
+              <w:t>Sulfato</w:t>
+            </w:r>
+          </w:p>
+        </w:tc>
+        <w:tc>
+          <w:tcPr>
+            <w:tcW w:w="5616" w:type="dxa"/>
+            <w:tcBorders>
+              <w:left w:val="single" w:sz="2" w:space="0" w:color="000000"/>
+              <w:bottom w:val="single" w:sz="2" w:space="0" w:color="000000"/>
+              <w:right w:val="single" w:sz="2" w:space="0" w:color="000000"/>
+            </w:tcBorders>
+          </w:tcPr>
+          <w:p>
+            <w:pPr>
+              <w:pStyle w:val="Contedodatabela"/>
+              <w:widowControl w:val="false"/>
+              <w:jc w:val="both"/>
+              <w:rPr/>
+            </w:pPr>
+            <w:r>
+              <w:rPr/>
+              <w:t>Os sulfatos são ânions minerais, sempre presentes nos vinhos e provenientes da própria uva como constituinte normal e da oxidação do ácido sulfuroso, assumindo maior importância nos vinhos fortemente sulfitados e submetidos depois a arejamentos. Nesse sentido, o teor de sulfatos aumenta progressivamente durante a conservação do vinho.</w:t>
+            </w:r>
+          </w:p>
+          <w:p>
+            <w:pPr>
+              <w:pStyle w:val="Contedodatabela"/>
+              <w:widowControl w:val="false"/>
+              <w:jc w:val="both"/>
+              <w:rPr/>
+            </w:pPr>
+            <w:r>
+              <w:rPr/>
+              <w:t>Outra eventual causa de incorporação de sulfato no vinho consiste na aplicação do gesso (CaSO 4 ) para a correção da acidez. A adição de ácido sulfúrico é rigorosamente proibida.</w:t>
+            </w:r>
+          </w:p>
+        </w:tc>
+      </w:tr>
+      <w:tr>
+        <w:trPr/>
+        <w:tc>
+          <w:tcPr>
+            <w:tcW w:w="2887" w:type="dxa"/>
+            <w:tcBorders>
+              <w:left w:val="single" w:sz="2" w:space="0" w:color="000000"/>
+              <w:bottom w:val="single" w:sz="2" w:space="0" w:color="000000"/>
+            </w:tcBorders>
+          </w:tcPr>
+          <w:p>
+            <w:pPr>
+              <w:pStyle w:val="Contedodatabela"/>
+              <w:widowControl w:val="false"/>
+              <w:rPr/>
+            </w:pPr>
+            <w:r>
+              <w:rPr/>
+              <w:t>Álcool</w:t>
+            </w:r>
+          </w:p>
+        </w:tc>
+        <w:tc>
+          <w:tcPr>
+            <w:tcW w:w="5616" w:type="dxa"/>
+            <w:tcBorders>
+              <w:left w:val="single" w:sz="2" w:space="0" w:color="000000"/>
+              <w:bottom w:val="single" w:sz="2" w:space="0" w:color="000000"/>
+              <w:right w:val="single" w:sz="2" w:space="0" w:color="000000"/>
+            </w:tcBorders>
+          </w:tcPr>
+          <w:p>
+            <w:pPr>
+              <w:pStyle w:val="Contedodatabela"/>
+              <w:widowControl w:val="false"/>
+              <w:jc w:val="both"/>
+              <w:rPr/>
+            </w:pPr>
+            <w:r>
+              <w:rPr/>
+              <w:t>O álcool é um resultado natural da produção do vinho.</w:t>
+            </w:r>
+          </w:p>
+          <w:p>
+            <w:pPr>
+              <w:pStyle w:val="Contedodatabela"/>
+              <w:widowControl w:val="false"/>
+              <w:jc w:val="both"/>
+              <w:rPr/>
+            </w:pPr>
+            <w:r>
+              <w:rPr/>
+              <w:t>Ou seja, ele não é acrescentado durante o processo, mas sim passa a existir graças a determinadas reações químicas.</w:t>
+            </w:r>
+          </w:p>
+          <w:p>
+            <w:pPr>
+              <w:pStyle w:val="Contedodatabela"/>
+              <w:widowControl w:val="false"/>
+              <w:jc w:val="both"/>
+              <w:rPr/>
+            </w:pPr>
+            <w:r>
+              <w:rPr/>
+              <w:t>A glicose e a frutose são dois tipos de açúcar presentes nas uvas, que podem ter um sabor mais adocicado ou mais ácido na hora de degustar a fruta de acordo com a sua concentração.</w:t>
+            </w:r>
+          </w:p>
+          <w:p>
+            <w:pPr>
+              <w:pStyle w:val="Contedodatabela"/>
+              <w:widowControl w:val="false"/>
+              <w:jc w:val="both"/>
+              <w:rPr/>
+            </w:pPr>
+            <w:r>
+              <w:rPr/>
+              <w:t>Quando uvas mais doces são utilizadas para a produção de um vinho, isso quer dizer que a bebida tende a ser mais alcoólica, já que os açúcares servirão de alimento para microorganismos chamados de leveduras.</w:t>
+            </w:r>
+          </w:p>
+          <w:p>
+            <w:pPr>
+              <w:pStyle w:val="Contedodatabela"/>
+              <w:widowControl w:val="false"/>
+              <w:jc w:val="both"/>
+              <w:rPr/>
+            </w:pPr>
+            <w:r>
+              <w:rPr/>
+              <w:t>Essas leveduras existem tanto nas próprias uvas quanto nas vinhas e nos barris de carvalho, utilizados para o amadurecimento da bebida.</w:t>
+            </w:r>
+          </w:p>
+          <w:p>
+            <w:pPr>
+              <w:pStyle w:val="Contedodatabela"/>
+              <w:widowControl w:val="false"/>
+              <w:jc w:val="both"/>
+              <w:rPr/>
+            </w:pPr>
+            <w:r>
+              <w:rPr/>
+              <w:t>Depois de se alimentarem de açúcar, elas sintetizam dióxido de carbono e etanol, que é o álcool dos vinhos.</w:t>
+            </w:r>
+          </w:p>
+          <w:p>
+            <w:pPr>
+              <w:pStyle w:val="Contedodatabela"/>
+              <w:widowControl w:val="false"/>
+              <w:jc w:val="both"/>
+              <w:rPr/>
+            </w:pPr>
+            <w:r>
+              <w:rPr/>
+              <w:t>Esse é o tão famoso processo de fermentação: a sintetização das leveduras, que transformam a glicose e a frutose em álcool.</w:t>
+            </w:r>
+          </w:p>
+          <w:p>
+            <w:pPr>
+              <w:pStyle w:val="Contedodatabela"/>
+              <w:widowControl w:val="false"/>
+              <w:jc w:val="both"/>
+              <w:rPr/>
+            </w:pPr>
+            <w:r>
+              <w:rPr/>
+              <w:t>Logo, o teor alcoólico do vinho existe naturalmente, graças a esse processo.</w:t>
+            </w:r>
+          </w:p>
+          <w:p>
+            <w:pPr>
+              <w:pStyle w:val="Contedodatabela"/>
+              <w:widowControl w:val="false"/>
+              <w:jc w:val="both"/>
+              <w:rPr/>
+            </w:pPr>
+            <w:r>
+              <w:rPr/>
+              <w:t>Existe uma exceção bastante conhecida, que é o caso dos vinhos do Porto, que recebem aguardente vínica para que o processo de fermentação seja interrompido.</w:t>
+            </w:r>
+          </w:p>
+          <w:p>
+            <w:pPr>
+              <w:pStyle w:val="Contedodatabela"/>
+              <w:widowControl w:val="false"/>
+              <w:jc w:val="both"/>
+              <w:rPr/>
+            </w:pPr>
+            <w:r>
+              <w:rPr/>
+              <w:t>Nesse caso, o álcool é adicionado “artificialmente”, embora ainda pudesse surgir naturalmente caso a fermentação prosseguisse da maneira que ocorre com os outros tipos de vinho.</w:t>
+            </w:r>
+          </w:p>
+        </w:tc>
+      </w:tr>
+      <w:tr>
+        <w:trPr/>
+        <w:tc>
+          <w:tcPr>
+            <w:tcW w:w="2887" w:type="dxa"/>
+            <w:tcBorders>
+              <w:left w:val="single" w:sz="2" w:space="0" w:color="000000"/>
+              <w:bottom w:val="single" w:sz="2" w:space="0" w:color="000000"/>
+            </w:tcBorders>
+          </w:tcPr>
+          <w:p>
+            <w:pPr>
+              <w:pStyle w:val="Contedodatabela"/>
+              <w:widowControl w:val="false"/>
+              <w:rPr/>
+            </w:pPr>
+            <w:r>
+              <w:rPr/>
+              <w:t>Qualidade</w:t>
+            </w:r>
+          </w:p>
+        </w:tc>
+        <w:tc>
+          <w:tcPr>
+            <w:tcW w:w="5616" w:type="dxa"/>
+            <w:tcBorders>
+              <w:left w:val="single" w:sz="2" w:space="0" w:color="000000"/>
+              <w:bottom w:val="single" w:sz="2" w:space="0" w:color="000000"/>
+              <w:right w:val="single" w:sz="2" w:space="0" w:color="000000"/>
+            </w:tcBorders>
+          </w:tcPr>
+          <w:p>
+            <w:pPr>
+              <w:pStyle w:val="Contedodatabela"/>
+              <w:widowControl w:val="false"/>
+              <w:jc w:val="both"/>
+              <w:rPr/>
+            </w:pPr>
+            <w:r>
+              <w:rPr/>
+              <w:t>Avaliação da qualidade do vinho.</w:t>
+            </w:r>
+          </w:p>
+        </w:tc>
+      </w:tr>
+    </w:tbl>
+    <w:p>
+      <w:pPr>
+        <w:pStyle w:val="Normal"/>
+        <w:jc w:val="center"/>
+        <w:rPr>
+          <w:b/>
+          <w:b/>
+          <w:bCs/>
+          <w:sz w:val="18"/>
+          <w:szCs w:val="18"/>
+        </w:rPr>
+      </w:pPr>
+      <w:r>
+        <w:rPr>
+          <w:b/>
+          <w:bCs/>
+          <w:sz w:val="18"/>
+          <w:szCs w:val="18"/>
+        </w:rPr>
+        <w:t>Tabela 1.1:</w:t>
+      </w:r>
+      <w:r>
+        <w:rPr>
+          <w:b w:val="false"/>
+          <w:bCs w:val="false"/>
+          <w:sz w:val="18"/>
+          <w:szCs w:val="18"/>
+        </w:rPr>
+        <w:t xml:space="preserve"> Características analisadas do vinho.</w:t>
+      </w:r>
+    </w:p>
+    <w:p>
+      <w:pPr>
+        <w:pStyle w:val="Normal"/>
+        <w:jc w:val="both"/>
+        <w:rPr/>
+      </w:pPr>
+      <w:r>
+        <w:rPr/>
+        <w:tab/>
+      </w:r>
+      <w:r>
+        <w:rPr>
+          <w:rFonts w:eastAsia="Calibri" w:cs="" w:cstheme="minorBidi" w:eastAsiaTheme="minorHAnsi"/>
+          <w:color w:val="auto"/>
+          <w:kern w:val="0"/>
+          <w:sz w:val="22"/>
+          <w:szCs w:val="22"/>
+          <w:lang w:val="pt-BR" w:eastAsia="en-US" w:bidi="ar-SA"/>
+        </w:rPr>
+        <w:t>Em relação a análise dos dados, a mesma foi dividida em duas partes. A primeira é feita uma analise estatística dos dados dos vinhos tintos e banco. A segunda parte é realizado uma analise aplicando técnicas de data mining.</w:t>
       </w:r>
     </w:p>
     <w:p>
@@ -523,43 +1499,48 @@
     </w:p>
     <w:p>
       <w:pPr>
-        <w:pStyle w:val="Descrio"/>
-        <w:rPr>
-          <w:lang w:val="pt-BR"/>
-        </w:rPr>
-      </w:pPr>
-      <w:r>
-        <w:rPr>
-          <w:lang w:val="pt-BR"/>
-        </w:rPr>
-        <w:t xml:space="preserve">[Descreva a </w:t>
-      </w:r>
-      <w:r>
-        <w:rPr>
-          <w:rFonts w:eastAsia="Times" w:cs="Times New Roman"/>
-          <w:sz w:val="16"/>
-          <w:szCs w:val="20"/>
-          <w:lang w:val="pt-BR" w:eastAsia="pt-BR"/>
-        </w:rPr>
-        <w:t xml:space="preserve">análise realizada </w:t>
-      </w:r>
-      <w:r>
-        <w:rPr>
-          <w:rFonts w:eastAsia="Times" w:cs="Times New Roman"/>
-          <w:sz w:val="16"/>
-          <w:szCs w:val="20"/>
-          <w:lang w:val="pt-BR" w:eastAsia="pt-BR"/>
-        </w:rPr>
-        <w:t>com os dados dos vinhos branco e tinto</w:t>
-      </w:r>
-      <w:r>
-        <w:rPr>
-          <w:rFonts w:eastAsia="Times" w:cs="Times New Roman"/>
-          <w:sz w:val="16"/>
-          <w:szCs w:val="20"/>
-          <w:lang w:val="pt-BR" w:eastAsia="pt-BR"/>
-        </w:rPr>
-        <w:t>]</w:t>
+        <w:pStyle w:val="Normal"/>
+        <w:jc w:val="both"/>
+        <w:rPr/>
+      </w:pPr>
+      <w:r>
+        <w:rPr>
+          <w:rFonts w:eastAsia="Calibri" w:cs="" w:cstheme="minorBidi" w:eastAsiaTheme="minorHAnsi"/>
+          <w:b w:val="false"/>
+          <w:bCs w:val="false"/>
+          <w:i w:val="false"/>
+          <w:iCs w:val="false"/>
+          <w:color w:val="auto"/>
+          <w:kern w:val="0"/>
+          <w:sz w:val="22"/>
+          <w:szCs w:val="22"/>
+          <w:lang w:val="pt-BR" w:eastAsia="en-US" w:bidi="ar-SA"/>
+        </w:rPr>
+        <w:t>A</w:t>
+      </w:r>
+      <w:r>
+        <w:rPr>
+          <w:b w:val="false"/>
+          <w:bCs w:val="false"/>
+          <w:i w:val="false"/>
+          <w:iCs w:val="false"/>
+        </w:rPr>
+        <w:t xml:space="preserve"> análise estatística </w:t>
+      </w:r>
+      <w:r>
+        <w:rPr>
+          <w:rFonts w:eastAsia="Calibri" w:cs="" w:cstheme="minorBidi" w:eastAsiaTheme="minorHAnsi"/>
+          <w:b w:val="false"/>
+          <w:bCs w:val="false"/>
+          <w:i w:val="false"/>
+          <w:iCs w:val="false"/>
+          <w:color w:val="auto"/>
+          <w:kern w:val="0"/>
+          <w:sz w:val="22"/>
+          <w:szCs w:val="22"/>
+          <w:lang w:val="pt-BR" w:eastAsia="en-US" w:bidi="ar-SA"/>
+        </w:rPr>
+        <w:t>foi realizada utilizando a linguagem r, sendo esta  uma é uma linguagem de programação multi-paradigma orientada a objetos, programação funcional, dinâmica, fracamente tipada, voltada à manipulação, análise e visualização de dados. foi criado originalmente por ross ihaka e por robert gentleman no departamento de estatística da universidade de auckland, nova zelândia.</w:t>
       </w:r>
     </w:p>
     <w:p>
@@ -578,31 +1559,7 @@
           <w:sz w:val="28"/>
           <w:szCs w:val="26"/>
         </w:rPr>
-        <w:t>Análise</w:t>
-      </w:r>
-      <w:r>
-        <w:rPr>
-          <w:rFonts w:eastAsia="" w:cs="" w:cstheme="majorBidi" w:eastAsiaTheme="majorEastAsia"/>
-          <w:b/>
-          <w:bCs/>
-          <w:i/>
-          <w:color w:val="365F91" w:themeColor="accent1" w:themeShade="bf"/>
-          <w:sz w:val="28"/>
-          <w:szCs w:val="26"/>
-        </w:rPr>
-        <w:t xml:space="preserve"> </w:t>
-      </w:r>
-      <w:r>
-        <w:rPr>
-          <w:rFonts w:eastAsia="" w:cs="" w:cstheme="majorBidi" w:eastAsiaTheme="majorEastAsia"/>
-          <w:b/>
-          <w:bCs/>
-          <w:i/>
-          <w:color w:val="365F91" w:themeColor="accent1" w:themeShade="bf"/>
-          <w:sz w:val="28"/>
-          <w:szCs w:val="26"/>
-        </w:rPr>
-        <w:t>de Dados de Vinho Tinto</w:t>
+        <w:t>Análise de Dados de Vinho Tinto</w:t>
       </w:r>
     </w:p>
     <w:p>
@@ -610,20 +1567,34 @@
         <w:pStyle w:val="Normal"/>
         <w:jc w:val="both"/>
         <w:rPr>
-          <w:rFonts w:ascii="Calibri" w:hAnsi="Calibri" w:eastAsia="Times" w:cs="Times New Roman"/>
-          <w:sz w:val="16"/>
-          <w:szCs w:val="20"/>
-          <w:lang w:val="pt-BR" w:eastAsia="pt-BR"/>
-        </w:rPr>
-      </w:pPr>
-      <w:r>
-        <w:rPr>
-          <w:rFonts w:eastAsia="Times" w:cs="Times New Roman"/>
-          <w:sz w:val="16"/>
-          <w:szCs w:val="20"/>
-          <w:lang w:val="pt-BR" w:eastAsia="pt-BR"/>
-        </w:rPr>
-        <w:t>[Apresenta os resultados de vinho tinto]</w:t>
+          <w:rFonts w:ascii="Calibri" w:hAnsi="Calibri" w:eastAsia="" w:cs="" w:cstheme="majorBidi" w:eastAsiaTheme="majorEastAsia"/>
+          <w:b w:val="false"/>
+          <w:b w:val="false"/>
+          <w:bCs w:val="false"/>
+          <w:i w:val="false"/>
+          <w:i w:val="false"/>
+          <w:iCs w:val="false"/>
+          <w:color w:val="000000" w:themeShade="bf"/>
+          <w:kern w:val="0"/>
+          <w:sz w:val="22"/>
+          <w:szCs w:val="22"/>
+          <w:lang w:val="pt-BR" w:eastAsia="en-US" w:bidi="ar-SA"/>
+        </w:rPr>
+      </w:pPr>
+      <w:r>
+        <w:rPr>
+          <w:rFonts w:eastAsia="" w:cs="" w:cstheme="majorBidi" w:eastAsiaTheme="majorEastAsia"/>
+          <w:b w:val="false"/>
+          <w:bCs w:val="false"/>
+          <w:i w:val="false"/>
+          <w:iCs w:val="false"/>
+          <w:color w:val="000000" w:themeShade="bf"/>
+          <w:kern w:val="0"/>
+          <w:sz w:val="22"/>
+          <w:szCs w:val="22"/>
+          <w:lang w:val="pt-BR" w:eastAsia="en-US" w:bidi="ar-SA"/>
+        </w:rPr>
+        <w:t>Seção responsável por apresentar os dados da análise estatística dos dados do vinho tinto.</w:t>
       </w:r>
     </w:p>
     <w:p>
@@ -661,10 +1632,491 @@
       <w:pPr>
         <w:pStyle w:val="Normal"/>
         <w:jc w:val="both"/>
-        <w:rPr>
-          <w:color w:val="C9211E"/>
-        </w:rPr>
-      </w:pPr>
+        <w:rPr/>
+      </w:pPr>
+      <w:r>
+        <w:rPr>
+          <w:rFonts w:eastAsia="" w:cs="" w:cstheme="majorBidi" w:eastAsiaTheme="majorEastAsia"/>
+          <w:b w:val="false"/>
+          <w:bCs w:val="false"/>
+          <w:i w:val="false"/>
+          <w:iCs w:val="false"/>
+          <w:color w:val="000000" w:themeShade="bf"/>
+          <w:kern w:val="0"/>
+          <w:sz w:val="22"/>
+          <w:szCs w:val="22"/>
+          <w:lang w:val="pt-BR" w:eastAsia="en-US" w:bidi="ar-SA"/>
+        </w:rPr>
+        <w:t>Nesta seção são apresentados resultados de medidas de posição e de dispersão dos dados. Estas estatísticas são listadas na tabela 2.1.</w:t>
+      </w:r>
+    </w:p>
+    <w:tbl>
+      <w:tblPr>
+        <w:tblW w:w="8504" w:type="dxa"/>
+        <w:jc w:val="left"/>
+        <w:tblInd w:w="55" w:type="dxa"/>
+        <w:tblLayout w:type="fixed"/>
+        <w:tblCellMar>
+          <w:top w:w="55" w:type="dxa"/>
+          <w:left w:w="55" w:type="dxa"/>
+          <w:bottom w:w="55" w:type="dxa"/>
+          <w:right w:w="55" w:type="dxa"/>
+        </w:tblCellMar>
+      </w:tblPr>
+      <w:tblGrid>
+        <w:gridCol w:w="4252"/>
+        <w:gridCol w:w="4251"/>
+      </w:tblGrid>
+      <w:tr>
+        <w:trPr/>
+        <w:tc>
+          <w:tcPr>
+            <w:tcW w:w="4252" w:type="dxa"/>
+            <w:tcBorders>
+              <w:top w:val="single" w:sz="2" w:space="0" w:color="000000"/>
+              <w:left w:val="single" w:sz="2" w:space="0" w:color="000000"/>
+              <w:bottom w:val="single" w:sz="2" w:space="0" w:color="000000"/>
+            </w:tcBorders>
+          </w:tcPr>
+          <w:p>
+            <w:pPr>
+              <w:pStyle w:val="Contedodatabela"/>
+              <w:widowControl w:val="false"/>
+              <w:jc w:val="center"/>
+              <w:rPr/>
+            </w:pPr>
+            <w:r>
+              <w:rPr/>
+              <w:t>Medidas</w:t>
+            </w:r>
+          </w:p>
+        </w:tc>
+        <w:tc>
+          <w:tcPr>
+            <w:tcW w:w="4251" w:type="dxa"/>
+            <w:tcBorders>
+              <w:top w:val="single" w:sz="2" w:space="0" w:color="000000"/>
+              <w:left w:val="single" w:sz="2" w:space="0" w:color="000000"/>
+              <w:bottom w:val="single" w:sz="2" w:space="0" w:color="000000"/>
+              <w:right w:val="single" w:sz="2" w:space="0" w:color="000000"/>
+            </w:tcBorders>
+          </w:tcPr>
+          <w:p>
+            <w:pPr>
+              <w:pStyle w:val="Contedodatabela"/>
+              <w:widowControl w:val="false"/>
+              <w:jc w:val="center"/>
+              <w:rPr/>
+            </w:pPr>
+            <w:r>
+              <w:rPr/>
+              <w:t>Descrição</w:t>
+            </w:r>
+          </w:p>
+        </w:tc>
+      </w:tr>
+      <w:tr>
+        <w:trPr/>
+        <w:tc>
+          <w:tcPr>
+            <w:tcW w:w="4252" w:type="dxa"/>
+            <w:tcBorders>
+              <w:left w:val="single" w:sz="2" w:space="0" w:color="000000"/>
+              <w:bottom w:val="single" w:sz="2" w:space="0" w:color="000000"/>
+            </w:tcBorders>
+          </w:tcPr>
+          <w:p>
+            <w:pPr>
+              <w:pStyle w:val="Contedodatabela"/>
+              <w:widowControl w:val="false"/>
+              <w:rPr/>
+            </w:pPr>
+            <w:r>
+              <w:rPr/>
+              <w:t>Média</w:t>
+            </w:r>
+          </w:p>
+        </w:tc>
+        <w:tc>
+          <w:tcPr>
+            <w:tcW w:w="4251" w:type="dxa"/>
+            <w:tcBorders>
+              <w:left w:val="single" w:sz="2" w:space="0" w:color="000000"/>
+              <w:bottom w:val="single" w:sz="2" w:space="0" w:color="000000"/>
+              <w:right w:val="single" w:sz="2" w:space="0" w:color="000000"/>
+            </w:tcBorders>
+          </w:tcPr>
+          <w:p>
+            <w:pPr>
+              <w:pStyle w:val="Contedodatabela"/>
+              <w:widowControl w:val="false"/>
+              <w:jc w:val="both"/>
+              <w:rPr/>
+            </w:pPr>
+            <w:r>
+              <w:rPr/>
+              <w:t>Esse tipo de média funciona de forma mais adequada quando os valores são relativamente uniformes. Por ser sensível aos dados, nem sempre fornece os resultados mais adequados. Isso porque todos os dados possuem a mesma importância (peso).</w:t>
+            </w:r>
+          </w:p>
+        </w:tc>
+      </w:tr>
+      <w:tr>
+        <w:trPr/>
+        <w:tc>
+          <w:tcPr>
+            <w:tcW w:w="4252" w:type="dxa"/>
+            <w:tcBorders>
+              <w:left w:val="single" w:sz="2" w:space="0" w:color="000000"/>
+              <w:bottom w:val="single" w:sz="2" w:space="0" w:color="000000"/>
+            </w:tcBorders>
+          </w:tcPr>
+          <w:p>
+            <w:pPr>
+              <w:pStyle w:val="Contedodatabela"/>
+              <w:widowControl w:val="false"/>
+              <w:rPr/>
+            </w:pPr>
+            <w:r>
+              <w:rPr/>
+              <w:t>Mediana</w:t>
+            </w:r>
+          </w:p>
+        </w:tc>
+        <w:tc>
+          <w:tcPr>
+            <w:tcW w:w="4251" w:type="dxa"/>
+            <w:tcBorders>
+              <w:left w:val="single" w:sz="2" w:space="0" w:color="000000"/>
+              <w:bottom w:val="single" w:sz="2" w:space="0" w:color="000000"/>
+              <w:right w:val="single" w:sz="2" w:space="0" w:color="000000"/>
+            </w:tcBorders>
+          </w:tcPr>
+          <w:p>
+            <w:pPr>
+              <w:pStyle w:val="Contedodatabela"/>
+              <w:widowControl w:val="false"/>
+              <w:jc w:val="both"/>
+              <w:rPr/>
+            </w:pPr>
+            <w:r>
+              <w:rPr/>
+              <w:t>A mediana é uma medida de tendência central da Estatística que corresponde ao valor central de um conjunto de valores ordenados.</w:t>
+            </w:r>
+          </w:p>
+          <w:p>
+            <w:pPr>
+              <w:pStyle w:val="Contedodatabela"/>
+              <w:widowControl w:val="false"/>
+              <w:jc w:val="both"/>
+              <w:rPr/>
+            </w:pPr>
+            <w:r>
+              <w:rPr/>
+              <w:t>O termo “mediana” refere-se a “meio”. Dado um conjunto de informações numéricas, o valor central corresponde à mediana desse conjunto. Dessa forma, é importante que esses valores sejam colocados em ordem, seja crescente ou decrescente. Se houver uma quantidade ímpar de valores numéricos, a mediana será o valor central do conjunto numérico. Se a quantidade de valores for um número par, devemos fazer uma média aritmética dos dois números centrais, e esse resultado será o valor da mediana.</w:t>
+            </w:r>
+          </w:p>
+        </w:tc>
+      </w:tr>
+      <w:tr>
+        <w:trPr/>
+        <w:tc>
+          <w:tcPr>
+            <w:tcW w:w="4252" w:type="dxa"/>
+            <w:tcBorders>
+              <w:left w:val="single" w:sz="2" w:space="0" w:color="000000"/>
+              <w:bottom w:val="single" w:sz="2" w:space="0" w:color="000000"/>
+            </w:tcBorders>
+          </w:tcPr>
+          <w:p>
+            <w:pPr>
+              <w:pStyle w:val="Contedodatabela"/>
+              <w:widowControl w:val="false"/>
+              <w:rPr/>
+            </w:pPr>
+            <w:r>
+              <w:rPr/>
+              <w:t>Desvio Padrão</w:t>
+            </w:r>
+          </w:p>
+        </w:tc>
+        <w:tc>
+          <w:tcPr>
+            <w:tcW w:w="4251" w:type="dxa"/>
+            <w:tcBorders>
+              <w:left w:val="single" w:sz="2" w:space="0" w:color="000000"/>
+              <w:bottom w:val="single" w:sz="2" w:space="0" w:color="000000"/>
+              <w:right w:val="single" w:sz="2" w:space="0" w:color="000000"/>
+            </w:tcBorders>
+          </w:tcPr>
+          <w:p>
+            <w:pPr>
+              <w:pStyle w:val="Contedodatabela"/>
+              <w:widowControl w:val="false"/>
+              <w:ind w:left="0" w:right="0" w:hanging="0"/>
+              <w:jc w:val="both"/>
+              <w:rPr>
+                <w:rFonts w:ascii="Open Sans;sans-serif" w:hAnsi="Open Sans;sans-serif"/>
+                <w:b w:val="false"/>
+                <w:b w:val="false"/>
+                <w:i w:val="false"/>
+                <w:i w:val="false"/>
+                <w:caps w:val="false"/>
+                <w:smallCaps w:val="false"/>
+                <w:color w:val="404040"/>
+                <w:spacing w:val="0"/>
+                <w:sz w:val="24"/>
+              </w:rPr>
+            </w:pPr>
+            <w:r>
+              <w:rPr>
+                <w:rFonts w:ascii="Open Sans;sans-serif" w:hAnsi="Open Sans;sans-serif"/>
+                <w:b w:val="false"/>
+                <w:i w:val="false"/>
+                <w:caps w:val="false"/>
+                <w:smallCaps w:val="false"/>
+                <w:color w:val="404040"/>
+                <w:spacing w:val="0"/>
+                <w:sz w:val="24"/>
+              </w:rPr>
+              <w:t>O desvio padrão é uma medida que expressa o grau de dispersão de um conjunto de dados. Ou seja, o desvio padrão indica o quanto um conjunto de dados é uniforme. Quanto mais próximo de 0 for o desvio padrão, mais homogêneo são os dados.</w:t>
+            </w:r>
+          </w:p>
+        </w:tc>
+      </w:tr>
+      <w:tr>
+        <w:trPr/>
+        <w:tc>
+          <w:tcPr>
+            <w:tcW w:w="4252" w:type="dxa"/>
+            <w:tcBorders>
+              <w:left w:val="single" w:sz="2" w:space="0" w:color="000000"/>
+              <w:bottom w:val="single" w:sz="2" w:space="0" w:color="000000"/>
+            </w:tcBorders>
+          </w:tcPr>
+          <w:p>
+            <w:pPr>
+              <w:pStyle w:val="Contedodatabela"/>
+              <w:widowControl w:val="false"/>
+              <w:rPr/>
+            </w:pPr>
+            <w:r>
+              <w:rPr/>
+              <w:t>Variância</w:t>
+            </w:r>
+          </w:p>
+        </w:tc>
+        <w:tc>
+          <w:tcPr>
+            <w:tcW w:w="4251" w:type="dxa"/>
+            <w:tcBorders>
+              <w:left w:val="single" w:sz="2" w:space="0" w:color="000000"/>
+              <w:bottom w:val="single" w:sz="2" w:space="0" w:color="000000"/>
+              <w:right w:val="single" w:sz="2" w:space="0" w:color="000000"/>
+            </w:tcBorders>
+          </w:tcPr>
+          <w:p>
+            <w:pPr>
+              <w:pStyle w:val="Contedodatabela"/>
+              <w:widowControl w:val="false"/>
+              <w:jc w:val="both"/>
+              <w:rPr>
+                <w:rFonts w:ascii="Open Sans;sans-serif" w:hAnsi="Open Sans;sans-serif" w:eastAsia="Calibri" w:cs="" w:cstheme="minorBidi" w:eastAsiaTheme="minorHAnsi"/>
+                <w:b w:val="false"/>
+                <w:b w:val="false"/>
+                <w:i w:val="false"/>
+                <w:i w:val="false"/>
+                <w:caps w:val="false"/>
+                <w:smallCaps w:val="false"/>
+                <w:color w:val="404040"/>
+                <w:spacing w:val="0"/>
+                <w:kern w:val="0"/>
+                <w:sz w:val="24"/>
+                <w:szCs w:val="22"/>
+                <w:lang w:val="pt-BR" w:eastAsia="en-US" w:bidi="ar-SA"/>
+              </w:rPr>
+            </w:pPr>
+            <w:r>
+              <w:rPr>
+                <w:rFonts w:eastAsia="Calibri" w:cs="" w:ascii="Open Sans;sans-serif" w:hAnsi="Open Sans;sans-serif" w:cstheme="minorBidi" w:eastAsiaTheme="minorHAnsi"/>
+                <w:b w:val="false"/>
+                <w:i w:val="false"/>
+                <w:caps w:val="false"/>
+                <w:smallCaps w:val="false"/>
+                <w:color w:val="404040"/>
+                <w:spacing w:val="0"/>
+                <w:kern w:val="0"/>
+                <w:sz w:val="24"/>
+                <w:szCs w:val="22"/>
+                <w:lang w:val="pt-BR" w:eastAsia="en-US" w:bidi="ar-SA"/>
+              </w:rPr>
+              <w:t>Dado um conjunto de dados, a variância é uma medida de dispersão que mostra o quão distante cada valor desse conjunto está do valor central (médio).</w:t>
+            </w:r>
+          </w:p>
+          <w:p>
+            <w:pPr>
+              <w:pStyle w:val="Contedodatabela"/>
+              <w:widowControl w:val="false"/>
+              <w:jc w:val="both"/>
+              <w:rPr>
+                <w:rFonts w:ascii="Open Sans;sans-serif" w:hAnsi="Open Sans;sans-serif" w:eastAsia="Calibri" w:cs="" w:cstheme="minorBidi" w:eastAsiaTheme="minorHAnsi"/>
+                <w:b w:val="false"/>
+                <w:b w:val="false"/>
+                <w:i w:val="false"/>
+                <w:i w:val="false"/>
+                <w:caps w:val="false"/>
+                <w:smallCaps w:val="false"/>
+                <w:color w:val="404040"/>
+                <w:spacing w:val="0"/>
+                <w:kern w:val="0"/>
+                <w:sz w:val="24"/>
+                <w:szCs w:val="22"/>
+                <w:lang w:val="pt-BR" w:eastAsia="en-US" w:bidi="ar-SA"/>
+              </w:rPr>
+            </w:pPr>
+            <w:r>
+              <w:rPr>
+                <w:rFonts w:eastAsia="Calibri" w:cs="" w:ascii="Open Sans;sans-serif" w:hAnsi="Open Sans;sans-serif" w:cstheme="minorBidi" w:eastAsiaTheme="minorHAnsi"/>
+                <w:b w:val="false"/>
+                <w:i w:val="false"/>
+                <w:caps w:val="false"/>
+                <w:smallCaps w:val="false"/>
+                <w:color w:val="404040"/>
+                <w:spacing w:val="0"/>
+                <w:kern w:val="0"/>
+                <w:sz w:val="24"/>
+                <w:szCs w:val="22"/>
+                <w:lang w:val="pt-BR" w:eastAsia="en-US" w:bidi="ar-SA"/>
+              </w:rPr>
+              <w:t>Quanto menor é a variância, mais próximos os valores estão da média; mas quanto maior ela é, mais os valores estão distantes da média.</w:t>
+            </w:r>
+          </w:p>
+        </w:tc>
+      </w:tr>
+      <w:tr>
+        <w:trPr/>
+        <w:tc>
+          <w:tcPr>
+            <w:tcW w:w="4252" w:type="dxa"/>
+            <w:tcBorders>
+              <w:left w:val="single" w:sz="2" w:space="0" w:color="000000"/>
+              <w:bottom w:val="single" w:sz="2" w:space="0" w:color="000000"/>
+            </w:tcBorders>
+          </w:tcPr>
+          <w:p>
+            <w:pPr>
+              <w:pStyle w:val="Contedodatabela"/>
+              <w:widowControl w:val="false"/>
+              <w:rPr/>
+            </w:pPr>
+            <w:r>
+              <w:rPr/>
+              <w:t>Maior Valor</w:t>
+            </w:r>
+          </w:p>
+        </w:tc>
+        <w:tc>
+          <w:tcPr>
+            <w:tcW w:w="4251" w:type="dxa"/>
+            <w:tcBorders>
+              <w:left w:val="single" w:sz="2" w:space="0" w:color="000000"/>
+              <w:bottom w:val="single" w:sz="2" w:space="0" w:color="000000"/>
+              <w:right w:val="single" w:sz="2" w:space="0" w:color="000000"/>
+            </w:tcBorders>
+          </w:tcPr>
+          <w:p>
+            <w:pPr>
+              <w:pStyle w:val="Contedodatabela"/>
+              <w:widowControl w:val="false"/>
+              <w:rPr/>
+            </w:pPr>
+            <w:r>
+              <w:rPr/>
+              <w:t>Apresenta o maior valor de cada característica.</w:t>
+            </w:r>
+          </w:p>
+        </w:tc>
+      </w:tr>
+      <w:tr>
+        <w:trPr/>
+        <w:tc>
+          <w:tcPr>
+            <w:tcW w:w="4252" w:type="dxa"/>
+            <w:tcBorders>
+              <w:left w:val="single" w:sz="2" w:space="0" w:color="000000"/>
+              <w:bottom w:val="single" w:sz="2" w:space="0" w:color="000000"/>
+            </w:tcBorders>
+          </w:tcPr>
+          <w:p>
+            <w:pPr>
+              <w:pStyle w:val="Contedodatabela"/>
+              <w:widowControl w:val="false"/>
+              <w:rPr/>
+            </w:pPr>
+            <w:r>
+              <w:rPr/>
+              <w:t>Menor Valor</w:t>
+            </w:r>
+          </w:p>
+        </w:tc>
+        <w:tc>
+          <w:tcPr>
+            <w:tcW w:w="4251" w:type="dxa"/>
+            <w:tcBorders>
+              <w:left w:val="single" w:sz="2" w:space="0" w:color="000000"/>
+              <w:bottom w:val="single" w:sz="2" w:space="0" w:color="000000"/>
+              <w:right w:val="single" w:sz="2" w:space="0" w:color="000000"/>
+            </w:tcBorders>
+          </w:tcPr>
+          <w:p>
+            <w:pPr>
+              <w:pStyle w:val="Contedodatabela"/>
+              <w:widowControl w:val="false"/>
+              <w:rPr/>
+            </w:pPr>
+            <w:r>
+              <w:rPr/>
+              <w:t>Apresenta o m</w:t>
+            </w:r>
+            <w:r>
+              <w:rPr>
+                <w:rFonts w:eastAsia="Calibri" w:cs="" w:cstheme="minorBidi" w:eastAsiaTheme="minorHAnsi"/>
+                <w:color w:val="auto"/>
+                <w:kern w:val="0"/>
+                <w:sz w:val="22"/>
+                <w:szCs w:val="22"/>
+                <w:lang w:val="pt-BR" w:eastAsia="en-US" w:bidi="ar-SA"/>
+              </w:rPr>
+              <w:t>en</w:t>
+            </w:r>
+            <w:r>
+              <w:rPr/>
+              <w:t>or valor de cada característica.</w:t>
+            </w:r>
+          </w:p>
+        </w:tc>
+      </w:tr>
+    </w:tbl>
+    <w:p>
+      <w:pPr>
+        <w:pStyle w:val="Normal"/>
+        <w:jc w:val="center"/>
+        <w:rPr/>
+      </w:pPr>
+      <w:r>
+        <w:rPr>
+          <w:rFonts w:eastAsia="Times" w:cs="Times New Roman"/>
+          <w:b/>
+          <w:bCs/>
+          <w:i w:val="false"/>
+          <w:iCs w:val="false"/>
+          <w:color w:val="C9211E" w:themeShade="bf"/>
+          <w:kern w:val="0"/>
+          <w:sz w:val="16"/>
+          <w:szCs w:val="20"/>
+          <w:lang w:val="pt-BR" w:eastAsia="pt-BR" w:bidi="ar-SA"/>
+        </w:rPr>
+        <w:t>Tabela 2.1:</w:t>
+      </w:r>
       <w:r>
         <w:rPr>
           <w:rFonts w:eastAsia="Times" w:cs="Times New Roman"/>
@@ -673,11 +2125,41 @@
           <w:i w:val="false"/>
           <w:iCs w:val="false"/>
           <w:color w:val="C9211E" w:themeShade="bf"/>
+          <w:kern w:val="0"/>
           <w:sz w:val="16"/>
           <w:szCs w:val="20"/>
-          <w:lang w:val="pt-BR" w:eastAsia="pt-BR"/>
-        </w:rPr>
-        <w:t>[Apresentar dados estatísticos, como média, mediana, desvio padrão, etc.]</w:t>
+          <w:lang w:val="pt-BR" w:eastAsia="pt-BR" w:bidi="ar-SA"/>
+        </w:rPr>
+        <w:t xml:space="preserve"> Medidas de posição e de dispersão dos dados.</w:t>
+      </w:r>
+    </w:p>
+    <w:p>
+      <w:pPr>
+        <w:pStyle w:val="Normal"/>
+        <w:jc w:val="both"/>
+        <w:rPr>
+          <w:rFonts w:ascii="Calibri" w:hAnsi="Calibri" w:eastAsia="Times" w:cs="Times New Roman"/>
+          <w:i w:val="false"/>
+          <w:i w:val="false"/>
+          <w:iCs w:val="false"/>
+          <w:color w:val="C9211E" w:themeShade="bf"/>
+          <w:kern w:val="0"/>
+          <w:sz w:val="16"/>
+          <w:szCs w:val="20"/>
+          <w:lang w:val="pt-BR" w:eastAsia="pt-BR" w:bidi="ar-SA"/>
+        </w:rPr>
+      </w:pPr>
+      <w:r>
+        <w:rPr>
+          <w:rFonts w:eastAsia="Times" w:cs="Times New Roman"/>
+          <w:i w:val="false"/>
+          <w:iCs w:val="false"/>
+          <w:color w:val="C9211E" w:themeShade="bf"/>
+          <w:kern w:val="0"/>
+          <w:sz w:val="16"/>
+          <w:szCs w:val="20"/>
+          <w:lang w:val="pt-BR" w:eastAsia="pt-BR" w:bidi="ar-SA"/>
+        </w:rPr>
       </w:r>
     </w:p>
     <w:p>
@@ -814,9 +2296,9 @@
         <w:jc w:val="both"/>
         <w:rPr/>
       </w:pPr>
-      <w:bookmarkStart w:id="10" w:name="_Toc462845647"/>
-      <w:bookmarkStart w:id="11" w:name="_Toc304754464"/>
-      <w:bookmarkStart w:id="12" w:name="_Toc40037899"/>
+      <w:bookmarkStart w:id="10" w:name="_Toc40037899"/>
+      <w:bookmarkStart w:id="11" w:name="_Toc462845647"/>
+      <w:bookmarkStart w:id="12" w:name="_Toc304754464"/>
       <w:r>
         <w:rPr>
           <w:rFonts w:eastAsia="" w:cs="" w:cstheme="majorBidi" w:eastAsiaTheme="majorEastAsia"/>
@@ -827,8 +2309,11 @@
           <w:sz w:val="28"/>
           <w:szCs w:val="26"/>
         </w:rPr>
-        <w:t>Análise</w:t>
-      </w:r>
+        <w:t>Análise de Dados de Vinho</w:t>
+      </w:r>
+      <w:bookmarkEnd w:id="10"/>
+      <w:bookmarkEnd w:id="11"/>
+      <w:bookmarkEnd w:id="12"/>
       <w:r>
         <w:rPr>
           <w:rFonts w:eastAsia="" w:cs="" w:cstheme="majorBidi" w:eastAsiaTheme="majorEastAsia"/>
@@ -839,46 +2324,7 @@
           <w:sz w:val="28"/>
           <w:szCs w:val="26"/>
         </w:rPr>
-        <w:t xml:space="preserve"> </w:t>
-      </w:r>
-      <w:r>
-        <w:rPr>
-          <w:rFonts w:eastAsia="" w:cs="" w:cstheme="majorBidi" w:eastAsiaTheme="majorEastAsia"/>
-          <w:b/>
-          <w:bCs/>
-          <w:i/>
-          <w:color w:val="365F91" w:themeColor="accent1" w:themeShade="bf"/>
-          <w:sz w:val="28"/>
-          <w:szCs w:val="26"/>
-        </w:rPr>
-        <w:t>de Dados de Vinho</w:t>
-      </w:r>
-      <w:bookmarkEnd w:id="10"/>
-      <w:bookmarkEnd w:id="11"/>
-      <w:bookmarkEnd w:id="12"/>
-      <w:r>
-        <w:rPr>
-          <w:rFonts w:eastAsia="" w:cs="" w:cstheme="majorBidi" w:eastAsiaTheme="majorEastAsia"/>
-          <w:b/>
-          <w:bCs/>
-          <w:i/>
-          <w:color w:val="365F91" w:themeColor="accent1" w:themeShade="bf"/>
-          <w:sz w:val="28"/>
-          <w:szCs w:val="26"/>
-        </w:rPr>
-        <w:t xml:space="preserve"> </w:t>
-      </w:r>
-      <w:r>
-        <w:rPr>
-          <w:rFonts w:eastAsia="" w:cs="" w:cstheme="majorBidi" w:eastAsiaTheme="majorEastAsia"/>
-          <w:b/>
-          <w:bCs/>
-          <w:i/>
-          <w:color w:val="365F91" w:themeColor="accent1" w:themeShade="bf"/>
-          <w:sz w:val="28"/>
-          <w:szCs w:val="26"/>
-        </w:rPr>
-        <w:t>Branco</w:t>
+        <w:t xml:space="preserve"> Branco</w:t>
       </w:r>
     </w:p>
     <w:p>
@@ -901,16 +2347,7 @@
           <w:szCs w:val="20"/>
           <w:lang w:val="pt-BR" w:eastAsia="pt-BR"/>
         </w:rPr>
-        <w:t xml:space="preserve">Apresenta os resultados de vinho </w:t>
-      </w:r>
-      <w:r>
-        <w:rPr>
-          <w:rFonts w:eastAsia="Times" w:cs="Times New Roman"/>
-          <w:sz w:val="16"/>
-          <w:szCs w:val="20"/>
-          <w:lang w:val="pt-BR" w:eastAsia="pt-BR"/>
-        </w:rPr>
-        <w:t>branco.</w:t>
+        <w:t>Apresenta os resultados de vinho branco.</w:t>
       </w:r>
       <w:r>
         <w:rPr>
@@ -1169,7 +2606,9 @@
         </w:rPr>
       </w:pPr>
       <w:r>
-        <w:rPr/>
+        <w:rPr>
+          <w:lang w:val="pt-BR"/>
+        </w:rPr>
       </w:r>
     </w:p>
     <w:p>
@@ -1283,19 +2722,7 @@
           <w:sz w:val="28"/>
           <w:szCs w:val="26"/>
         </w:rPr>
-        <w:t xml:space="preserve">ata Mining dos Dados de Vinho </w:t>
-      </w:r>
-      <w:r>
-        <w:rPr>
-          <w:rFonts w:eastAsia="" w:cs="" w:cstheme="majorBidi" w:eastAsiaTheme="majorEastAsia"/>
-          <w:b/>
-          <w:bCs/>
-          <w:i/>
-          <w:color w:val="365F91" w:themeColor="accent1" w:themeShade="bf"/>
-          <w:sz w:val="28"/>
-          <w:szCs w:val="26"/>
-        </w:rPr>
-        <w:t>Branco</w:t>
+        <w:t>ata Mining dos Dados de Vinho Branco</w:t>
       </w:r>
     </w:p>
     <w:p>
@@ -1367,8 +2794,8 @@
         <w:tblLook w:val="0000" w:noHBand="0" w:noVBand="0" w:firstColumn="0" w:lastRow="0" w:lastColumn="0" w:firstRow="0"/>
       </w:tblPr>
       <w:tblGrid>
-        <w:gridCol w:w="2437"/>
-        <w:gridCol w:w="4679"/>
+        <w:gridCol w:w="2435"/>
+        <w:gridCol w:w="4681"/>
         <w:gridCol w:w="1559"/>
       </w:tblGrid>
       <w:tr>
@@ -1413,7 +2840,7 @@
         </w:trPr>
         <w:tc>
           <w:tcPr>
-            <w:tcW w:w="2437" w:type="dxa"/>
+            <w:tcW w:w="2435" w:type="dxa"/>
             <w:tcBorders>
               <w:top w:val="single" w:sz="4" w:space="0" w:color="999999"/>
               <w:left w:val="single" w:sz="4" w:space="0" w:color="999999"/>
@@ -1443,7 +2870,7 @@
         </w:tc>
         <w:tc>
           <w:tcPr>
-            <w:tcW w:w="4679" w:type="dxa"/>
+            <w:tcW w:w="4681" w:type="dxa"/>
             <w:tcBorders>
               <w:top w:val="single" w:sz="4" w:space="0" w:color="999999"/>
               <w:left w:val="single" w:sz="4" w:space="0" w:color="999999"/>
@@ -1508,7 +2935,7 @@
         </w:trPr>
         <w:tc>
           <w:tcPr>
-            <w:tcW w:w="2437" w:type="dxa"/>
+            <w:tcW w:w="2435" w:type="dxa"/>
             <w:tcBorders>
               <w:top w:val="single" w:sz="4" w:space="0" w:color="999999"/>
               <w:left w:val="single" w:sz="4" w:space="0" w:color="999999"/>
@@ -1531,7 +2958,7 @@
         </w:tc>
         <w:tc>
           <w:tcPr>
-            <w:tcW w:w="4679" w:type="dxa"/>
+            <w:tcW w:w="4681" w:type="dxa"/>
             <w:tcBorders>
               <w:top w:val="single" w:sz="4" w:space="0" w:color="999999"/>
               <w:left w:val="single" w:sz="4" w:space="0" w:color="999999"/>
@@ -1580,7 +3007,7 @@
         </w:trPr>
         <w:tc>
           <w:tcPr>
-            <w:tcW w:w="2437" w:type="dxa"/>
+            <w:tcW w:w="2435" w:type="dxa"/>
             <w:tcBorders>
               <w:top w:val="single" w:sz="4" w:space="0" w:color="999999"/>
               <w:left w:val="single" w:sz="4" w:space="0" w:color="999999"/>
@@ -1603,7 +3030,7 @@
         </w:tc>
         <w:tc>
           <w:tcPr>
-            <w:tcW w:w="4679" w:type="dxa"/>
+            <w:tcW w:w="4681" w:type="dxa"/>
             <w:tcBorders>
               <w:top w:val="single" w:sz="4" w:space="0" w:color="999999"/>
               <w:left w:val="single" w:sz="4" w:space="0" w:color="999999"/>
@@ -1666,8 +3093,8 @@
       </w:r>
     </w:p>
     <w:sectPr>
-      <w:headerReference w:type="default" r:id="rId2"/>
-      <w:footerReference w:type="default" r:id="rId3"/>
+      <w:headerReference w:type="default" r:id="rId3"/>
+      <w:footerReference w:type="default" r:id="rId4"/>
       <w:type w:val="nextPage"/>
       <w:pgSz w:w="11906" w:h="16838"/>
       <w:pgMar w:left="1701" w:right="1701" w:header="708" w:top="1417" w:footer="708" w:bottom="1417" w:gutter="0"/>
@@ -1721,7 +3148,7 @@
           </w:pPr>
           <w:r>
             <w:rPr>
-              <w:color w:val="244061" w:themeColor="accent1" w:themeShade="80"/>
+              <w:color w:val="244061"/>
             </w:rPr>
             <w:fldChar w:fldCharType="begin"/>
           </w:r>
@@ -1777,7 +3204,7 @@
           </w:r>
           <w:r>
             <w:rPr>
-              <w:color w:val="244061" w:themeColor="accent1" w:themeShade="80"/>
+              <w:color w:val="244061"/>
             </w:rPr>
             <w:fldChar w:fldCharType="begin"/>
           </w:r>
@@ -1797,7 +3224,7 @@
             <w:rPr>
               <w:color w:val="244061"/>
             </w:rPr>
-            <w:t>2</w:t>
+            <w:t>6</w:t>
           </w:r>
           <w:r>
             <w:rPr>
@@ -1813,7 +3240,7 @@
           </w:r>
           <w:r>
             <w:rPr>
-              <w:color w:val="244061" w:themeColor="accent1" w:themeShade="80"/>
+              <w:color w:val="244061"/>
             </w:rPr>
             <w:fldChar w:fldCharType="begin"/>
           </w:r>
@@ -1833,7 +3260,7 @@
             <w:rPr>
               <w:color w:val="244061"/>
             </w:rPr>
-            <w:t>2</w:t>
+            <w:t>6</w:t>
           </w:r>
           <w:r>
             <w:rPr>
@@ -1855,7 +3282,7 @@
         <w:sdt>
           <w:sdtPr>
             <w:text/>
-            <w:id w:val="487849574"/>
+            <w:id w:val="1216201150"/>
             <w:dataBinding w:prefixMappings="xmlns:ns0='http://schemas.openxmlformats.org/officeDocument/2006/extended-properties' " w:xpath="/ns0:Properties[1]/ns0:Company[1]" w:storeItemID="{6668398D-A668-4E3E-A5EB-62B293D839F1}"/>
             <w:alias w:val="Company"/>
           </w:sdtPr>
@@ -1889,7 +3316,7 @@
         <w:sdt>
           <w:sdtPr>
             <w:text/>
-            <w:id w:val="1880689580"/>
+            <w:id w:val="607954734"/>
             <w:dataBinding w:prefixMappings="xmlns:ns0='http://purl.org/dc/elements/1.1/' xmlns:ns1='http://schemas.openxmlformats.org/package/2006/metadata/core-properties' " w:xpath="/ns1:coreProperties[1]/ns0:description[1]" w:storeItemID="{6C3C8BC8-F283-45AE-878A-BAB7291924A1}"/>
             <w:alias w:val="Comments"/>
           </w:sdtPr>
@@ -1946,7 +3373,7 @@
       <w:tblLook w:val="01e0" w:noHBand="0" w:noVBand="0" w:firstColumn="1" w:lastRow="1" w:lastColumn="1" w:firstRow="1"/>
     </w:tblPr>
     <w:tblGrid>
-      <w:gridCol w:w="7469"/>
+      <w:gridCol w:w="8448"/>
     </w:tblGrid>
     <w:tr>
       <w:trPr>
@@ -1954,14 +3381,15 @@
       </w:trPr>
       <w:tc>
         <w:tcPr>
-          <w:tcW w:w="7469" w:type="dxa"/>
+          <w:tcW w:w="8448" w:type="dxa"/>
           <w:tcBorders/>
           <w:vAlign w:val="center"/>
         </w:tcPr>
         <w:p>
           <w:pPr>
             <w:pStyle w:val="Cabealho"/>
-            <w:widowControl/>
+            <w:widowControl w:val="false"/>
+            <w:suppressAutoHyphens w:val="true"/>
             <w:spacing w:before="0" w:after="0"/>
             <w:jc w:val="both"/>
             <w:rPr>
@@ -1989,14 +3417,15 @@
       </w:trPr>
       <w:tc>
         <w:tcPr>
-          <w:tcW w:w="7469" w:type="dxa"/>
+          <w:tcW w:w="8448" w:type="dxa"/>
           <w:tcBorders/>
           <w:vAlign w:val="center"/>
         </w:tcPr>
         <w:p>
           <w:pPr>
             <w:pStyle w:val="Cabealho"/>
-            <w:widowControl/>
+            <w:widowControl w:val="false"/>
+            <w:suppressAutoHyphens w:val="true"/>
             <w:spacing w:before="0" w:after="0"/>
             <w:jc w:val="both"/>
             <w:rPr>
@@ -2010,43 +3439,7 @@
               <w:szCs w:val="20"/>
               <w:lang w:val="pt-BR" w:eastAsia="pt-BR" w:bidi="ar-SA"/>
             </w:rPr>
-            <w:t xml:space="preserve">Análise de </w:t>
-          </w:r>
-          <w:r>
-            <w:rPr>
-              <w:rFonts w:eastAsia="Times" w:cs="Times New Roman"/>
-              <w:kern w:val="0"/>
-              <w:szCs w:val="20"/>
-              <w:lang w:val="pt-BR" w:eastAsia="pt-BR" w:bidi="ar-SA"/>
-            </w:rPr>
-            <w:t>D</w:t>
-          </w:r>
-          <w:r>
-            <w:rPr>
-              <w:rFonts w:eastAsia="Times" w:cs="Times New Roman"/>
-              <w:kern w:val="0"/>
-              <w:szCs w:val="20"/>
-              <w:lang w:val="pt-BR" w:eastAsia="pt-BR" w:bidi="ar-SA"/>
-            </w:rPr>
-            <w:t xml:space="preserve">ados sobre Vinhos Branco e </w:t>
-          </w:r>
-          <w:r>
-            <w:rPr>
-              <w:rFonts w:eastAsia="Times" w:cs="Times New Roman"/>
-              <w:kern w:val="0"/>
-              <w:szCs w:val="20"/>
-              <w:lang w:val="pt-BR" w:eastAsia="pt-BR" w:bidi="ar-SA"/>
-            </w:rPr>
-            <w:t>T</w:t>
-          </w:r>
-          <w:r>
-            <w:rPr>
-              <w:rFonts w:eastAsia="Times" w:cs="Times New Roman"/>
-              <w:kern w:val="0"/>
-              <w:szCs w:val="20"/>
-              <w:lang w:val="pt-BR" w:eastAsia="pt-BR" w:bidi="ar-SA"/>
-            </w:rPr>
-            <w:t>intos</w:t>
+            <w:t>Análise de Dados sobre Vinhos Branco e Tintos</w:t>
           </w:r>
         </w:p>
       </w:tc>
@@ -2587,6 +3980,7 @@
     <w:rsid w:val="00f1579b"/>
     <w:pPr>
       <w:widowControl/>
+      <w:suppressAutoHyphens w:val="true"/>
       <w:bidi w:val="0"/>
       <w:spacing w:lineRule="auto" w:line="240" w:before="0" w:after="0"/>
       <w:jc w:val="left"/>
@@ -3083,6 +4477,14 @@
       <w:u w:val="single"/>
     </w:rPr>
   </w:style>
+  <w:style w:type="character" w:styleId="Nfaseforte">
+    <w:name w:val="Ênfase forte"/>
+    <w:qFormat/>
+    <w:rPr>
+      <w:b/>
+      <w:bCs/>
+    </w:rPr>
+  </w:style>
   <w:style w:type="paragraph" w:styleId="Ttulo">
     <w:name w:val="Título"/>
     <w:basedOn w:val="Normal"/>
@@ -3277,6 +4679,7 @@
     <w:rsid w:val="00f1579b"/>
     <w:pPr>
       <w:widowControl/>
+      <w:suppressAutoHyphens w:val="true"/>
       <w:bidi w:val="0"/>
       <w:spacing w:lineRule="auto" w:line="240" w:before="0" w:after="0"/>
       <w:jc w:val="center"/>
@@ -3334,10 +4737,6 @@
     <w:next w:val="Corpodotexto"/>
     <w:qFormat/>
     <w:pPr>
-      <w:numPr>
-        <w:ilvl w:val="8"/>
-        <w:numId w:val="1"/>
-      </w:numPr>
       <w:spacing w:before="60" w:after="60"/>
       <w:outlineLvl w:val="8"/>
     </w:pPr>
@@ -3347,6 +4746,16 @@
       <w:sz w:val="21"/>
       <w:szCs w:val="21"/>
     </w:rPr>
+  </w:style>
+  <w:style w:type="paragraph" w:styleId="Contedodatabela">
+    <w:name w:val="Conteúdo da tabela"/>
+    <w:basedOn w:val="Normal"/>
+    <w:qFormat/>
+    <w:pPr>
+      <w:widowControl w:val="false"/>
+      <w:suppressLineNumbers/>
+    </w:pPr>
+    <w:rPr/>
   </w:style>
   <w:style w:type="numbering" w:styleId="NoList" w:default="1">
     <w:name w:val="No List"/>

</xml_diff>

<commit_message>
atualizacao da documentação: atualização das estatisticas
</commit_message>
<xml_diff>
--- a/Documentação/Doccumentacao_Resultados.docx
+++ b/Documentação/Doccumentacao_Resultados.docx
@@ -434,9 +434,9 @@
           <w:u w:val="single"/>
         </w:rPr>
       </w:pPr>
-      <w:bookmarkStart w:id="2" w:name="_Toc40037897"/>
+      <w:bookmarkStart w:id="2" w:name="_Toc462845644"/>
       <w:bookmarkStart w:id="3" w:name="_Toc304754461"/>
-      <w:bookmarkStart w:id="4" w:name="_Toc462845644"/>
+      <w:bookmarkStart w:id="4" w:name="_Toc40037897"/>
       <w:r>
         <w:rPr>
           <w:rFonts w:eastAsia="" w:cs="" w:cstheme="majorBidi" w:eastAsiaTheme="majorEastAsia"/>
@@ -1528,8 +1528,8 @@
         <w:spacing w:before="0" w:after="0"/>
         <w:rPr/>
       </w:pPr>
-      <w:bookmarkStart w:id="5" w:name="_Toc304754462"/>
-      <w:bookmarkStart w:id="6" w:name="_Toc462845645"/>
+      <w:bookmarkStart w:id="5" w:name="_Toc462845645"/>
+      <w:bookmarkStart w:id="6" w:name="_Toc304754462"/>
       <w:r>
         <w:rPr/>
         <w:t>Análise d</w:t>
@@ -1574,9 +1574,9 @@
           <w:szCs w:val="26"/>
         </w:rPr>
       </w:pPr>
-      <w:bookmarkStart w:id="7" w:name="_Toc40037898"/>
+      <w:bookmarkStart w:id="7" w:name="_Toc462845646"/>
       <w:bookmarkStart w:id="8" w:name="_Toc304754463"/>
-      <w:bookmarkStart w:id="9" w:name="_Toc462845646"/>
+      <w:bookmarkStart w:id="9" w:name="_Toc40037898"/>
       <w:r>
         <w:rPr>
           <w:rFonts w:eastAsia="" w:cs="" w:cstheme="majorBidi" w:eastAsiaTheme="majorEastAsia"/>
@@ -2268,6 +2268,272 @@
           <w:szCs w:val="20"/>
           <w:lang w:val="pt-BR" w:eastAsia="pt-BR" w:bidi="ar-SA"/>
         </w:rPr>
+        <w:tab/>
+      </w:r>
+      <w:r>
+        <w:rPr>
+          <w:rFonts w:eastAsia="Calibri" w:cs="" w:ascii="Open Sans;sans-serif" w:hAnsi="Open Sans;sans-serif" w:cstheme="minorBidi" w:eastAsiaTheme="minorHAnsi"/>
+          <w:b w:val="false"/>
+          <w:i w:val="false"/>
+          <w:iCs w:val="false"/>
+          <w:caps w:val="false"/>
+          <w:smallCaps w:val="false"/>
+          <w:color w:val="404040" w:themeShade="bf"/>
+          <w:spacing w:val="0"/>
+          <w:kern w:val="0"/>
+          <w:sz w:val="24"/>
+          <w:szCs w:val="22"/>
+          <w:lang w:val="pt-BR" w:eastAsia="en-US" w:bidi="ar-SA"/>
+        </w:rPr>
+        <w:t>O arquivo “DCWine/DadosGerados/EstatisticaRedWine.csv” contém os resultados das medidas listadas na tabela 2.1.</w:t>
+      </w:r>
+    </w:p>
+    <w:p>
+      <w:pPr>
+        <w:pStyle w:val="Normal"/>
+        <w:jc w:val="both"/>
+        <w:rPr>
+          <w:rFonts w:ascii="Calibri" w:hAnsi="Calibri" w:eastAsia="Times" w:cs="Times New Roman"/>
+          <w:i w:val="false"/>
+          <w:i w:val="false"/>
+          <w:iCs w:val="false"/>
+          <w:color w:val="C9211E" w:themeShade="bf"/>
+          <w:kern w:val="0"/>
+          <w:sz w:val="16"/>
+          <w:szCs w:val="20"/>
+          <w:lang w:val="pt-BR" w:eastAsia="pt-BR" w:bidi="ar-SA"/>
+        </w:rPr>
+      </w:pPr>
+      <w:r>
+        <w:rPr>
+          <w:rFonts w:eastAsia="Calibri" w:cs="" w:ascii="Open Sans;sans-serif" w:hAnsi="Open Sans;sans-serif" w:cstheme="minorBidi" w:eastAsiaTheme="minorHAnsi"/>
+          <w:b w:val="false"/>
+          <w:i w:val="false"/>
+          <w:iCs w:val="false"/>
+          <w:caps w:val="false"/>
+          <w:smallCaps w:val="false"/>
+          <w:color w:val="404040"/>
+          <w:spacing w:val="0"/>
+          <w:kern w:val="0"/>
+          <w:sz w:val="24"/>
+          <w:szCs w:val="22"/>
+          <w:lang w:val="pt-BR" w:eastAsia="en-US" w:bidi="ar-SA"/>
+        </w:rPr>
+        <w:tab/>
+        <w:t xml:space="preserve">Os gráficos gerados a partir destes resultados são apresentados a seguir. </w:t>
+      </w:r>
+      <w:r>
+        <w:rPr>
+          <w:rFonts w:eastAsia="Calibri" w:cs="" w:ascii="Open Sans;sans-serif" w:hAnsi="Open Sans;sans-serif" w:cstheme="minorBidi" w:eastAsiaTheme="minorHAnsi"/>
+          <w:b w:val="false"/>
+          <w:i w:val="false"/>
+          <w:iCs w:val="false"/>
+          <w:caps w:val="false"/>
+          <w:smallCaps w:val="false"/>
+          <w:color w:val="404040"/>
+          <w:spacing w:val="0"/>
+          <w:kern w:val="0"/>
+          <w:sz w:val="24"/>
+          <w:szCs w:val="22"/>
+          <w:lang w:val="pt-BR" w:eastAsia="en-US" w:bidi="ar-SA"/>
+        </w:rPr>
+        <w:t>A figura 2.1 apresenta a média das características.</w:t>
+      </w:r>
+    </w:p>
+    <w:p>
+      <w:pPr>
+        <w:pStyle w:val="Normal"/>
+        <w:jc w:val="both"/>
+        <w:rPr>
+          <w:rFonts w:ascii="Calibri" w:hAnsi="Calibri" w:eastAsia="Times" w:cs="Times New Roman"/>
+          <w:i w:val="false"/>
+          <w:i w:val="false"/>
+          <w:iCs w:val="false"/>
+          <w:color w:val="C9211E" w:themeShade="bf"/>
+          <w:kern w:val="0"/>
+          <w:sz w:val="16"/>
+          <w:szCs w:val="20"/>
+          <w:lang w:val="pt-BR" w:eastAsia="pt-BR" w:bidi="ar-SA"/>
+        </w:rPr>
+      </w:pPr>
+      <w:r>
+        <w:rPr/>
+        <w:drawing>
+          <wp:anchor behindDoc="0" distT="0" distB="0" distL="0" distR="0" simplePos="0" locked="0" layoutInCell="0" allowOverlap="1" relativeHeight="2">
+            <wp:simplePos x="0" y="0"/>
+            <wp:positionH relativeFrom="column">
+              <wp:align>center</wp:align>
+            </wp:positionH>
+            <wp:positionV relativeFrom="paragraph">
+              <wp:posOffset>635</wp:posOffset>
+            </wp:positionV>
+            <wp:extent cx="5400040" cy="5400040"/>
+            <wp:effectExtent l="0" t="0" r="0" b="0"/>
+            <wp:wrapSquare wrapText="largest"/>
+            <wp:docPr id="1" name="Figura1" descr=""/>
+            <wp:cNvGraphicFramePr>
+              <a:graphicFrameLocks xmlns:a="http://schemas.openxmlformats.org/drawingml/2006/main" noChangeAspect="1"/>
+            </wp:cNvGraphicFramePr>
+            <a:graphic xmlns:a="http://schemas.openxmlformats.org/drawingml/2006/main">
+              <a:graphicData uri="http://schemas.openxmlformats.org/drawingml/2006/picture">
+                <pic:pic xmlns:pic="http://schemas.openxmlformats.org/drawingml/2006/picture">
+                  <pic:nvPicPr>
+                    <pic:cNvPr id="1" name="Figura1" descr=""/>
+                    <pic:cNvPicPr>
+                      <a:picLocks noChangeAspect="1" noChangeArrowheads="1"/>
+                    </pic:cNvPicPr>
+                  </pic:nvPicPr>
+                  <pic:blipFill>
+                    <a:blip r:embed="rId3"/>
+                    <a:stretch>
+                      <a:fillRect/>
+                    </a:stretch>
+                  </pic:blipFill>
+                  <pic:spPr bwMode="auto">
+                    <a:xfrm>
+                      <a:off x="0" y="0"/>
+                      <a:ext cx="5400040" cy="5400040"/>
+                    </a:xfrm>
+                    <a:prstGeom prst="rect">
+                      <a:avLst/>
+                    </a:prstGeom>
+                  </pic:spPr>
+                </pic:pic>
+              </a:graphicData>
+            </a:graphic>
+          </wp:anchor>
+        </w:drawing>
+      </w:r>
+    </w:p>
+    <w:p>
+      <w:pPr>
+        <w:pStyle w:val="Normal"/>
+        <w:jc w:val="center"/>
+        <w:rPr>
+          <w:rFonts w:ascii="Calibri" w:hAnsi="Calibri" w:eastAsia="Times" w:cs="Times New Roman"/>
+          <w:i w:val="false"/>
+          <w:i w:val="false"/>
+          <w:iCs w:val="false"/>
+          <w:color w:val="C9211E" w:themeShade="bf"/>
+          <w:kern w:val="0"/>
+          <w:sz w:val="16"/>
+          <w:szCs w:val="20"/>
+          <w:lang w:val="pt-BR" w:eastAsia="pt-BR" w:bidi="ar-SA"/>
+        </w:rPr>
+      </w:pPr>
+      <w:r>
+        <w:rPr>
+          <w:rFonts w:eastAsia="Times" w:cs="Times New Roman"/>
+          <w:b/>
+          <w:bCs/>
+          <w:i w:val="false"/>
+          <w:iCs w:val="false"/>
+          <w:color w:val="C9211E" w:themeShade="bf"/>
+          <w:kern w:val="0"/>
+          <w:sz w:val="16"/>
+          <w:szCs w:val="20"/>
+          <w:lang w:val="pt-BR" w:eastAsia="pt-BR" w:bidi="ar-SA"/>
+        </w:rPr>
+        <w:t>Figura</w:t>
+      </w:r>
+      <w:r>
+        <w:rPr>
+          <w:rFonts w:eastAsia="Times" w:cs="Times New Roman"/>
+          <w:b/>
+          <w:bCs/>
+          <w:i w:val="false"/>
+          <w:iCs w:val="false"/>
+          <w:color w:val="C9211E" w:themeShade="bf"/>
+          <w:kern w:val="0"/>
+          <w:sz w:val="16"/>
+          <w:szCs w:val="20"/>
+          <w:lang w:val="pt-BR" w:eastAsia="pt-BR" w:bidi="ar-SA"/>
+        </w:rPr>
+        <w:t xml:space="preserve"> 2.1:</w:t>
+      </w:r>
+      <w:r>
+        <w:rPr>
+          <w:rFonts w:eastAsia="Times" w:cs="Times New Roman"/>
+          <w:b w:val="false"/>
+          <w:bCs w:val="false"/>
+          <w:i w:val="false"/>
+          <w:iCs w:val="false"/>
+          <w:color w:val="C9211E" w:themeShade="bf"/>
+          <w:kern w:val="0"/>
+          <w:sz w:val="16"/>
+          <w:szCs w:val="20"/>
+          <w:lang w:val="pt-BR" w:eastAsia="pt-BR" w:bidi="ar-SA"/>
+        </w:rPr>
+        <w:t xml:space="preserve"> Medi</w:t>
+      </w:r>
+      <w:r>
+        <w:rPr>
+          <w:rFonts w:eastAsia="Times" w:cs="Times New Roman"/>
+          <w:b w:val="false"/>
+          <w:bCs w:val="false"/>
+          <w:i w:val="false"/>
+          <w:iCs w:val="false"/>
+          <w:color w:val="C9211E" w:themeShade="bf"/>
+          <w:kern w:val="0"/>
+          <w:sz w:val="16"/>
+          <w:szCs w:val="20"/>
+          <w:lang w:val="pt-BR" w:eastAsia="pt-BR" w:bidi="ar-SA"/>
+        </w:rPr>
+        <w:t xml:space="preserve">a </w:t>
+      </w:r>
+      <w:r>
+        <w:rPr>
+          <w:rFonts w:eastAsia="Times" w:cs="Times New Roman"/>
+          <w:b w:val="false"/>
+          <w:bCs w:val="false"/>
+          <w:i w:val="false"/>
+          <w:iCs w:val="false"/>
+          <w:color w:val="C9211E" w:themeShade="bf"/>
+          <w:kern w:val="0"/>
+          <w:sz w:val="16"/>
+          <w:szCs w:val="20"/>
+          <w:lang w:val="pt-BR" w:eastAsia="pt-BR" w:bidi="ar-SA"/>
+        </w:rPr>
+        <w:t>das características do vinho tinto</w:t>
+      </w:r>
+    </w:p>
+    <w:p>
+      <w:pPr>
+        <w:pStyle w:val="Ttulo4"/>
+        <w:numPr>
+          <w:ilvl w:val="0"/>
+          <w:numId w:val="0"/>
+        </w:numPr>
+        <w:ind w:left="864" w:hanging="0"/>
+        <w:jc w:val="both"/>
+        <w:rPr>
+          <w:rFonts w:ascii="Cambria" w:hAnsi="Cambria" w:eastAsia="" w:cs="" w:asciiTheme="majorHAnsi" w:cstheme="majorBidi" w:eastAsiaTheme="majorEastAsia" w:hAnsiTheme="majorHAnsi"/>
+          <w:b w:val="false"/>
+          <w:b w:val="false"/>
+          <w:bCs w:val="false"/>
+          <w:i w:val="false"/>
+          <w:i w:val="false"/>
+          <w:iCs w:val="false"/>
+          <w:color w:val="000000"/>
+          <w:kern w:val="0"/>
+          <w:sz w:val="22"/>
+          <w:szCs w:val="22"/>
+          <w:lang w:val="pt-BR" w:eastAsia="en-US" w:bidi="ar-SA"/>
+        </w:rPr>
+      </w:pPr>
+      <w:r>
+        <w:rPr>
+          <w:rFonts w:eastAsia="" w:cs="" w:cstheme="majorBidi" w:eastAsiaTheme="majorEastAsia"/>
+          <w:b w:val="false"/>
+          <w:bCs w:val="false"/>
+          <w:i w:val="false"/>
+          <w:iCs w:val="false"/>
+          <w:color w:val="000000"/>
+          <w:kern w:val="0"/>
+          <w:sz w:val="22"/>
+          <w:szCs w:val="22"/>
+          <w:lang w:val="pt-BR" w:eastAsia="en-US" w:bidi="ar-SA"/>
+        </w:rPr>
       </w:r>
     </w:p>
     <w:p>
@@ -2404,9 +2670,9 @@
         <w:jc w:val="both"/>
         <w:rPr/>
       </w:pPr>
-      <w:bookmarkStart w:id="10" w:name="_Toc304754464"/>
+      <w:bookmarkStart w:id="10" w:name="_Toc40037899"/>
       <w:bookmarkStart w:id="11" w:name="_Toc462845647"/>
-      <w:bookmarkStart w:id="12" w:name="_Toc40037899"/>
+      <w:bookmarkStart w:id="12" w:name="_Toc304754464"/>
       <w:r>
         <w:rPr>
           <w:rFonts w:eastAsia="" w:cs="" w:cstheme="majorBidi" w:eastAsiaTheme="majorEastAsia"/>
@@ -2652,9 +2918,9 @@
           <w:szCs w:val="26"/>
         </w:rPr>
       </w:pPr>
-      <w:bookmarkStart w:id="13" w:name="_Toc40037902"/>
+      <w:bookmarkStart w:id="13" w:name="_Toc462845648"/>
       <w:bookmarkStart w:id="14" w:name="_Toc304754465"/>
-      <w:bookmarkStart w:id="15" w:name="_Toc462845648"/>
+      <w:bookmarkStart w:id="15" w:name="_Toc40037902"/>
       <w:r>
         <w:rPr>
           <w:rFonts w:eastAsia="" w:cs="" w:cstheme="majorBidi" w:eastAsiaTheme="majorEastAsia"/>
@@ -2735,9 +3001,9 @@
           <w:szCs w:val="26"/>
         </w:rPr>
       </w:pPr>
-      <w:bookmarkStart w:id="16" w:name="_Toc400379021"/>
+      <w:bookmarkStart w:id="16" w:name="_Toc4628456481"/>
       <w:bookmarkStart w:id="17" w:name="_Toc3047544651"/>
-      <w:bookmarkStart w:id="18" w:name="_Toc4628456481"/>
+      <w:bookmarkStart w:id="18" w:name="_Toc400379021"/>
       <w:r>
         <w:rPr>
           <w:rFonts w:eastAsia="" w:cs="" w:cstheme="majorBidi" w:eastAsiaTheme="majorEastAsia"/>
@@ -2802,9 +3068,9 @@
         <w:jc w:val="both"/>
         <w:rPr/>
       </w:pPr>
-      <w:bookmarkStart w:id="19" w:name="_Toc4003790211"/>
+      <w:bookmarkStart w:id="19" w:name="_Toc46284564811"/>
       <w:bookmarkStart w:id="20" w:name="_Toc30475446511"/>
-      <w:bookmarkStart w:id="21" w:name="_Toc46284564811"/>
+      <w:bookmarkStart w:id="21" w:name="_Toc4003790211"/>
       <w:r>
         <w:rPr>
           <w:rFonts w:eastAsia="" w:cs="" w:cstheme="majorBidi" w:eastAsiaTheme="majorEastAsia"/>
@@ -3201,8 +3467,8 @@
       </w:r>
     </w:p>
     <w:sectPr>
-      <w:headerReference w:type="default" r:id="rId3"/>
-      <w:footerReference w:type="default" r:id="rId4"/>
+      <w:headerReference w:type="default" r:id="rId4"/>
+      <w:footerReference w:type="default" r:id="rId5"/>
       <w:type w:val="nextPage"/>
       <w:pgSz w:w="11906" w:h="16838"/>
       <w:pgMar w:left="1701" w:right="1701" w:header="708" w:top="1417" w:footer="708" w:bottom="1417" w:gutter="0"/>
@@ -3332,7 +3598,7 @@
             <w:rPr>
               <w:color w:val="244061"/>
             </w:rPr>
-            <w:t>6</w:t>
+            <w:t>7</w:t>
           </w:r>
           <w:r>
             <w:rPr>
@@ -3368,7 +3634,7 @@
             <w:rPr>
               <w:color w:val="244061"/>
             </w:rPr>
-            <w:t>6</w:t>
+            <w:t>7</w:t>
           </w:r>
           <w:r>
             <w:rPr>
@@ -3390,7 +3656,7 @@
         <w:sdt>
           <w:sdtPr>
             <w:text/>
-            <w:id w:val="629251179"/>
+            <w:id w:val="911753572"/>
             <w:dataBinding w:prefixMappings="xmlns:ns0='http://schemas.openxmlformats.org/officeDocument/2006/extended-properties' " w:xpath="/ns0:Properties[1]/ns0:Company[1]" w:storeItemID="{6668398D-A668-4E3E-A5EB-62B293D839F1}"/>
             <w:alias w:val="Company"/>
           </w:sdtPr>
@@ -3424,7 +3690,7 @@
         <w:sdt>
           <w:sdtPr>
             <w:text/>
-            <w:id w:val="1059121566"/>
+            <w:id w:val="916811315"/>
             <w:dataBinding w:prefixMappings="xmlns:ns0='http://purl.org/dc/elements/1.1/' xmlns:ns1='http://schemas.openxmlformats.org/package/2006/metadata/core-properties' " w:xpath="/ns1:coreProperties[1]/ns0:description[1]" w:storeItemID="{6C3C8BC8-F283-45AE-878A-BAB7291924A1}"/>
             <w:alias w:val="Comments"/>
           </w:sdtPr>

</xml_diff>

<commit_message>
atualizacao da documentação: atualização da sub seção de correlação e dispersão
</commit_message>
<xml_diff>
--- a/Documentação/Doccumentacao_Resultados.docx
+++ b/Documentação/Doccumentacao_Resultados.docx
@@ -434,9 +434,9 @@
           <w:u w:val="single"/>
         </w:rPr>
       </w:pPr>
-      <w:bookmarkStart w:id="2" w:name="_Toc462845644"/>
+      <w:bookmarkStart w:id="2" w:name="_Toc40037897"/>
       <w:bookmarkStart w:id="3" w:name="_Toc304754461"/>
-      <w:bookmarkStart w:id="4" w:name="_Toc40037897"/>
+      <w:bookmarkStart w:id="4" w:name="_Toc462845644"/>
       <w:r>
         <w:rPr>
           <w:rFonts w:eastAsia="" w:cs="" w:cstheme="majorBidi" w:eastAsiaTheme="majorEastAsia"/>
@@ -653,6 +653,7 @@
           <w:p>
             <w:pPr>
               <w:pStyle w:val="Contedodatabela"/>
+              <w:widowControl w:val="false"/>
               <w:rPr/>
             </w:pPr>
             <w:r>
@@ -697,6 +698,7 @@
           <w:p>
             <w:pPr>
               <w:pStyle w:val="Contedodatabela"/>
+              <w:widowControl w:val="false"/>
               <w:rPr/>
             </w:pPr>
             <w:r>
@@ -847,6 +849,7 @@
           <w:p>
             <w:pPr>
               <w:pStyle w:val="Contedodatabela"/>
+              <w:widowControl w:val="false"/>
               <w:rPr/>
             </w:pPr>
             <w:r>
@@ -931,6 +934,7 @@
           <w:p>
             <w:pPr>
               <w:pStyle w:val="Contedodatabela"/>
+              <w:widowControl w:val="false"/>
               <w:rPr/>
             </w:pPr>
             <w:r>
@@ -1015,6 +1019,7 @@
           <w:p>
             <w:pPr>
               <w:pStyle w:val="Contedodatabela"/>
+              <w:widowControl w:val="false"/>
               <w:rPr/>
             </w:pPr>
             <w:r>
@@ -1071,6 +1076,7 @@
           <w:p>
             <w:pPr>
               <w:pStyle w:val="Contedodatabela"/>
+              <w:widowControl w:val="false"/>
               <w:rPr/>
             </w:pPr>
             <w:r>
@@ -1115,6 +1121,7 @@
           <w:p>
             <w:pPr>
               <w:pStyle w:val="Contedodatabela"/>
+              <w:widowControl w:val="false"/>
               <w:rPr/>
             </w:pPr>
             <w:r>
@@ -1159,6 +1166,7 @@
           <w:p>
             <w:pPr>
               <w:pStyle w:val="Contedodatabela"/>
+              <w:widowControl w:val="false"/>
               <w:rPr/>
             </w:pPr>
             <w:r>
@@ -1203,6 +1211,7 @@
           <w:p>
             <w:pPr>
               <w:pStyle w:val="Contedodatabela"/>
+              <w:widowControl w:val="false"/>
               <w:rPr/>
             </w:pPr>
             <w:r>
@@ -1259,6 +1268,7 @@
           <w:p>
             <w:pPr>
               <w:pStyle w:val="Contedodatabela"/>
+              <w:widowControl w:val="false"/>
               <w:rPr/>
             </w:pPr>
             <w:r>
@@ -1411,6 +1421,7 @@
           <w:p>
             <w:pPr>
               <w:pStyle w:val="Contedodatabela"/>
+              <w:widowControl w:val="false"/>
               <w:rPr/>
             </w:pPr>
             <w:r>
@@ -1517,8 +1528,8 @@
         <w:spacing w:before="0" w:after="0"/>
         <w:rPr/>
       </w:pPr>
-      <w:bookmarkStart w:id="5" w:name="_Toc462845645"/>
-      <w:bookmarkStart w:id="6" w:name="_Toc304754462"/>
+      <w:bookmarkStart w:id="5" w:name="_Toc304754462"/>
+      <w:bookmarkStart w:id="6" w:name="_Toc462845645"/>
       <w:r>
         <w:rPr/>
         <w:t>Análise d</w:t>
@@ -1563,9 +1574,9 @@
           <w:szCs w:val="26"/>
         </w:rPr>
       </w:pPr>
-      <w:bookmarkStart w:id="7" w:name="_Toc462845646"/>
+      <w:bookmarkStart w:id="7" w:name="_Toc40037898"/>
       <w:bookmarkStart w:id="8" w:name="_Toc304754463"/>
-      <w:bookmarkStart w:id="9" w:name="_Toc40037898"/>
+      <w:bookmarkStart w:id="9" w:name="_Toc462845646"/>
       <w:r>
         <w:rPr>
           <w:rFonts w:eastAsia="" w:cs="" w:cstheme="majorBidi" w:eastAsiaTheme="majorEastAsia"/>
@@ -4051,6 +4062,62 @@
       <w:pPr>
         <w:pStyle w:val="Normal"/>
         <w:jc w:val="both"/>
+        <w:rPr/>
+      </w:pPr>
+      <w:r>
+        <w:rPr>
+          <w:rFonts w:eastAsia="" w:cs="" w:ascii="Cambria" w:hAnsi="Cambria" w:cstheme="majorBidi" w:eastAsiaTheme="majorEastAsia"/>
+          <w:b w:val="false"/>
+          <w:bCs w:val="false"/>
+          <w:i w:val="false"/>
+          <w:iCs w:val="false"/>
+          <w:color w:val="000000"/>
+          <w:kern w:val="0"/>
+          <w:sz w:val="22"/>
+          <w:szCs w:val="22"/>
+          <w:shd w:fill="FFFFFF" w:val="clear"/>
+          <w:lang w:val="pt-BR" w:eastAsia="en-US" w:bidi="ar-SA"/>
+        </w:rPr>
+        <w:tab/>
+        <w:t xml:space="preserve">Nesta seção são apresentados os resultados da dispersão de cada característica em relação à qualidade do vinho, </w:t>
+      </w:r>
+      <w:r>
+        <w:rPr>
+          <w:rFonts w:eastAsia="" w:cs="" w:ascii="Cambria" w:hAnsi="Cambria" w:cstheme="majorBidi" w:eastAsiaTheme="majorEastAsia"/>
+          <w:b w:val="false"/>
+          <w:bCs w:val="false"/>
+          <w:i w:val="false"/>
+          <w:iCs w:val="false"/>
+          <w:color w:val="000000"/>
+          <w:kern w:val="0"/>
+          <w:sz w:val="22"/>
+          <w:szCs w:val="22"/>
+          <w:shd w:fill="FFFFFF" w:val="clear"/>
+          <w:lang w:val="pt-BR" w:eastAsia="en-US" w:bidi="ar-SA"/>
+        </w:rPr>
+        <w:t>com o objetivo de verificar quais características influenciam mais na qualidade dos dados</w:t>
+      </w:r>
+      <w:r>
+        <w:rPr>
+          <w:rFonts w:eastAsia="" w:cs="" w:ascii="Cambria" w:hAnsi="Cambria" w:cstheme="majorBidi" w:eastAsiaTheme="majorEastAsia"/>
+          <w:b w:val="false"/>
+          <w:bCs w:val="false"/>
+          <w:i w:val="false"/>
+          <w:iCs w:val="false"/>
+          <w:color w:val="000000"/>
+          <w:kern w:val="0"/>
+          <w:sz w:val="22"/>
+          <w:szCs w:val="22"/>
+          <w:shd w:fill="FFFFFF" w:val="clear"/>
+          <w:lang w:val="pt-BR" w:eastAsia="en-US" w:bidi="ar-SA"/>
+        </w:rPr>
+        <w:t xml:space="preserve">. </w:t>
+      </w:r>
+    </w:p>
+    <w:p>
+      <w:pPr>
+        <w:pStyle w:val="Normal"/>
+        <w:jc w:val="both"/>
         <w:rPr>
           <w:rFonts w:ascii="Calibri" w:hAnsi="Calibri" w:eastAsia="Times" w:cs="Times New Roman"/>
           <w:b w:val="false"/>
@@ -4077,13 +4144,132 @@
           <w:szCs w:val="20"/>
           <w:lang w:val="pt-BR" w:eastAsia="pt-BR"/>
         </w:rPr>
-        <w:t>[Apresentar os gráficos de dispersão e e a correlação dos dados]</w:t>
+        <w:tab/>
+      </w:r>
+      <w:r>
+        <w:rPr>
+          <w:rFonts w:eastAsia="" w:cs="" w:ascii="Cambria" w:hAnsi="Cambria" w:cstheme="majorBidi" w:eastAsiaTheme="majorEastAsia"/>
+          <w:b w:val="false"/>
+          <w:bCs w:val="false"/>
+          <w:i w:val="false"/>
+          <w:iCs w:val="false"/>
+          <w:color w:val="000000"/>
+          <w:kern w:val="0"/>
+          <w:sz w:val="22"/>
+          <w:szCs w:val="22"/>
+          <w:shd w:fill="FFFFFF" w:val="clear"/>
+          <w:lang w:val="pt-BR" w:eastAsia="en-US" w:bidi="ar-SA"/>
+        </w:rPr>
+        <w:t xml:space="preserve">A correlação pode ser visualizada no arquivo “DCWine/DadosGerados/CorrelacaoRedWine.csv”. </w:t>
+      </w:r>
+      <w:r>
+        <w:rPr>
+          <w:rFonts w:eastAsia="" w:cs="" w:ascii="Cambria" w:hAnsi="Cambria" w:cstheme="majorBidi" w:eastAsiaTheme="majorEastAsia"/>
+          <w:b w:val="false"/>
+          <w:bCs w:val="false"/>
+          <w:i w:val="false"/>
+          <w:iCs w:val="false"/>
+          <w:color w:val="000000"/>
+          <w:kern w:val="0"/>
+          <w:sz w:val="22"/>
+          <w:szCs w:val="22"/>
+          <w:shd w:fill="FFFFFF" w:val="clear"/>
+          <w:lang w:val="pt-BR" w:eastAsia="en-US" w:bidi="ar-SA"/>
+        </w:rPr>
+        <w:t>A corrlação busca verificar a correlação entre todas as caracteristicas.</w:t>
+      </w:r>
+    </w:p>
+    <w:p>
+      <w:pPr>
+        <w:pStyle w:val="Ttulo5"/>
+        <w:jc w:val="both"/>
+        <w:rPr>
+          <w:rFonts w:ascii="Cambria" w:hAnsi="Cambria" w:eastAsia="" w:cs="" w:asciiTheme="majorHAnsi" w:cstheme="majorBidi" w:eastAsiaTheme="majorEastAsia" w:hAnsiTheme="majorHAnsi"/>
+          <w:b/>
+          <w:b/>
+          <w:bCs/>
+          <w:i/>
+          <w:i/>
+          <w:iCs/>
+          <w:color w:val="365F91" w:themeColor="accent1" w:themeShade="bf"/>
+          <w:sz w:val="28"/>
+          <w:szCs w:val="26"/>
+        </w:rPr>
+      </w:pPr>
+      <w:r>
+        <w:rPr>
+          <w:rFonts w:eastAsia="" w:cs="" w:ascii="Calibri" w:hAnsi="Calibri" w:cstheme="majorBidi" w:eastAsiaTheme="majorEastAsia"/>
+          <w:b/>
+          <w:bCs/>
+          <w:i/>
+          <w:iCs/>
+          <w:color w:val="365F91" w:themeColor="accent1" w:themeShade="bf"/>
+          <w:sz w:val="28"/>
+          <w:szCs w:val="26"/>
+          <w:lang w:val="pt-BR" w:eastAsia="pt-BR"/>
+        </w:rPr>
+        <w:t>Correlação dos Dados</w:t>
       </w:r>
     </w:p>
     <w:p>
       <w:pPr>
         <w:pStyle w:val="Normal"/>
         <w:jc w:val="both"/>
+        <w:rPr/>
+      </w:pPr>
+      <w:r>
+        <w:rPr>
+          <w:rFonts w:eastAsia="" w:cs="" w:ascii="Cambria" w:hAnsi="Cambria" w:cstheme="majorBidi" w:eastAsiaTheme="majorEastAsia"/>
+          <w:b w:val="false"/>
+          <w:bCs w:val="false"/>
+          <w:i w:val="false"/>
+          <w:iCs w:val="false"/>
+          <w:color w:val="000000"/>
+          <w:kern w:val="0"/>
+          <w:sz w:val="22"/>
+          <w:szCs w:val="22"/>
+          <w:shd w:fill="FFFFFF" w:val="clear"/>
+          <w:lang w:val="pt-BR" w:eastAsia="en-US" w:bidi="ar-SA"/>
+        </w:rPr>
+        <w:t xml:space="preserve">A tabela 2.2 apresenta as correlações entre todas as características, sendo </w:t>
+      </w:r>
+      <w:r>
+        <w:rPr>
+          <w:rFonts w:eastAsia="" w:cs="" w:ascii="Cambria" w:hAnsi="Cambria" w:cstheme="majorBidi" w:eastAsiaTheme="majorEastAsia"/>
+          <w:b w:val="false"/>
+          <w:bCs w:val="false"/>
+          <w:i w:val="false"/>
+          <w:iCs w:val="false"/>
+          <w:color w:val="000000"/>
+          <w:kern w:val="0"/>
+          <w:sz w:val="22"/>
+          <w:szCs w:val="22"/>
+          <w:shd w:fill="FFFFFF" w:val="clear"/>
+          <w:lang w:val="pt-BR" w:eastAsia="en-US" w:bidi="ar-SA"/>
+        </w:rPr>
+        <w:commentReference w:id="0"/>
+      </w:r>
+      <w:r>
+        <w:rPr>
+          <w:rFonts w:eastAsia="" w:cs="" w:ascii="Cambria" w:hAnsi="Cambria" w:cstheme="majorBidi" w:eastAsiaTheme="majorEastAsia"/>
+          <w:b w:val="false"/>
+          <w:bCs w:val="false"/>
+          <w:i w:val="false"/>
+          <w:iCs w:val="false"/>
+          <w:color w:val="000000"/>
+          <w:kern w:val="0"/>
+          <w:sz w:val="22"/>
+          <w:szCs w:val="22"/>
+          <w:shd w:fill="FFFFFF" w:val="clear"/>
+          <w:lang w:val="pt-BR" w:eastAsia="en-US" w:bidi="ar-SA"/>
+        </w:rPr>
+        <w:t>estes dados os mesmos do arquivo citado na seção 2.1.1.2.</w:t>
+      </w:r>
+    </w:p>
+    <w:p>
+      <w:pPr>
+        <w:pStyle w:val="Normal"/>
+        <w:jc w:val="both"/>
         <w:rPr>
           <w:rFonts w:ascii="Calibri" w:hAnsi="Calibri" w:eastAsia="Times" w:cs="Times New Roman"/>
           <w:b w:val="false"/>
@@ -4110,257 +4296,6 @@
           <w:szCs w:val="20"/>
           <w:lang w:val="pt-BR" w:eastAsia="pt-BR"/>
         </w:rPr>
-        <w:tab/>
-      </w:r>
-      <w:r>
-        <w:rPr>
-          <w:rFonts w:eastAsia="Times" w:cs="Times New Roman"/>
-          <w:b w:val="false"/>
-          <w:bCs w:val="false"/>
-          <w:i w:val="false"/>
-          <w:iCs w:val="false"/>
-          <w:color w:val="C9211E" w:themeShade="bf"/>
-          <w:sz w:val="16"/>
-          <w:szCs w:val="20"/>
-          <w:lang w:val="pt-BR" w:eastAsia="pt-BR"/>
-        </w:rPr>
-        <w:t>Nesta seção são apresentados os resultados da dispersão d</w:t>
-      </w:r>
-      <w:r>
-        <w:rPr>
-          <w:rFonts w:eastAsia="Times" w:cs="Times New Roman"/>
-          <w:b w:val="false"/>
-          <w:bCs w:val="false"/>
-          <w:i w:val="false"/>
-          <w:iCs w:val="false"/>
-          <w:color w:val="C9211E" w:themeShade="bf"/>
-          <w:sz w:val="16"/>
-          <w:szCs w:val="20"/>
-          <w:lang w:val="pt-BR" w:eastAsia="pt-BR"/>
-        </w:rPr>
-        <w:t>e</w:t>
-      </w:r>
-      <w:r>
-        <w:rPr>
-          <w:rFonts w:eastAsia="Times" w:cs="Times New Roman"/>
-          <w:b w:val="false"/>
-          <w:bCs w:val="false"/>
-          <w:i w:val="false"/>
-          <w:iCs w:val="false"/>
-          <w:color w:val="C9211E" w:themeShade="bf"/>
-          <w:sz w:val="16"/>
-          <w:szCs w:val="20"/>
-          <w:lang w:val="pt-BR" w:eastAsia="pt-BR"/>
-        </w:rPr>
-        <w:t xml:space="preserve"> cada característica </w:t>
-      </w:r>
-      <w:r>
-        <w:rPr>
-          <w:rFonts w:eastAsia="Times" w:cs="Times New Roman"/>
-          <w:b w:val="false"/>
-          <w:bCs w:val="false"/>
-          <w:i w:val="false"/>
-          <w:iCs w:val="false"/>
-          <w:color w:val="C9211E" w:themeShade="bf"/>
-          <w:sz w:val="16"/>
-          <w:szCs w:val="20"/>
-          <w:lang w:val="pt-BR" w:eastAsia="pt-BR"/>
-        </w:rPr>
-        <w:t xml:space="preserve">em relação à qualidade do vinho. </w:t>
-      </w:r>
-    </w:p>
-    <w:p>
-      <w:pPr>
-        <w:pStyle w:val="Normal"/>
-        <w:jc w:val="both"/>
-        <w:rPr>
-          <w:rFonts w:ascii="Calibri" w:hAnsi="Calibri" w:eastAsia="Times" w:cs="Times New Roman"/>
-          <w:b w:val="false"/>
-          <w:b w:val="false"/>
-          <w:bCs w:val="false"/>
-          <w:i w:val="false"/>
-          <w:i w:val="false"/>
-          <w:iCs w:val="false"/>
-          <w:color w:val="C9211E" w:themeShade="bf"/>
-          <w:sz w:val="16"/>
-          <w:szCs w:val="20"/>
-          <w:lang w:val="pt-BR" w:eastAsia="pt-BR"/>
-        </w:rPr>
-      </w:pPr>
-      <w:r>
-        <w:rPr>
-          <w:rFonts w:eastAsia="Times" w:cs="Times New Roman"/>
-          <w:b w:val="false"/>
-          <w:bCs w:val="false"/>
-          <w:i w:val="false"/>
-          <w:iCs w:val="false"/>
-          <w:color w:val="C9211E" w:themeShade="bf"/>
-          <w:sz w:val="16"/>
-          <w:szCs w:val="20"/>
-          <w:lang w:val="pt-BR" w:eastAsia="pt-BR"/>
-        </w:rPr>
-        <w:tab/>
-        <w:t>A correlação</w:t>
-      </w:r>
-      <w:r>
-        <w:rPr>
-          <w:rFonts w:eastAsia="Times" w:cs="Times New Roman"/>
-          <w:b w:val="false"/>
-          <w:bCs w:val="false"/>
-          <w:i w:val="false"/>
-          <w:iCs w:val="false"/>
-          <w:color w:val="C9211E" w:themeShade="bf"/>
-          <w:sz w:val="16"/>
-          <w:szCs w:val="20"/>
-          <w:lang w:val="pt-BR" w:eastAsia="pt-BR"/>
-        </w:rPr>
-        <w:t xml:space="preserve"> </w:t>
-      </w:r>
-      <w:r>
-        <w:rPr>
-          <w:rFonts w:eastAsia="Times" w:cs="Times New Roman"/>
-          <w:b w:val="false"/>
-          <w:bCs w:val="false"/>
-          <w:i w:val="false"/>
-          <w:iCs w:val="false"/>
-          <w:color w:val="C9211E" w:themeShade="bf"/>
-          <w:sz w:val="16"/>
-          <w:szCs w:val="20"/>
-          <w:lang w:val="pt-BR" w:eastAsia="pt-BR"/>
-        </w:rPr>
-        <w:t>pode ser visualizada no arquivo “DCWine/DadosGerados/CorrelacaoRedWine.csv”.</w:t>
-      </w:r>
-    </w:p>
-    <w:p>
-      <w:pPr>
-        <w:pStyle w:val="Normal"/>
-        <w:jc w:val="both"/>
-        <w:rPr>
-          <w:rFonts w:ascii="Calibri" w:hAnsi="Calibri" w:eastAsia="Times" w:cs="Times New Roman"/>
-          <w:b w:val="false"/>
-          <w:b w:val="false"/>
-          <w:bCs w:val="false"/>
-          <w:i w:val="false"/>
-          <w:i w:val="false"/>
-          <w:iCs w:val="false"/>
-          <w:color w:val="C9211E" w:themeShade="bf"/>
-          <w:sz w:val="16"/>
-          <w:szCs w:val="20"/>
-          <w:lang w:val="pt-BR" w:eastAsia="pt-BR"/>
-        </w:rPr>
-      </w:pPr>
-      <w:r>
-        <w:rPr/>
-      </w:r>
-    </w:p>
-    <w:p>
-      <w:pPr>
-        <w:pStyle w:val="Normal"/>
-        <w:jc w:val="both"/>
-        <w:rPr>
-          <w:rFonts w:ascii="Calibri" w:hAnsi="Calibri" w:eastAsia="Times" w:cs="Times New Roman"/>
-          <w:b w:val="false"/>
-          <w:b w:val="false"/>
-          <w:bCs w:val="false"/>
-          <w:i w:val="false"/>
-          <w:i w:val="false"/>
-          <w:iCs w:val="false"/>
-          <w:color w:val="C9211E" w:themeShade="bf"/>
-          <w:sz w:val="16"/>
-          <w:szCs w:val="20"/>
-          <w:lang w:val="pt-BR" w:eastAsia="pt-BR"/>
-        </w:rPr>
-      </w:pPr>
-      <w:r>
-        <w:rPr/>
-      </w:r>
-    </w:p>
-    <w:p>
-      <w:pPr>
-        <w:pStyle w:val="Normal"/>
-        <w:jc w:val="both"/>
-        <w:rPr>
-          <w:rFonts w:ascii="Calibri" w:hAnsi="Calibri" w:eastAsia="Times" w:cs="Times New Roman"/>
-          <w:b w:val="false"/>
-          <w:b w:val="false"/>
-          <w:bCs w:val="false"/>
-          <w:i w:val="false"/>
-          <w:i w:val="false"/>
-          <w:iCs w:val="false"/>
-          <w:color w:val="C9211E" w:themeShade="bf"/>
-          <w:sz w:val="16"/>
-          <w:szCs w:val="20"/>
-          <w:lang w:val="pt-BR" w:eastAsia="pt-BR"/>
-        </w:rPr>
-      </w:pPr>
-      <w:r>
-        <w:rPr/>
-      </w:r>
-    </w:p>
-    <w:p>
-      <w:pPr>
-        <w:pStyle w:val="Normal"/>
-        <w:jc w:val="both"/>
-        <w:rPr>
-          <w:rFonts w:ascii="Calibri" w:hAnsi="Calibri" w:eastAsia="Times" w:cs="Times New Roman"/>
-          <w:b w:val="false"/>
-          <w:b w:val="false"/>
-          <w:bCs w:val="false"/>
-          <w:i w:val="false"/>
-          <w:i w:val="false"/>
-          <w:iCs w:val="false"/>
-          <w:color w:val="C9211E" w:themeShade="bf"/>
-          <w:sz w:val="16"/>
-          <w:szCs w:val="20"/>
-          <w:lang w:val="pt-BR" w:eastAsia="pt-BR"/>
-        </w:rPr>
-      </w:pPr>
-      <w:r>
-        <w:rPr/>
-      </w:r>
-    </w:p>
-    <w:p>
-      <w:pPr>
-        <w:pStyle w:val="Normal"/>
-        <w:jc w:val="both"/>
-        <w:rPr>
-          <w:rFonts w:ascii="Calibri" w:hAnsi="Calibri" w:eastAsia="Times" w:cs="Times New Roman"/>
-          <w:b w:val="false"/>
-          <w:b w:val="false"/>
-          <w:bCs w:val="false"/>
-          <w:i w:val="false"/>
-          <w:i w:val="false"/>
-          <w:iCs w:val="false"/>
-          <w:color w:val="C9211E" w:themeShade="bf"/>
-          <w:sz w:val="16"/>
-          <w:szCs w:val="20"/>
-          <w:lang w:val="pt-BR" w:eastAsia="pt-BR"/>
-        </w:rPr>
-      </w:pPr>
-      <w:r>
-        <w:rPr/>
-      </w:r>
-    </w:p>
-    <w:p>
-      <w:pPr>
-        <w:pStyle w:val="Normal"/>
-        <w:jc w:val="both"/>
-        <w:rPr>
-          <w:rFonts w:ascii="Calibri" w:hAnsi="Calibri" w:eastAsia="Times" w:cs="Times New Roman"/>
-          <w:b w:val="false"/>
-          <w:b w:val="false"/>
-          <w:bCs w:val="false"/>
-          <w:i w:val="false"/>
-          <w:i w:val="false"/>
-          <w:iCs w:val="false"/>
-          <w:color w:val="C9211E" w:themeShade="bf"/>
-          <w:sz w:val="16"/>
-          <w:szCs w:val="20"/>
-          <w:lang w:val="pt-BR" w:eastAsia="pt-BR"/>
-        </w:rPr>
-      </w:pPr>
-      <w:r>
-        <w:rPr/>
       </w:r>
     </w:p>
     <w:tbl>
@@ -4377,25 +4312,25 @@
         </w:tblCellMar>
       </w:tblPr>
       <w:tblGrid>
-        <w:gridCol w:w="963"/>
-        <w:gridCol w:w="850"/>
-        <w:gridCol w:w="850"/>
+        <w:gridCol w:w="962"/>
+        <w:gridCol w:w="851"/>
+        <w:gridCol w:w="849"/>
         <w:gridCol w:w="800"/>
-        <w:gridCol w:w="925"/>
+        <w:gridCol w:w="926"/>
         <w:gridCol w:w="550"/>
-        <w:gridCol w:w="675"/>
+        <w:gridCol w:w="674"/>
         <w:gridCol w:w="562"/>
-        <w:gridCol w:w="513"/>
+        <w:gridCol w:w="514"/>
         <w:gridCol w:w="337"/>
-        <w:gridCol w:w="463"/>
-        <w:gridCol w:w="361"/>
-        <w:gridCol w:w="655"/>
+        <w:gridCol w:w="462"/>
+        <w:gridCol w:w="362"/>
+        <w:gridCol w:w="654"/>
       </w:tblGrid>
       <w:tr>
         <w:trPr/>
         <w:tc>
           <w:tcPr>
-            <w:tcW w:w="963" w:type="dxa"/>
+            <w:tcW w:w="962" w:type="dxa"/>
             <w:tcBorders>
               <w:bottom w:val="single" w:sz="6" w:space="0" w:color="00599D"/>
             </w:tcBorders>
@@ -4404,6 +4339,7 @@
           <w:p>
             <w:pPr>
               <w:pStyle w:val="Contedodatabela"/>
+              <w:widowControl w:val="false"/>
               <w:jc w:val="left"/>
               <w:rPr>
                 <w:rFonts w:ascii="Liberation Sans" w:hAnsi="Liberation Sans"/>
@@ -4444,7 +4380,7 @@
         </w:tc>
         <w:tc>
           <w:tcPr>
-            <w:tcW w:w="850" w:type="dxa"/>
+            <w:tcW w:w="851" w:type="dxa"/>
             <w:tcBorders>
               <w:bottom w:val="single" w:sz="6" w:space="0" w:color="00599D"/>
             </w:tcBorders>
@@ -4453,6 +4389,7 @@
           <w:p>
             <w:pPr>
               <w:pStyle w:val="Contedodatabela"/>
+              <w:widowControl w:val="false"/>
               <w:jc w:val="left"/>
               <w:rPr>
                 <w:rFonts w:ascii="Liberation Sans" w:hAnsi="Liberation Sans"/>
@@ -4494,7 +4431,7 @@
         </w:tc>
         <w:tc>
           <w:tcPr>
-            <w:tcW w:w="850" w:type="dxa"/>
+            <w:tcW w:w="849" w:type="dxa"/>
             <w:tcBorders>
               <w:bottom w:val="single" w:sz="6" w:space="0" w:color="00599D"/>
             </w:tcBorders>
@@ -4503,6 +4440,7 @@
           <w:p>
             <w:pPr>
               <w:pStyle w:val="Contedodatabela"/>
+              <w:widowControl w:val="false"/>
               <w:jc w:val="left"/>
               <w:rPr>
                 <w:rFonts w:ascii="Liberation Sans" w:hAnsi="Liberation Sans"/>
@@ -4553,6 +4491,7 @@
           <w:p>
             <w:pPr>
               <w:pStyle w:val="Contedodatabela"/>
+              <w:widowControl w:val="false"/>
               <w:jc w:val="left"/>
               <w:rPr>
                 <w:rFonts w:ascii="Liberation Sans" w:hAnsi="Liberation Sans"/>
@@ -4594,7 +4533,7 @@
         </w:tc>
         <w:tc>
           <w:tcPr>
-            <w:tcW w:w="925" w:type="dxa"/>
+            <w:tcW w:w="926" w:type="dxa"/>
             <w:tcBorders>
               <w:bottom w:val="single" w:sz="6" w:space="0" w:color="00599D"/>
             </w:tcBorders>
@@ -4603,6 +4542,7 @@
           <w:p>
             <w:pPr>
               <w:pStyle w:val="Contedodatabela"/>
+              <w:widowControl w:val="false"/>
               <w:jc w:val="left"/>
               <w:rPr>
                 <w:rFonts w:ascii="Liberation Sans" w:hAnsi="Liberation Sans"/>
@@ -4653,6 +4593,7 @@
           <w:p>
             <w:pPr>
               <w:pStyle w:val="Contedodatabela"/>
+              <w:widowControl w:val="false"/>
               <w:jc w:val="left"/>
               <w:rPr>
                 <w:rFonts w:ascii="Liberation Sans" w:hAnsi="Liberation Sans"/>
@@ -4694,7 +4635,7 @@
         </w:tc>
         <w:tc>
           <w:tcPr>
-            <w:tcW w:w="675" w:type="dxa"/>
+            <w:tcW w:w="674" w:type="dxa"/>
             <w:tcBorders>
               <w:bottom w:val="single" w:sz="6" w:space="0" w:color="00599D"/>
             </w:tcBorders>
@@ -4703,6 +4644,7 @@
           <w:p>
             <w:pPr>
               <w:pStyle w:val="Contedodatabela"/>
+              <w:widowControl w:val="false"/>
               <w:jc w:val="left"/>
               <w:rPr>
                 <w:rFonts w:ascii="Liberation Sans" w:hAnsi="Liberation Sans" w:eastAsia="Calibri" w:cs="" w:cstheme="minorBidi" w:eastAsiaTheme="minorHAnsi"/>
@@ -4726,7 +4668,7 @@
             </w:pPr>
             <w:r>
               <w:rPr>
-                <w:rFonts w:eastAsia="Calibri" w:cs="" w:cstheme="minorBidi" w:eastAsiaTheme="minorHAnsi" w:ascii="Liberation Sans" w:hAnsi="Liberation Sans"/>
+                <w:rFonts w:eastAsia="Calibri" w:cs="" w:ascii="Liberation Sans" w:hAnsi="Liberation Sans" w:cstheme="minorBidi" w:eastAsiaTheme="minorHAnsi"/>
                 <w:b/>
                 <w:bCs/>
                 <w:i w:val="false"/>
@@ -4757,6 +4699,7 @@
           <w:p>
             <w:pPr>
               <w:pStyle w:val="Contedodatabela"/>
+              <w:widowControl w:val="false"/>
               <w:jc w:val="left"/>
               <w:rPr>
                 <w:rFonts w:ascii="Liberation Sans" w:hAnsi="Liberation Sans"/>
@@ -4798,7 +4741,7 @@
         </w:tc>
         <w:tc>
           <w:tcPr>
-            <w:tcW w:w="513" w:type="dxa"/>
+            <w:tcW w:w="514" w:type="dxa"/>
             <w:tcBorders>
               <w:bottom w:val="single" w:sz="6" w:space="0" w:color="00599D"/>
             </w:tcBorders>
@@ -4807,6 +4750,7 @@
           <w:p>
             <w:pPr>
               <w:pStyle w:val="Contedodatabela"/>
+              <w:widowControl w:val="false"/>
               <w:jc w:val="left"/>
               <w:rPr>
                 <w:rFonts w:ascii="Liberation Sans" w:hAnsi="Liberation Sans"/>
@@ -4857,6 +4801,7 @@
           <w:p>
             <w:pPr>
               <w:pStyle w:val="Contedodatabela"/>
+              <w:widowControl w:val="false"/>
               <w:jc w:val="left"/>
               <w:rPr>
                 <w:rFonts w:ascii="Liberation Sans" w:hAnsi="Liberation Sans"/>
@@ -4898,7 +4843,7 @@
         </w:tc>
         <w:tc>
           <w:tcPr>
-            <w:tcW w:w="463" w:type="dxa"/>
+            <w:tcW w:w="462" w:type="dxa"/>
             <w:tcBorders>
               <w:bottom w:val="single" w:sz="6" w:space="0" w:color="00599D"/>
             </w:tcBorders>
@@ -4907,6 +4852,7 @@
           <w:p>
             <w:pPr>
               <w:pStyle w:val="Contedodatabela"/>
+              <w:widowControl w:val="false"/>
               <w:jc w:val="left"/>
               <w:rPr>
                 <w:rFonts w:ascii="Liberation Sans" w:hAnsi="Liberation Sans"/>
@@ -4948,7 +4894,7 @@
         </w:tc>
         <w:tc>
           <w:tcPr>
-            <w:tcW w:w="361" w:type="dxa"/>
+            <w:tcW w:w="362" w:type="dxa"/>
             <w:tcBorders>
               <w:bottom w:val="single" w:sz="6" w:space="0" w:color="00599D"/>
             </w:tcBorders>
@@ -4957,6 +4903,7 @@
           <w:p>
             <w:pPr>
               <w:pStyle w:val="Contedodatabela"/>
+              <w:widowControl w:val="false"/>
               <w:jc w:val="left"/>
               <w:rPr>
                 <w:rFonts w:ascii="Liberation Sans" w:hAnsi="Liberation Sans"/>
@@ -4998,7 +4945,7 @@
         </w:tc>
         <w:tc>
           <w:tcPr>
-            <w:tcW w:w="655" w:type="dxa"/>
+            <w:tcW w:w="654" w:type="dxa"/>
             <w:tcBorders>
               <w:bottom w:val="single" w:sz="6" w:space="0" w:color="00599D"/>
             </w:tcBorders>
@@ -5007,6 +4954,7 @@
           <w:p>
             <w:pPr>
               <w:pStyle w:val="Contedodatabela"/>
+              <w:widowControl w:val="false"/>
               <w:jc w:val="left"/>
               <w:rPr>
                 <w:rFonts w:ascii="Liberation Sans" w:hAnsi="Liberation Sans"/>
@@ -5051,7 +4999,7 @@
         <w:trPr/>
         <w:tc>
           <w:tcPr>
-            <w:tcW w:w="963" w:type="dxa"/>
+            <w:tcW w:w="962" w:type="dxa"/>
             <w:tcBorders>
               <w:left w:val="single" w:sz="6" w:space="0" w:color="00599D"/>
             </w:tcBorders>
@@ -5076,12 +5024,13 @@
         </w:tc>
         <w:tc>
           <w:tcPr>
-            <w:tcW w:w="850" w:type="dxa"/>
-            <w:tcBorders/>
-          </w:tcPr>
-          <w:p>
-            <w:pPr>
-              <w:pStyle w:val="Contedodatabela"/>
+            <w:tcW w:w="851" w:type="dxa"/>
+            <w:tcBorders/>
+          </w:tcPr>
+          <w:p>
+            <w:pPr>
+              <w:pStyle w:val="Contedodatabela"/>
+              <w:widowControl w:val="false"/>
               <w:jc w:val="right"/>
               <w:rPr/>
             </w:pPr>
@@ -5093,12 +5042,13 @@
         </w:tc>
         <w:tc>
           <w:tcPr>
-            <w:tcW w:w="850" w:type="dxa"/>
-            <w:tcBorders/>
-          </w:tcPr>
-          <w:p>
-            <w:pPr>
-              <w:pStyle w:val="Contedodatabela"/>
+            <w:tcW w:w="849" w:type="dxa"/>
+            <w:tcBorders/>
+          </w:tcPr>
+          <w:p>
+            <w:pPr>
+              <w:pStyle w:val="Contedodatabela"/>
+              <w:widowControl w:val="false"/>
               <w:jc w:val="right"/>
               <w:rPr/>
             </w:pPr>
@@ -5116,6 +5066,7 @@
           <w:p>
             <w:pPr>
               <w:pStyle w:val="Contedodatabela"/>
+              <w:widowControl w:val="false"/>
               <w:jc w:val="right"/>
               <w:rPr/>
             </w:pPr>
@@ -5127,12 +5078,13 @@
         </w:tc>
         <w:tc>
           <w:tcPr>
-            <w:tcW w:w="925" w:type="dxa"/>
-            <w:tcBorders/>
-          </w:tcPr>
-          <w:p>
-            <w:pPr>
-              <w:pStyle w:val="Contedodatabela"/>
+            <w:tcW w:w="926" w:type="dxa"/>
+            <w:tcBorders/>
+          </w:tcPr>
+          <w:p>
+            <w:pPr>
+              <w:pStyle w:val="Contedodatabela"/>
+              <w:widowControl w:val="false"/>
               <w:jc w:val="right"/>
               <w:rPr/>
             </w:pPr>
@@ -5150,6 +5102,7 @@
           <w:p>
             <w:pPr>
               <w:pStyle w:val="Contedodatabela"/>
+              <w:widowControl w:val="false"/>
               <w:jc w:val="right"/>
               <w:rPr/>
             </w:pPr>
@@ -5161,12 +5114,13 @@
         </w:tc>
         <w:tc>
           <w:tcPr>
-            <w:tcW w:w="675" w:type="dxa"/>
-            <w:tcBorders/>
-          </w:tcPr>
-          <w:p>
-            <w:pPr>
-              <w:pStyle w:val="Contedodatabela"/>
+            <w:tcW w:w="674" w:type="dxa"/>
+            <w:tcBorders/>
+          </w:tcPr>
+          <w:p>
+            <w:pPr>
+              <w:pStyle w:val="Contedodatabela"/>
+              <w:widowControl w:val="false"/>
               <w:jc w:val="right"/>
               <w:rPr/>
             </w:pPr>
@@ -5184,6 +5138,7 @@
           <w:p>
             <w:pPr>
               <w:pStyle w:val="Contedodatabela"/>
+              <w:widowControl w:val="false"/>
               <w:jc w:val="right"/>
               <w:rPr/>
             </w:pPr>
@@ -5195,12 +5150,13 @@
         </w:tc>
         <w:tc>
           <w:tcPr>
-            <w:tcW w:w="513" w:type="dxa"/>
-            <w:tcBorders/>
-          </w:tcPr>
-          <w:p>
-            <w:pPr>
-              <w:pStyle w:val="Contedodatabela"/>
+            <w:tcW w:w="514" w:type="dxa"/>
+            <w:tcBorders/>
+          </w:tcPr>
+          <w:p>
+            <w:pPr>
+              <w:pStyle w:val="Contedodatabela"/>
+              <w:widowControl w:val="false"/>
               <w:jc w:val="right"/>
               <w:rPr/>
             </w:pPr>
@@ -5218,6 +5174,7 @@
           <w:p>
             <w:pPr>
               <w:pStyle w:val="Contedodatabela"/>
+              <w:widowControl w:val="false"/>
               <w:jc w:val="right"/>
               <w:rPr/>
             </w:pPr>
@@ -5229,12 +5186,13 @@
         </w:tc>
         <w:tc>
           <w:tcPr>
-            <w:tcW w:w="463" w:type="dxa"/>
-            <w:tcBorders/>
-          </w:tcPr>
-          <w:p>
-            <w:pPr>
-              <w:pStyle w:val="Contedodatabela"/>
+            <w:tcW w:w="462" w:type="dxa"/>
+            <w:tcBorders/>
+          </w:tcPr>
+          <w:p>
+            <w:pPr>
+              <w:pStyle w:val="Contedodatabela"/>
+              <w:widowControl w:val="false"/>
               <w:jc w:val="right"/>
               <w:rPr/>
             </w:pPr>
@@ -5246,12 +5204,13 @@
         </w:tc>
         <w:tc>
           <w:tcPr>
-            <w:tcW w:w="361" w:type="dxa"/>
-            <w:tcBorders/>
-          </w:tcPr>
-          <w:p>
-            <w:pPr>
-              <w:pStyle w:val="Contedodatabela"/>
+            <w:tcW w:w="362" w:type="dxa"/>
+            <w:tcBorders/>
+          </w:tcPr>
+          <w:p>
+            <w:pPr>
+              <w:pStyle w:val="Contedodatabela"/>
+              <w:widowControl w:val="false"/>
               <w:jc w:val="right"/>
               <w:rPr/>
             </w:pPr>
@@ -5263,7 +5222,7 @@
         </w:tc>
         <w:tc>
           <w:tcPr>
-            <w:tcW w:w="655" w:type="dxa"/>
+            <w:tcW w:w="654" w:type="dxa"/>
             <w:tcBorders>
               <w:right w:val="single" w:sz="6" w:space="0" w:color="00599D"/>
             </w:tcBorders>
@@ -5271,6 +5230,7 @@
           <w:p>
             <w:pPr>
               <w:pStyle w:val="Contedodatabela"/>
+              <w:widowControl w:val="false"/>
               <w:jc w:val="right"/>
               <w:rPr/>
             </w:pPr>
@@ -5285,7 +5245,7 @@
         <w:trPr/>
         <w:tc>
           <w:tcPr>
-            <w:tcW w:w="963" w:type="dxa"/>
+            <w:tcW w:w="962" w:type="dxa"/>
             <w:tcBorders>
               <w:left w:val="single" w:sz="6" w:space="0" w:color="00599D"/>
             </w:tcBorders>
@@ -5294,6 +5254,7 @@
           <w:p>
             <w:pPr>
               <w:pStyle w:val="Contedodatabela"/>
+              <w:widowControl w:val="false"/>
               <w:rPr>
                 <w:sz w:val="18"/>
                 <w:szCs w:val="18"/>
@@ -5310,13 +5271,14 @@
         </w:tc>
         <w:tc>
           <w:tcPr>
-            <w:tcW w:w="850" w:type="dxa"/>
+            <w:tcW w:w="851" w:type="dxa"/>
             <w:tcBorders/>
             <w:shd w:fill="DDDDDD" w:val="clear"/>
           </w:tcPr>
           <w:p>
             <w:pPr>
               <w:pStyle w:val="Contedodatabela"/>
+              <w:widowControl w:val="false"/>
               <w:jc w:val="right"/>
               <w:rPr/>
             </w:pPr>
@@ -5328,13 +5290,14 @@
         </w:tc>
         <w:tc>
           <w:tcPr>
-            <w:tcW w:w="850" w:type="dxa"/>
+            <w:tcW w:w="849" w:type="dxa"/>
             <w:tcBorders/>
             <w:shd w:fill="DDDDDD" w:val="clear"/>
           </w:tcPr>
           <w:p>
             <w:pPr>
               <w:pStyle w:val="Contedodatabela"/>
+              <w:widowControl w:val="false"/>
               <w:jc w:val="right"/>
               <w:rPr/>
             </w:pPr>
@@ -5353,6 +5316,7 @@
           <w:p>
             <w:pPr>
               <w:pStyle w:val="Contedodatabela"/>
+              <w:widowControl w:val="false"/>
               <w:jc w:val="right"/>
               <w:rPr/>
             </w:pPr>
@@ -5364,13 +5328,14 @@
         </w:tc>
         <w:tc>
           <w:tcPr>
-            <w:tcW w:w="925" w:type="dxa"/>
+            <w:tcW w:w="926" w:type="dxa"/>
             <w:tcBorders/>
             <w:shd w:fill="DDDDDD" w:val="clear"/>
           </w:tcPr>
           <w:p>
             <w:pPr>
               <w:pStyle w:val="Contedodatabela"/>
+              <w:widowControl w:val="false"/>
               <w:jc w:val="right"/>
               <w:rPr/>
             </w:pPr>
@@ -5389,6 +5354,7 @@
           <w:p>
             <w:pPr>
               <w:pStyle w:val="Contedodatabela"/>
+              <w:widowControl w:val="false"/>
               <w:jc w:val="right"/>
               <w:rPr/>
             </w:pPr>
@@ -5400,13 +5366,14 @@
         </w:tc>
         <w:tc>
           <w:tcPr>
-            <w:tcW w:w="675" w:type="dxa"/>
+            <w:tcW w:w="674" w:type="dxa"/>
             <w:tcBorders/>
             <w:shd w:fill="DDDDDD" w:val="clear"/>
           </w:tcPr>
           <w:p>
             <w:pPr>
               <w:pStyle w:val="Contedodatabela"/>
+              <w:widowControl w:val="false"/>
               <w:jc w:val="right"/>
               <w:rPr/>
             </w:pPr>
@@ -5425,6 +5392,7 @@
           <w:p>
             <w:pPr>
               <w:pStyle w:val="Contedodatabela"/>
+              <w:widowControl w:val="false"/>
               <w:jc w:val="right"/>
               <w:rPr/>
             </w:pPr>
@@ -5436,13 +5404,14 @@
         </w:tc>
         <w:tc>
           <w:tcPr>
-            <w:tcW w:w="513" w:type="dxa"/>
+            <w:tcW w:w="514" w:type="dxa"/>
             <w:tcBorders/>
             <w:shd w:fill="DDDDDD" w:val="clear"/>
           </w:tcPr>
           <w:p>
             <w:pPr>
               <w:pStyle w:val="Contedodatabela"/>
+              <w:widowControl w:val="false"/>
               <w:jc w:val="right"/>
               <w:rPr/>
             </w:pPr>
@@ -5461,6 +5430,7 @@
           <w:p>
             <w:pPr>
               <w:pStyle w:val="Contedodatabela"/>
+              <w:widowControl w:val="false"/>
               <w:jc w:val="right"/>
               <w:rPr/>
             </w:pPr>
@@ -5472,13 +5442,14 @@
         </w:tc>
         <w:tc>
           <w:tcPr>
-            <w:tcW w:w="463" w:type="dxa"/>
+            <w:tcW w:w="462" w:type="dxa"/>
             <w:tcBorders/>
             <w:shd w:fill="DDDDDD" w:val="clear"/>
           </w:tcPr>
           <w:p>
             <w:pPr>
               <w:pStyle w:val="Contedodatabela"/>
+              <w:widowControl w:val="false"/>
               <w:jc w:val="right"/>
               <w:rPr/>
             </w:pPr>
@@ -5490,13 +5461,14 @@
         </w:tc>
         <w:tc>
           <w:tcPr>
-            <w:tcW w:w="361" w:type="dxa"/>
+            <w:tcW w:w="362" w:type="dxa"/>
             <w:tcBorders/>
             <w:shd w:fill="DDDDDD" w:val="clear"/>
           </w:tcPr>
           <w:p>
             <w:pPr>
               <w:pStyle w:val="Contedodatabela"/>
+              <w:widowControl w:val="false"/>
               <w:jc w:val="right"/>
               <w:rPr/>
             </w:pPr>
@@ -5508,7 +5480,7 @@
         </w:tc>
         <w:tc>
           <w:tcPr>
-            <w:tcW w:w="655" w:type="dxa"/>
+            <w:tcW w:w="654" w:type="dxa"/>
             <w:tcBorders>
               <w:right w:val="single" w:sz="6" w:space="0" w:color="00599D"/>
             </w:tcBorders>
@@ -5517,6 +5489,7 @@
           <w:p>
             <w:pPr>
               <w:pStyle w:val="Contedodatabela"/>
+              <w:widowControl w:val="false"/>
               <w:jc w:val="right"/>
               <w:rPr/>
             </w:pPr>
@@ -5531,7 +5504,7 @@
         <w:trPr/>
         <w:tc>
           <w:tcPr>
-            <w:tcW w:w="963" w:type="dxa"/>
+            <w:tcW w:w="962" w:type="dxa"/>
             <w:tcBorders>
               <w:left w:val="single" w:sz="6" w:space="0" w:color="00599D"/>
             </w:tcBorders>
@@ -5539,6 +5512,7 @@
           <w:p>
             <w:pPr>
               <w:pStyle w:val="Contedodatabela"/>
+              <w:widowControl w:val="false"/>
               <w:rPr>
                 <w:sz w:val="18"/>
                 <w:szCs w:val="18"/>
@@ -5555,12 +5529,13 @@
         </w:tc>
         <w:tc>
           <w:tcPr>
-            <w:tcW w:w="850" w:type="dxa"/>
-            <w:tcBorders/>
-          </w:tcPr>
-          <w:p>
-            <w:pPr>
-              <w:pStyle w:val="Contedodatabela"/>
+            <w:tcW w:w="851" w:type="dxa"/>
+            <w:tcBorders/>
+          </w:tcPr>
+          <w:p>
+            <w:pPr>
+              <w:pStyle w:val="Contedodatabela"/>
+              <w:widowControl w:val="false"/>
               <w:jc w:val="right"/>
               <w:rPr/>
             </w:pPr>
@@ -5572,12 +5547,13 @@
         </w:tc>
         <w:tc>
           <w:tcPr>
-            <w:tcW w:w="850" w:type="dxa"/>
-            <w:tcBorders/>
-          </w:tcPr>
-          <w:p>
-            <w:pPr>
-              <w:pStyle w:val="Contedodatabela"/>
+            <w:tcW w:w="849" w:type="dxa"/>
+            <w:tcBorders/>
+          </w:tcPr>
+          <w:p>
+            <w:pPr>
+              <w:pStyle w:val="Contedodatabela"/>
+              <w:widowControl w:val="false"/>
               <w:jc w:val="right"/>
               <w:rPr/>
             </w:pPr>
@@ -5595,6 +5571,7 @@
           <w:p>
             <w:pPr>
               <w:pStyle w:val="Contedodatabela"/>
+              <w:widowControl w:val="false"/>
               <w:jc w:val="right"/>
               <w:rPr/>
             </w:pPr>
@@ -5606,12 +5583,13 @@
         </w:tc>
         <w:tc>
           <w:tcPr>
-            <w:tcW w:w="925" w:type="dxa"/>
-            <w:tcBorders/>
-          </w:tcPr>
-          <w:p>
-            <w:pPr>
-              <w:pStyle w:val="Contedodatabela"/>
+            <w:tcW w:w="926" w:type="dxa"/>
+            <w:tcBorders/>
+          </w:tcPr>
+          <w:p>
+            <w:pPr>
+              <w:pStyle w:val="Contedodatabela"/>
+              <w:widowControl w:val="false"/>
               <w:jc w:val="right"/>
               <w:rPr/>
             </w:pPr>
@@ -5629,6 +5607,7 @@
           <w:p>
             <w:pPr>
               <w:pStyle w:val="Contedodatabela"/>
+              <w:widowControl w:val="false"/>
               <w:jc w:val="right"/>
               <w:rPr/>
             </w:pPr>
@@ -5640,12 +5619,13 @@
         </w:tc>
         <w:tc>
           <w:tcPr>
-            <w:tcW w:w="675" w:type="dxa"/>
-            <w:tcBorders/>
-          </w:tcPr>
-          <w:p>
-            <w:pPr>
-              <w:pStyle w:val="Contedodatabela"/>
+            <w:tcW w:w="674" w:type="dxa"/>
+            <w:tcBorders/>
+          </w:tcPr>
+          <w:p>
+            <w:pPr>
+              <w:pStyle w:val="Contedodatabela"/>
+              <w:widowControl w:val="false"/>
               <w:jc w:val="right"/>
               <w:rPr/>
             </w:pPr>
@@ -5663,6 +5643,7 @@
           <w:p>
             <w:pPr>
               <w:pStyle w:val="Contedodatabela"/>
+              <w:widowControl w:val="false"/>
               <w:jc w:val="right"/>
               <w:rPr/>
             </w:pPr>
@@ -5674,12 +5655,13 @@
         </w:tc>
         <w:tc>
           <w:tcPr>
-            <w:tcW w:w="513" w:type="dxa"/>
-            <w:tcBorders/>
-          </w:tcPr>
-          <w:p>
-            <w:pPr>
-              <w:pStyle w:val="Contedodatabela"/>
+            <w:tcW w:w="514" w:type="dxa"/>
+            <w:tcBorders/>
+          </w:tcPr>
+          <w:p>
+            <w:pPr>
+              <w:pStyle w:val="Contedodatabela"/>
+              <w:widowControl w:val="false"/>
               <w:jc w:val="right"/>
               <w:rPr/>
             </w:pPr>
@@ -5697,6 +5679,7 @@
           <w:p>
             <w:pPr>
               <w:pStyle w:val="Contedodatabela"/>
+              <w:widowControl w:val="false"/>
               <w:jc w:val="right"/>
               <w:rPr/>
             </w:pPr>
@@ -5708,12 +5691,13 @@
         </w:tc>
         <w:tc>
           <w:tcPr>
-            <w:tcW w:w="463" w:type="dxa"/>
-            <w:tcBorders/>
-          </w:tcPr>
-          <w:p>
-            <w:pPr>
-              <w:pStyle w:val="Contedodatabela"/>
+            <w:tcW w:w="462" w:type="dxa"/>
+            <w:tcBorders/>
+          </w:tcPr>
+          <w:p>
+            <w:pPr>
+              <w:pStyle w:val="Contedodatabela"/>
+              <w:widowControl w:val="false"/>
               <w:jc w:val="right"/>
               <w:rPr/>
             </w:pPr>
@@ -5725,12 +5709,13 @@
         </w:tc>
         <w:tc>
           <w:tcPr>
-            <w:tcW w:w="361" w:type="dxa"/>
-            <w:tcBorders/>
-          </w:tcPr>
-          <w:p>
-            <w:pPr>
-              <w:pStyle w:val="Contedodatabela"/>
+            <w:tcW w:w="362" w:type="dxa"/>
+            <w:tcBorders/>
+          </w:tcPr>
+          <w:p>
+            <w:pPr>
+              <w:pStyle w:val="Contedodatabela"/>
+              <w:widowControl w:val="false"/>
               <w:jc w:val="right"/>
               <w:rPr/>
             </w:pPr>
@@ -5742,7 +5727,7 @@
         </w:tc>
         <w:tc>
           <w:tcPr>
-            <w:tcW w:w="655" w:type="dxa"/>
+            <w:tcW w:w="654" w:type="dxa"/>
             <w:tcBorders>
               <w:right w:val="single" w:sz="6" w:space="0" w:color="00599D"/>
             </w:tcBorders>
@@ -5750,6 +5735,7 @@
           <w:p>
             <w:pPr>
               <w:pStyle w:val="Contedodatabela"/>
+              <w:widowControl w:val="false"/>
               <w:jc w:val="right"/>
               <w:rPr/>
             </w:pPr>
@@ -5764,7 +5750,7 @@
         <w:trPr/>
         <w:tc>
           <w:tcPr>
-            <w:tcW w:w="963" w:type="dxa"/>
+            <w:tcW w:w="962" w:type="dxa"/>
             <w:tcBorders>
               <w:left w:val="single" w:sz="6" w:space="0" w:color="00599D"/>
             </w:tcBorders>
@@ -5773,6 +5759,7 @@
           <w:p>
             <w:pPr>
               <w:pStyle w:val="Contedodatabela"/>
+              <w:widowControl w:val="false"/>
               <w:rPr>
                 <w:sz w:val="18"/>
                 <w:szCs w:val="18"/>
@@ -5789,13 +5776,14 @@
         </w:tc>
         <w:tc>
           <w:tcPr>
-            <w:tcW w:w="850" w:type="dxa"/>
+            <w:tcW w:w="851" w:type="dxa"/>
             <w:tcBorders/>
             <w:shd w:fill="DDDDDD" w:val="clear"/>
           </w:tcPr>
           <w:p>
             <w:pPr>
               <w:pStyle w:val="Contedodatabela"/>
+              <w:widowControl w:val="false"/>
               <w:jc w:val="right"/>
               <w:rPr/>
             </w:pPr>
@@ -5807,13 +5795,14 @@
         </w:tc>
         <w:tc>
           <w:tcPr>
-            <w:tcW w:w="850" w:type="dxa"/>
+            <w:tcW w:w="849" w:type="dxa"/>
             <w:tcBorders/>
             <w:shd w:fill="DDDDDD" w:val="clear"/>
           </w:tcPr>
           <w:p>
             <w:pPr>
               <w:pStyle w:val="Contedodatabela"/>
+              <w:widowControl w:val="false"/>
               <w:jc w:val="right"/>
               <w:rPr/>
             </w:pPr>
@@ -5832,6 +5821,7 @@
           <w:p>
             <w:pPr>
               <w:pStyle w:val="Contedodatabela"/>
+              <w:widowControl w:val="false"/>
               <w:jc w:val="right"/>
               <w:rPr/>
             </w:pPr>
@@ -5843,13 +5833,14 @@
         </w:tc>
         <w:tc>
           <w:tcPr>
-            <w:tcW w:w="925" w:type="dxa"/>
+            <w:tcW w:w="926" w:type="dxa"/>
             <w:tcBorders/>
             <w:shd w:fill="DDDDDD" w:val="clear"/>
           </w:tcPr>
           <w:p>
             <w:pPr>
               <w:pStyle w:val="Contedodatabela"/>
+              <w:widowControl w:val="false"/>
               <w:jc w:val="right"/>
               <w:rPr/>
             </w:pPr>
@@ -5868,6 +5859,7 @@
           <w:p>
             <w:pPr>
               <w:pStyle w:val="Contedodatabela"/>
+              <w:widowControl w:val="false"/>
               <w:jc w:val="right"/>
               <w:rPr/>
             </w:pPr>
@@ -5879,13 +5871,14 @@
         </w:tc>
         <w:tc>
           <w:tcPr>
-            <w:tcW w:w="675" w:type="dxa"/>
+            <w:tcW w:w="674" w:type="dxa"/>
             <w:tcBorders/>
             <w:shd w:fill="DDDDDD" w:val="clear"/>
           </w:tcPr>
           <w:p>
             <w:pPr>
               <w:pStyle w:val="Contedodatabela"/>
+              <w:widowControl w:val="false"/>
               <w:jc w:val="right"/>
               <w:rPr/>
             </w:pPr>
@@ -5904,6 +5897,7 @@
           <w:p>
             <w:pPr>
               <w:pStyle w:val="Contedodatabela"/>
+              <w:widowControl w:val="false"/>
               <w:jc w:val="right"/>
               <w:rPr/>
             </w:pPr>
@@ -5915,13 +5909,14 @@
         </w:tc>
         <w:tc>
           <w:tcPr>
-            <w:tcW w:w="513" w:type="dxa"/>
+            <w:tcW w:w="514" w:type="dxa"/>
             <w:tcBorders/>
             <w:shd w:fill="DDDDDD" w:val="clear"/>
           </w:tcPr>
           <w:p>
             <w:pPr>
               <w:pStyle w:val="Contedodatabela"/>
+              <w:widowControl w:val="false"/>
               <w:jc w:val="right"/>
               <w:rPr/>
             </w:pPr>
@@ -5940,6 +5935,7 @@
           <w:p>
             <w:pPr>
               <w:pStyle w:val="Contedodatabela"/>
+              <w:widowControl w:val="false"/>
               <w:jc w:val="right"/>
               <w:rPr/>
             </w:pPr>
@@ -5951,13 +5947,14 @@
         </w:tc>
         <w:tc>
           <w:tcPr>
-            <w:tcW w:w="463" w:type="dxa"/>
+            <w:tcW w:w="462" w:type="dxa"/>
             <w:tcBorders/>
             <w:shd w:fill="DDDDDD" w:val="clear"/>
           </w:tcPr>
           <w:p>
             <w:pPr>
               <w:pStyle w:val="Contedodatabela"/>
+              <w:widowControl w:val="false"/>
               <w:jc w:val="right"/>
               <w:rPr/>
             </w:pPr>
@@ -5969,13 +5966,14 @@
         </w:tc>
         <w:tc>
           <w:tcPr>
-            <w:tcW w:w="361" w:type="dxa"/>
+            <w:tcW w:w="362" w:type="dxa"/>
             <w:tcBorders/>
             <w:shd w:fill="DDDDDD" w:val="clear"/>
           </w:tcPr>
           <w:p>
             <w:pPr>
               <w:pStyle w:val="Contedodatabela"/>
+              <w:widowControl w:val="false"/>
               <w:jc w:val="right"/>
               <w:rPr/>
             </w:pPr>
@@ -5987,7 +5985,7 @@
         </w:tc>
         <w:tc>
           <w:tcPr>
-            <w:tcW w:w="655" w:type="dxa"/>
+            <w:tcW w:w="654" w:type="dxa"/>
             <w:tcBorders>
               <w:right w:val="single" w:sz="6" w:space="0" w:color="00599D"/>
             </w:tcBorders>
@@ -5996,6 +5994,7 @@
           <w:p>
             <w:pPr>
               <w:pStyle w:val="Contedodatabela"/>
+              <w:widowControl w:val="false"/>
               <w:jc w:val="right"/>
               <w:rPr/>
             </w:pPr>
@@ -6010,7 +6009,7 @@
         <w:trPr/>
         <w:tc>
           <w:tcPr>
-            <w:tcW w:w="963" w:type="dxa"/>
+            <w:tcW w:w="962" w:type="dxa"/>
             <w:tcBorders>
               <w:left w:val="single" w:sz="6" w:space="0" w:color="00599D"/>
             </w:tcBorders>
@@ -6018,6 +6017,7 @@
           <w:p>
             <w:pPr>
               <w:pStyle w:val="Contedodatabela"/>
+              <w:widowControl w:val="false"/>
               <w:rPr>
                 <w:sz w:val="18"/>
                 <w:szCs w:val="18"/>
@@ -6034,12 +6034,13 @@
         </w:tc>
         <w:tc>
           <w:tcPr>
-            <w:tcW w:w="850" w:type="dxa"/>
-            <w:tcBorders/>
-          </w:tcPr>
-          <w:p>
-            <w:pPr>
-              <w:pStyle w:val="Contedodatabela"/>
+            <w:tcW w:w="851" w:type="dxa"/>
+            <w:tcBorders/>
+          </w:tcPr>
+          <w:p>
+            <w:pPr>
+              <w:pStyle w:val="Contedodatabela"/>
+              <w:widowControl w:val="false"/>
               <w:jc w:val="right"/>
               <w:rPr/>
             </w:pPr>
@@ -6051,12 +6052,13 @@
         </w:tc>
         <w:tc>
           <w:tcPr>
-            <w:tcW w:w="850" w:type="dxa"/>
-            <w:tcBorders/>
-          </w:tcPr>
-          <w:p>
-            <w:pPr>
-              <w:pStyle w:val="Contedodatabela"/>
+            <w:tcW w:w="849" w:type="dxa"/>
+            <w:tcBorders/>
+          </w:tcPr>
+          <w:p>
+            <w:pPr>
+              <w:pStyle w:val="Contedodatabela"/>
+              <w:widowControl w:val="false"/>
               <w:jc w:val="right"/>
               <w:rPr/>
             </w:pPr>
@@ -6074,6 +6076,7 @@
           <w:p>
             <w:pPr>
               <w:pStyle w:val="Contedodatabela"/>
+              <w:widowControl w:val="false"/>
               <w:jc w:val="right"/>
               <w:rPr/>
             </w:pPr>
@@ -6085,12 +6088,13 @@
         </w:tc>
         <w:tc>
           <w:tcPr>
-            <w:tcW w:w="925" w:type="dxa"/>
-            <w:tcBorders/>
-          </w:tcPr>
-          <w:p>
-            <w:pPr>
-              <w:pStyle w:val="Contedodatabela"/>
+            <w:tcW w:w="926" w:type="dxa"/>
+            <w:tcBorders/>
+          </w:tcPr>
+          <w:p>
+            <w:pPr>
+              <w:pStyle w:val="Contedodatabela"/>
+              <w:widowControl w:val="false"/>
               <w:jc w:val="right"/>
               <w:rPr/>
             </w:pPr>
@@ -6108,6 +6112,7 @@
           <w:p>
             <w:pPr>
               <w:pStyle w:val="Contedodatabela"/>
+              <w:widowControl w:val="false"/>
               <w:jc w:val="right"/>
               <w:rPr/>
             </w:pPr>
@@ -6119,12 +6124,13 @@
         </w:tc>
         <w:tc>
           <w:tcPr>
-            <w:tcW w:w="675" w:type="dxa"/>
-            <w:tcBorders/>
-          </w:tcPr>
-          <w:p>
-            <w:pPr>
-              <w:pStyle w:val="Contedodatabela"/>
+            <w:tcW w:w="674" w:type="dxa"/>
+            <w:tcBorders/>
+          </w:tcPr>
+          <w:p>
+            <w:pPr>
+              <w:pStyle w:val="Contedodatabela"/>
+              <w:widowControl w:val="false"/>
               <w:jc w:val="right"/>
               <w:rPr/>
             </w:pPr>
@@ -6142,6 +6148,7 @@
           <w:p>
             <w:pPr>
               <w:pStyle w:val="Contedodatabela"/>
+              <w:widowControl w:val="false"/>
               <w:jc w:val="right"/>
               <w:rPr/>
             </w:pPr>
@@ -6153,12 +6160,13 @@
         </w:tc>
         <w:tc>
           <w:tcPr>
-            <w:tcW w:w="513" w:type="dxa"/>
-            <w:tcBorders/>
-          </w:tcPr>
-          <w:p>
-            <w:pPr>
-              <w:pStyle w:val="Contedodatabela"/>
+            <w:tcW w:w="514" w:type="dxa"/>
+            <w:tcBorders/>
+          </w:tcPr>
+          <w:p>
+            <w:pPr>
+              <w:pStyle w:val="Contedodatabela"/>
+              <w:widowControl w:val="false"/>
               <w:jc w:val="right"/>
               <w:rPr/>
             </w:pPr>
@@ -6176,6 +6184,7 @@
           <w:p>
             <w:pPr>
               <w:pStyle w:val="Contedodatabela"/>
+              <w:widowControl w:val="false"/>
               <w:jc w:val="right"/>
               <w:rPr/>
             </w:pPr>
@@ -6187,12 +6196,13 @@
         </w:tc>
         <w:tc>
           <w:tcPr>
-            <w:tcW w:w="463" w:type="dxa"/>
-            <w:tcBorders/>
-          </w:tcPr>
-          <w:p>
-            <w:pPr>
-              <w:pStyle w:val="Contedodatabela"/>
+            <w:tcW w:w="462" w:type="dxa"/>
+            <w:tcBorders/>
+          </w:tcPr>
+          <w:p>
+            <w:pPr>
+              <w:pStyle w:val="Contedodatabela"/>
+              <w:widowControl w:val="false"/>
               <w:jc w:val="right"/>
               <w:rPr/>
             </w:pPr>
@@ -6204,12 +6214,13 @@
         </w:tc>
         <w:tc>
           <w:tcPr>
-            <w:tcW w:w="361" w:type="dxa"/>
-            <w:tcBorders/>
-          </w:tcPr>
-          <w:p>
-            <w:pPr>
-              <w:pStyle w:val="Contedodatabela"/>
+            <w:tcW w:w="362" w:type="dxa"/>
+            <w:tcBorders/>
+          </w:tcPr>
+          <w:p>
+            <w:pPr>
+              <w:pStyle w:val="Contedodatabela"/>
+              <w:widowControl w:val="false"/>
               <w:jc w:val="right"/>
               <w:rPr/>
             </w:pPr>
@@ -6221,7 +6232,7 @@
         </w:tc>
         <w:tc>
           <w:tcPr>
-            <w:tcW w:w="655" w:type="dxa"/>
+            <w:tcW w:w="654" w:type="dxa"/>
             <w:tcBorders>
               <w:right w:val="single" w:sz="6" w:space="0" w:color="00599D"/>
             </w:tcBorders>
@@ -6229,6 +6240,7 @@
           <w:p>
             <w:pPr>
               <w:pStyle w:val="Contedodatabela"/>
+              <w:widowControl w:val="false"/>
               <w:jc w:val="right"/>
               <w:rPr/>
             </w:pPr>
@@ -6243,7 +6255,7 @@
         <w:trPr/>
         <w:tc>
           <w:tcPr>
-            <w:tcW w:w="963" w:type="dxa"/>
+            <w:tcW w:w="962" w:type="dxa"/>
             <w:tcBorders>
               <w:left w:val="single" w:sz="6" w:space="0" w:color="00599D"/>
             </w:tcBorders>
@@ -6252,6 +6264,7 @@
           <w:p>
             <w:pPr>
               <w:pStyle w:val="Contedodatabela"/>
+              <w:widowControl w:val="false"/>
               <w:rPr>
                 <w:sz w:val="18"/>
                 <w:szCs w:val="18"/>
@@ -6262,26 +6275,20 @@
                 <w:sz w:val="18"/>
                 <w:szCs w:val="18"/>
               </w:rPr>
-              <w:t>D.</w:t>
-            </w:r>
-            <w:r>
-              <w:rPr>
-                <w:sz w:val="18"/>
-                <w:szCs w:val="18"/>
-              </w:rPr>
-              <w:t>E.L</w:t>
-            </w:r>
-          </w:p>
-        </w:tc>
-        <w:tc>
-          <w:tcPr>
-            <w:tcW w:w="850" w:type="dxa"/>
+              <w:t>D.E.L</w:t>
+            </w:r>
+          </w:p>
+        </w:tc>
+        <w:tc>
+          <w:tcPr>
+            <w:tcW w:w="851" w:type="dxa"/>
             <w:tcBorders/>
             <w:shd w:fill="DDDDDD" w:val="clear"/>
           </w:tcPr>
           <w:p>
             <w:pPr>
               <w:pStyle w:val="Contedodatabela"/>
+              <w:widowControl w:val="false"/>
               <w:jc w:val="right"/>
               <w:rPr/>
             </w:pPr>
@@ -6293,13 +6300,14 @@
         </w:tc>
         <w:tc>
           <w:tcPr>
-            <w:tcW w:w="850" w:type="dxa"/>
+            <w:tcW w:w="849" w:type="dxa"/>
             <w:tcBorders/>
             <w:shd w:fill="DDDDDD" w:val="clear"/>
           </w:tcPr>
           <w:p>
             <w:pPr>
               <w:pStyle w:val="Contedodatabela"/>
+              <w:widowControl w:val="false"/>
               <w:jc w:val="right"/>
               <w:rPr/>
             </w:pPr>
@@ -6318,6 +6326,7 @@
           <w:p>
             <w:pPr>
               <w:pStyle w:val="Contedodatabela"/>
+              <w:widowControl w:val="false"/>
               <w:jc w:val="right"/>
               <w:rPr/>
             </w:pPr>
@@ -6329,13 +6338,14 @@
         </w:tc>
         <w:tc>
           <w:tcPr>
-            <w:tcW w:w="925" w:type="dxa"/>
+            <w:tcW w:w="926" w:type="dxa"/>
             <w:tcBorders/>
             <w:shd w:fill="DDDDDD" w:val="clear"/>
           </w:tcPr>
           <w:p>
             <w:pPr>
               <w:pStyle w:val="Contedodatabela"/>
+              <w:widowControl w:val="false"/>
               <w:jc w:val="right"/>
               <w:rPr/>
             </w:pPr>
@@ -6354,6 +6364,7 @@
           <w:p>
             <w:pPr>
               <w:pStyle w:val="Contedodatabela"/>
+              <w:widowControl w:val="false"/>
               <w:jc w:val="right"/>
               <w:rPr/>
             </w:pPr>
@@ -6365,13 +6376,14 @@
         </w:tc>
         <w:tc>
           <w:tcPr>
-            <w:tcW w:w="675" w:type="dxa"/>
+            <w:tcW w:w="674" w:type="dxa"/>
             <w:tcBorders/>
             <w:shd w:fill="DDDDDD" w:val="clear"/>
           </w:tcPr>
           <w:p>
             <w:pPr>
               <w:pStyle w:val="Contedodatabela"/>
+              <w:widowControl w:val="false"/>
               <w:jc w:val="right"/>
               <w:rPr/>
             </w:pPr>
@@ -6390,6 +6402,7 @@
           <w:p>
             <w:pPr>
               <w:pStyle w:val="Contedodatabela"/>
+              <w:widowControl w:val="false"/>
               <w:jc w:val="right"/>
               <w:rPr/>
             </w:pPr>
@@ -6401,13 +6414,14 @@
         </w:tc>
         <w:tc>
           <w:tcPr>
-            <w:tcW w:w="513" w:type="dxa"/>
+            <w:tcW w:w="514" w:type="dxa"/>
             <w:tcBorders/>
             <w:shd w:fill="DDDDDD" w:val="clear"/>
           </w:tcPr>
           <w:p>
             <w:pPr>
               <w:pStyle w:val="Contedodatabela"/>
+              <w:widowControl w:val="false"/>
               <w:jc w:val="right"/>
               <w:rPr/>
             </w:pPr>
@@ -6426,6 +6440,7 @@
           <w:p>
             <w:pPr>
               <w:pStyle w:val="Contedodatabela"/>
+              <w:widowControl w:val="false"/>
               <w:jc w:val="right"/>
               <w:rPr/>
             </w:pPr>
@@ -6437,13 +6452,14 @@
         </w:tc>
         <w:tc>
           <w:tcPr>
-            <w:tcW w:w="463" w:type="dxa"/>
+            <w:tcW w:w="462" w:type="dxa"/>
             <w:tcBorders/>
             <w:shd w:fill="DDDDDD" w:val="clear"/>
           </w:tcPr>
           <w:p>
             <w:pPr>
               <w:pStyle w:val="Contedodatabela"/>
+              <w:widowControl w:val="false"/>
               <w:jc w:val="right"/>
               <w:rPr/>
             </w:pPr>
@@ -6455,13 +6471,14 @@
         </w:tc>
         <w:tc>
           <w:tcPr>
-            <w:tcW w:w="361" w:type="dxa"/>
+            <w:tcW w:w="362" w:type="dxa"/>
             <w:tcBorders/>
             <w:shd w:fill="DDDDDD" w:val="clear"/>
           </w:tcPr>
           <w:p>
             <w:pPr>
               <w:pStyle w:val="Contedodatabela"/>
+              <w:widowControl w:val="false"/>
               <w:jc w:val="right"/>
               <w:rPr/>
             </w:pPr>
@@ -6473,7 +6490,7 @@
         </w:tc>
         <w:tc>
           <w:tcPr>
-            <w:tcW w:w="655" w:type="dxa"/>
+            <w:tcW w:w="654" w:type="dxa"/>
             <w:tcBorders>
               <w:right w:val="single" w:sz="6" w:space="0" w:color="00599D"/>
             </w:tcBorders>
@@ -6482,6 +6499,7 @@
           <w:p>
             <w:pPr>
               <w:pStyle w:val="Contedodatabela"/>
+              <w:widowControl w:val="false"/>
               <w:jc w:val="right"/>
               <w:rPr/>
             </w:pPr>
@@ -6496,7 +6514,7 @@
         <w:trPr/>
         <w:tc>
           <w:tcPr>
-            <w:tcW w:w="963" w:type="dxa"/>
+            <w:tcW w:w="962" w:type="dxa"/>
             <w:tcBorders>
               <w:left w:val="single" w:sz="6" w:space="0" w:color="00599D"/>
             </w:tcBorders>
@@ -6504,6 +6522,7 @@
           <w:p>
             <w:pPr>
               <w:pStyle w:val="Contedodatabela"/>
+              <w:widowControl w:val="false"/>
               <w:rPr>
                 <w:rFonts w:ascii="Calibri" w:hAnsi="Calibri" w:eastAsia="Calibri" w:cs="" w:asciiTheme="minorHAnsi" w:cstheme="minorBidi" w:eastAsiaTheme="minorHAnsi" w:hAnsiTheme="minorHAnsi"/>
                 <w:color w:val="auto"/>
@@ -6528,12 +6547,13 @@
         </w:tc>
         <w:tc>
           <w:tcPr>
-            <w:tcW w:w="850" w:type="dxa"/>
-            <w:tcBorders/>
-          </w:tcPr>
-          <w:p>
-            <w:pPr>
-              <w:pStyle w:val="Contedodatabela"/>
+            <w:tcW w:w="851" w:type="dxa"/>
+            <w:tcBorders/>
+          </w:tcPr>
+          <w:p>
+            <w:pPr>
+              <w:pStyle w:val="Contedodatabela"/>
+              <w:widowControl w:val="false"/>
               <w:jc w:val="right"/>
               <w:rPr/>
             </w:pPr>
@@ -6545,12 +6565,13 @@
         </w:tc>
         <w:tc>
           <w:tcPr>
-            <w:tcW w:w="850" w:type="dxa"/>
-            <w:tcBorders/>
-          </w:tcPr>
-          <w:p>
-            <w:pPr>
-              <w:pStyle w:val="Contedodatabela"/>
+            <w:tcW w:w="849" w:type="dxa"/>
+            <w:tcBorders/>
+          </w:tcPr>
+          <w:p>
+            <w:pPr>
+              <w:pStyle w:val="Contedodatabela"/>
+              <w:widowControl w:val="false"/>
               <w:jc w:val="right"/>
               <w:rPr/>
             </w:pPr>
@@ -6568,6 +6589,7 @@
           <w:p>
             <w:pPr>
               <w:pStyle w:val="Contedodatabela"/>
+              <w:widowControl w:val="false"/>
               <w:jc w:val="right"/>
               <w:rPr/>
             </w:pPr>
@@ -6579,12 +6601,13 @@
         </w:tc>
         <w:tc>
           <w:tcPr>
-            <w:tcW w:w="925" w:type="dxa"/>
-            <w:tcBorders/>
-          </w:tcPr>
-          <w:p>
-            <w:pPr>
-              <w:pStyle w:val="Contedodatabela"/>
+            <w:tcW w:w="926" w:type="dxa"/>
+            <w:tcBorders/>
+          </w:tcPr>
+          <w:p>
+            <w:pPr>
+              <w:pStyle w:val="Contedodatabela"/>
+              <w:widowControl w:val="false"/>
               <w:jc w:val="right"/>
               <w:rPr/>
             </w:pPr>
@@ -6602,6 +6625,7 @@
           <w:p>
             <w:pPr>
               <w:pStyle w:val="Contedodatabela"/>
+              <w:widowControl w:val="false"/>
               <w:jc w:val="right"/>
               <w:rPr/>
             </w:pPr>
@@ -6613,12 +6637,13 @@
         </w:tc>
         <w:tc>
           <w:tcPr>
-            <w:tcW w:w="675" w:type="dxa"/>
-            <w:tcBorders/>
-          </w:tcPr>
-          <w:p>
-            <w:pPr>
-              <w:pStyle w:val="Contedodatabela"/>
+            <w:tcW w:w="674" w:type="dxa"/>
+            <w:tcBorders/>
+          </w:tcPr>
+          <w:p>
+            <w:pPr>
+              <w:pStyle w:val="Contedodatabela"/>
+              <w:widowControl w:val="false"/>
               <w:jc w:val="right"/>
               <w:rPr/>
             </w:pPr>
@@ -6636,6 +6661,7 @@
           <w:p>
             <w:pPr>
               <w:pStyle w:val="Contedodatabela"/>
+              <w:widowControl w:val="false"/>
               <w:jc w:val="right"/>
               <w:rPr/>
             </w:pPr>
@@ -6647,12 +6673,13 @@
         </w:tc>
         <w:tc>
           <w:tcPr>
-            <w:tcW w:w="513" w:type="dxa"/>
-            <w:tcBorders/>
-          </w:tcPr>
-          <w:p>
-            <w:pPr>
-              <w:pStyle w:val="Contedodatabela"/>
+            <w:tcW w:w="514" w:type="dxa"/>
+            <w:tcBorders/>
+          </w:tcPr>
+          <w:p>
+            <w:pPr>
+              <w:pStyle w:val="Contedodatabela"/>
+              <w:widowControl w:val="false"/>
               <w:jc w:val="right"/>
               <w:rPr/>
             </w:pPr>
@@ -6670,6 +6697,7 @@
           <w:p>
             <w:pPr>
               <w:pStyle w:val="Contedodatabela"/>
+              <w:widowControl w:val="false"/>
               <w:jc w:val="right"/>
               <w:rPr/>
             </w:pPr>
@@ -6681,12 +6709,13 @@
         </w:tc>
         <w:tc>
           <w:tcPr>
-            <w:tcW w:w="463" w:type="dxa"/>
-            <w:tcBorders/>
-          </w:tcPr>
-          <w:p>
-            <w:pPr>
-              <w:pStyle w:val="Contedodatabela"/>
+            <w:tcW w:w="462" w:type="dxa"/>
+            <w:tcBorders/>
+          </w:tcPr>
+          <w:p>
+            <w:pPr>
+              <w:pStyle w:val="Contedodatabela"/>
+              <w:widowControl w:val="false"/>
               <w:jc w:val="right"/>
               <w:rPr/>
             </w:pPr>
@@ -6698,12 +6727,13 @@
         </w:tc>
         <w:tc>
           <w:tcPr>
-            <w:tcW w:w="361" w:type="dxa"/>
-            <w:tcBorders/>
-          </w:tcPr>
-          <w:p>
-            <w:pPr>
-              <w:pStyle w:val="Contedodatabela"/>
+            <w:tcW w:w="362" w:type="dxa"/>
+            <w:tcBorders/>
+          </w:tcPr>
+          <w:p>
+            <w:pPr>
+              <w:pStyle w:val="Contedodatabela"/>
+              <w:widowControl w:val="false"/>
               <w:jc w:val="right"/>
               <w:rPr/>
             </w:pPr>
@@ -6715,7 +6745,7 @@
         </w:tc>
         <w:tc>
           <w:tcPr>
-            <w:tcW w:w="655" w:type="dxa"/>
+            <w:tcW w:w="654" w:type="dxa"/>
             <w:tcBorders>
               <w:right w:val="single" w:sz="6" w:space="0" w:color="00599D"/>
             </w:tcBorders>
@@ -6723,6 +6753,7 @@
           <w:p>
             <w:pPr>
               <w:pStyle w:val="Contedodatabela"/>
+              <w:widowControl w:val="false"/>
               <w:jc w:val="right"/>
               <w:rPr/>
             </w:pPr>
@@ -6737,7 +6768,7 @@
         <w:trPr/>
         <w:tc>
           <w:tcPr>
-            <w:tcW w:w="963" w:type="dxa"/>
+            <w:tcW w:w="962" w:type="dxa"/>
             <w:tcBorders>
               <w:left w:val="single" w:sz="6" w:space="0" w:color="00599D"/>
             </w:tcBorders>
@@ -6746,6 +6777,7 @@
           <w:p>
             <w:pPr>
               <w:pStyle w:val="Contedodatabela"/>
+              <w:widowControl w:val="false"/>
               <w:rPr>
                 <w:sz w:val="18"/>
                 <w:szCs w:val="18"/>
@@ -6762,13 +6794,14 @@
         </w:tc>
         <w:tc>
           <w:tcPr>
-            <w:tcW w:w="850" w:type="dxa"/>
+            <w:tcW w:w="851" w:type="dxa"/>
             <w:tcBorders/>
             <w:shd w:fill="DDDDDD" w:val="clear"/>
           </w:tcPr>
           <w:p>
             <w:pPr>
               <w:pStyle w:val="Contedodatabela"/>
+              <w:widowControl w:val="false"/>
               <w:jc w:val="right"/>
               <w:rPr/>
             </w:pPr>
@@ -6780,13 +6813,14 @@
         </w:tc>
         <w:tc>
           <w:tcPr>
-            <w:tcW w:w="850" w:type="dxa"/>
+            <w:tcW w:w="849" w:type="dxa"/>
             <w:tcBorders/>
             <w:shd w:fill="DDDDDD" w:val="clear"/>
           </w:tcPr>
           <w:p>
             <w:pPr>
               <w:pStyle w:val="Contedodatabela"/>
+              <w:widowControl w:val="false"/>
               <w:jc w:val="right"/>
               <w:rPr/>
             </w:pPr>
@@ -6805,6 +6839,7 @@
           <w:p>
             <w:pPr>
               <w:pStyle w:val="Contedodatabela"/>
+              <w:widowControl w:val="false"/>
               <w:jc w:val="right"/>
               <w:rPr/>
             </w:pPr>
@@ -6816,13 +6851,14 @@
         </w:tc>
         <w:tc>
           <w:tcPr>
-            <w:tcW w:w="925" w:type="dxa"/>
+            <w:tcW w:w="926" w:type="dxa"/>
             <w:tcBorders/>
             <w:shd w:fill="DDDDDD" w:val="clear"/>
           </w:tcPr>
           <w:p>
             <w:pPr>
               <w:pStyle w:val="Contedodatabela"/>
+              <w:widowControl w:val="false"/>
               <w:jc w:val="right"/>
               <w:rPr/>
             </w:pPr>
@@ -6841,6 +6877,7 @@
           <w:p>
             <w:pPr>
               <w:pStyle w:val="Contedodatabela"/>
+              <w:widowControl w:val="false"/>
               <w:jc w:val="right"/>
               <w:rPr/>
             </w:pPr>
@@ -6852,13 +6889,14 @@
         </w:tc>
         <w:tc>
           <w:tcPr>
-            <w:tcW w:w="675" w:type="dxa"/>
+            <w:tcW w:w="674" w:type="dxa"/>
             <w:tcBorders/>
             <w:shd w:fill="DDDDDD" w:val="clear"/>
           </w:tcPr>
           <w:p>
             <w:pPr>
               <w:pStyle w:val="Contedodatabela"/>
+              <w:widowControl w:val="false"/>
               <w:jc w:val="right"/>
               <w:rPr/>
             </w:pPr>
@@ -6877,6 +6915,7 @@
           <w:p>
             <w:pPr>
               <w:pStyle w:val="Contedodatabela"/>
+              <w:widowControl w:val="false"/>
               <w:jc w:val="right"/>
               <w:rPr/>
             </w:pPr>
@@ -6888,13 +6927,14 @@
         </w:tc>
         <w:tc>
           <w:tcPr>
-            <w:tcW w:w="513" w:type="dxa"/>
+            <w:tcW w:w="514" w:type="dxa"/>
             <w:tcBorders/>
             <w:shd w:fill="DDDDDD" w:val="clear"/>
           </w:tcPr>
           <w:p>
             <w:pPr>
               <w:pStyle w:val="Contedodatabela"/>
+              <w:widowControl w:val="false"/>
               <w:jc w:val="right"/>
               <w:rPr/>
             </w:pPr>
@@ -6913,6 +6953,7 @@
           <w:p>
             <w:pPr>
               <w:pStyle w:val="Contedodatabela"/>
+              <w:widowControl w:val="false"/>
               <w:jc w:val="right"/>
               <w:rPr/>
             </w:pPr>
@@ -6924,13 +6965,14 @@
         </w:tc>
         <w:tc>
           <w:tcPr>
-            <w:tcW w:w="463" w:type="dxa"/>
+            <w:tcW w:w="462" w:type="dxa"/>
             <w:tcBorders/>
             <w:shd w:fill="DDDDDD" w:val="clear"/>
           </w:tcPr>
           <w:p>
             <w:pPr>
               <w:pStyle w:val="Contedodatabela"/>
+              <w:widowControl w:val="false"/>
               <w:jc w:val="right"/>
               <w:rPr/>
             </w:pPr>
@@ -6942,13 +6984,14 @@
         </w:tc>
         <w:tc>
           <w:tcPr>
-            <w:tcW w:w="361" w:type="dxa"/>
+            <w:tcW w:w="362" w:type="dxa"/>
             <w:tcBorders/>
             <w:shd w:fill="DDDDDD" w:val="clear"/>
           </w:tcPr>
           <w:p>
             <w:pPr>
               <w:pStyle w:val="Contedodatabela"/>
+              <w:widowControl w:val="false"/>
               <w:jc w:val="right"/>
               <w:rPr/>
             </w:pPr>
@@ -6960,7 +7003,7 @@
         </w:tc>
         <w:tc>
           <w:tcPr>
-            <w:tcW w:w="655" w:type="dxa"/>
+            <w:tcW w:w="654" w:type="dxa"/>
             <w:tcBorders>
               <w:right w:val="single" w:sz="6" w:space="0" w:color="00599D"/>
             </w:tcBorders>
@@ -6969,6 +7012,7 @@
           <w:p>
             <w:pPr>
               <w:pStyle w:val="Contedodatabela"/>
+              <w:widowControl w:val="false"/>
               <w:jc w:val="right"/>
               <w:rPr/>
             </w:pPr>
@@ -6983,7 +7027,7 @@
         <w:trPr/>
         <w:tc>
           <w:tcPr>
-            <w:tcW w:w="963" w:type="dxa"/>
+            <w:tcW w:w="962" w:type="dxa"/>
             <w:tcBorders>
               <w:left w:val="single" w:sz="6" w:space="0" w:color="00599D"/>
             </w:tcBorders>
@@ -6991,6 +7035,7 @@
           <w:p>
             <w:pPr>
               <w:pStyle w:val="Contedodatabela"/>
+              <w:widowControl w:val="false"/>
               <w:rPr>
                 <w:sz w:val="18"/>
                 <w:szCs w:val="18"/>
@@ -7007,12 +7052,13 @@
         </w:tc>
         <w:tc>
           <w:tcPr>
-            <w:tcW w:w="850" w:type="dxa"/>
-            <w:tcBorders/>
-          </w:tcPr>
-          <w:p>
-            <w:pPr>
-              <w:pStyle w:val="Contedodatabela"/>
+            <w:tcW w:w="851" w:type="dxa"/>
+            <w:tcBorders/>
+          </w:tcPr>
+          <w:p>
+            <w:pPr>
+              <w:pStyle w:val="Contedodatabela"/>
+              <w:widowControl w:val="false"/>
               <w:jc w:val="right"/>
               <w:rPr/>
             </w:pPr>
@@ -7024,12 +7070,13 @@
         </w:tc>
         <w:tc>
           <w:tcPr>
-            <w:tcW w:w="850" w:type="dxa"/>
-            <w:tcBorders/>
-          </w:tcPr>
-          <w:p>
-            <w:pPr>
-              <w:pStyle w:val="Contedodatabela"/>
+            <w:tcW w:w="849" w:type="dxa"/>
+            <w:tcBorders/>
+          </w:tcPr>
+          <w:p>
+            <w:pPr>
+              <w:pStyle w:val="Contedodatabela"/>
+              <w:widowControl w:val="false"/>
               <w:jc w:val="right"/>
               <w:rPr/>
             </w:pPr>
@@ -7047,6 +7094,7 @@
           <w:p>
             <w:pPr>
               <w:pStyle w:val="Contedodatabela"/>
+              <w:widowControl w:val="false"/>
               <w:jc w:val="right"/>
               <w:rPr/>
             </w:pPr>
@@ -7058,12 +7106,13 @@
         </w:tc>
         <w:tc>
           <w:tcPr>
-            <w:tcW w:w="925" w:type="dxa"/>
-            <w:tcBorders/>
-          </w:tcPr>
-          <w:p>
-            <w:pPr>
-              <w:pStyle w:val="Contedodatabela"/>
+            <w:tcW w:w="926" w:type="dxa"/>
+            <w:tcBorders/>
+          </w:tcPr>
+          <w:p>
+            <w:pPr>
+              <w:pStyle w:val="Contedodatabela"/>
+              <w:widowControl w:val="false"/>
               <w:jc w:val="right"/>
               <w:rPr/>
             </w:pPr>
@@ -7081,6 +7130,7 @@
           <w:p>
             <w:pPr>
               <w:pStyle w:val="Contedodatabela"/>
+              <w:widowControl w:val="false"/>
               <w:jc w:val="right"/>
               <w:rPr/>
             </w:pPr>
@@ -7092,12 +7142,13 @@
         </w:tc>
         <w:tc>
           <w:tcPr>
-            <w:tcW w:w="675" w:type="dxa"/>
-            <w:tcBorders/>
-          </w:tcPr>
-          <w:p>
-            <w:pPr>
-              <w:pStyle w:val="Contedodatabela"/>
+            <w:tcW w:w="674" w:type="dxa"/>
+            <w:tcBorders/>
+          </w:tcPr>
+          <w:p>
+            <w:pPr>
+              <w:pStyle w:val="Contedodatabela"/>
+              <w:widowControl w:val="false"/>
               <w:jc w:val="right"/>
               <w:rPr/>
             </w:pPr>
@@ -7115,6 +7166,7 @@
           <w:p>
             <w:pPr>
               <w:pStyle w:val="Contedodatabela"/>
+              <w:widowControl w:val="false"/>
               <w:jc w:val="right"/>
               <w:rPr/>
             </w:pPr>
@@ -7126,12 +7178,13 @@
         </w:tc>
         <w:tc>
           <w:tcPr>
-            <w:tcW w:w="513" w:type="dxa"/>
-            <w:tcBorders/>
-          </w:tcPr>
-          <w:p>
-            <w:pPr>
-              <w:pStyle w:val="Contedodatabela"/>
+            <w:tcW w:w="514" w:type="dxa"/>
+            <w:tcBorders/>
+          </w:tcPr>
+          <w:p>
+            <w:pPr>
+              <w:pStyle w:val="Contedodatabela"/>
+              <w:widowControl w:val="false"/>
               <w:jc w:val="right"/>
               <w:rPr/>
             </w:pPr>
@@ -7149,6 +7202,7 @@
           <w:p>
             <w:pPr>
               <w:pStyle w:val="Contedodatabela"/>
+              <w:widowControl w:val="false"/>
               <w:jc w:val="right"/>
               <w:rPr/>
             </w:pPr>
@@ -7160,12 +7214,13 @@
         </w:tc>
         <w:tc>
           <w:tcPr>
-            <w:tcW w:w="463" w:type="dxa"/>
-            <w:tcBorders/>
-          </w:tcPr>
-          <w:p>
-            <w:pPr>
-              <w:pStyle w:val="Contedodatabela"/>
+            <w:tcW w:w="462" w:type="dxa"/>
+            <w:tcBorders/>
+          </w:tcPr>
+          <w:p>
+            <w:pPr>
+              <w:pStyle w:val="Contedodatabela"/>
+              <w:widowControl w:val="false"/>
               <w:jc w:val="right"/>
               <w:rPr/>
             </w:pPr>
@@ -7177,12 +7232,13 @@
         </w:tc>
         <w:tc>
           <w:tcPr>
-            <w:tcW w:w="361" w:type="dxa"/>
-            <w:tcBorders/>
-          </w:tcPr>
-          <w:p>
-            <w:pPr>
-              <w:pStyle w:val="Contedodatabela"/>
+            <w:tcW w:w="362" w:type="dxa"/>
+            <w:tcBorders/>
+          </w:tcPr>
+          <w:p>
+            <w:pPr>
+              <w:pStyle w:val="Contedodatabela"/>
+              <w:widowControl w:val="false"/>
               <w:jc w:val="right"/>
               <w:rPr/>
             </w:pPr>
@@ -7194,7 +7250,7 @@
         </w:tc>
         <w:tc>
           <w:tcPr>
-            <w:tcW w:w="655" w:type="dxa"/>
+            <w:tcW w:w="654" w:type="dxa"/>
             <w:tcBorders>
               <w:right w:val="single" w:sz="6" w:space="0" w:color="00599D"/>
             </w:tcBorders>
@@ -7202,6 +7258,7 @@
           <w:p>
             <w:pPr>
               <w:pStyle w:val="Contedodatabela"/>
+              <w:widowControl w:val="false"/>
               <w:jc w:val="right"/>
               <w:rPr/>
             </w:pPr>
@@ -7216,7 +7273,7 @@
         <w:trPr/>
         <w:tc>
           <w:tcPr>
-            <w:tcW w:w="963" w:type="dxa"/>
+            <w:tcW w:w="962" w:type="dxa"/>
             <w:tcBorders>
               <w:left w:val="single" w:sz="6" w:space="0" w:color="00599D"/>
             </w:tcBorders>
@@ -7225,6 +7282,7 @@
           <w:p>
             <w:pPr>
               <w:pStyle w:val="Contedodatabela"/>
+              <w:widowControl w:val="false"/>
               <w:rPr>
                 <w:sz w:val="18"/>
                 <w:szCs w:val="18"/>
@@ -7241,13 +7299,14 @@
         </w:tc>
         <w:tc>
           <w:tcPr>
-            <w:tcW w:w="850" w:type="dxa"/>
+            <w:tcW w:w="851" w:type="dxa"/>
             <w:tcBorders/>
             <w:shd w:fill="DDDDDD" w:val="clear"/>
           </w:tcPr>
           <w:p>
             <w:pPr>
               <w:pStyle w:val="Contedodatabela"/>
+              <w:widowControl w:val="false"/>
               <w:jc w:val="right"/>
               <w:rPr/>
             </w:pPr>
@@ -7259,13 +7318,14 @@
         </w:tc>
         <w:tc>
           <w:tcPr>
-            <w:tcW w:w="850" w:type="dxa"/>
+            <w:tcW w:w="849" w:type="dxa"/>
             <w:tcBorders/>
             <w:shd w:fill="DDDDDD" w:val="clear"/>
           </w:tcPr>
           <w:p>
             <w:pPr>
               <w:pStyle w:val="Contedodatabela"/>
+              <w:widowControl w:val="false"/>
               <w:jc w:val="right"/>
               <w:rPr/>
             </w:pPr>
@@ -7284,6 +7344,7 @@
           <w:p>
             <w:pPr>
               <w:pStyle w:val="Contedodatabela"/>
+              <w:widowControl w:val="false"/>
               <w:jc w:val="right"/>
               <w:rPr/>
             </w:pPr>
@@ -7295,13 +7356,14 @@
         </w:tc>
         <w:tc>
           <w:tcPr>
-            <w:tcW w:w="925" w:type="dxa"/>
+            <w:tcW w:w="926" w:type="dxa"/>
             <w:tcBorders/>
             <w:shd w:fill="DDDDDD" w:val="clear"/>
           </w:tcPr>
           <w:p>
             <w:pPr>
               <w:pStyle w:val="Contedodatabela"/>
+              <w:widowControl w:val="false"/>
               <w:jc w:val="right"/>
               <w:rPr/>
             </w:pPr>
@@ -7320,6 +7382,7 @@
           <w:p>
             <w:pPr>
               <w:pStyle w:val="Contedodatabela"/>
+              <w:widowControl w:val="false"/>
               <w:jc w:val="right"/>
               <w:rPr/>
             </w:pPr>
@@ -7331,13 +7394,14 @@
         </w:tc>
         <w:tc>
           <w:tcPr>
-            <w:tcW w:w="675" w:type="dxa"/>
+            <w:tcW w:w="674" w:type="dxa"/>
             <w:tcBorders/>
             <w:shd w:fill="DDDDDD" w:val="clear"/>
           </w:tcPr>
           <w:p>
             <w:pPr>
               <w:pStyle w:val="Contedodatabela"/>
+              <w:widowControl w:val="false"/>
               <w:jc w:val="right"/>
               <w:rPr/>
             </w:pPr>
@@ -7356,6 +7420,7 @@
           <w:p>
             <w:pPr>
               <w:pStyle w:val="Contedodatabela"/>
+              <w:widowControl w:val="false"/>
               <w:jc w:val="right"/>
               <w:rPr/>
             </w:pPr>
@@ -7367,13 +7432,14 @@
         </w:tc>
         <w:tc>
           <w:tcPr>
-            <w:tcW w:w="513" w:type="dxa"/>
+            <w:tcW w:w="514" w:type="dxa"/>
             <w:tcBorders/>
             <w:shd w:fill="DDDDDD" w:val="clear"/>
           </w:tcPr>
           <w:p>
             <w:pPr>
               <w:pStyle w:val="Contedodatabela"/>
+              <w:widowControl w:val="false"/>
               <w:jc w:val="right"/>
               <w:rPr/>
             </w:pPr>
@@ -7392,6 +7458,7 @@
           <w:p>
             <w:pPr>
               <w:pStyle w:val="Contedodatabela"/>
+              <w:widowControl w:val="false"/>
               <w:jc w:val="right"/>
               <w:rPr/>
             </w:pPr>
@@ -7403,13 +7470,14 @@
         </w:tc>
         <w:tc>
           <w:tcPr>
-            <w:tcW w:w="463" w:type="dxa"/>
+            <w:tcW w:w="462" w:type="dxa"/>
             <w:tcBorders/>
             <w:shd w:fill="DDDDDD" w:val="clear"/>
           </w:tcPr>
           <w:p>
             <w:pPr>
               <w:pStyle w:val="Contedodatabela"/>
+              <w:widowControl w:val="false"/>
               <w:jc w:val="right"/>
               <w:rPr/>
             </w:pPr>
@@ -7421,13 +7489,14 @@
         </w:tc>
         <w:tc>
           <w:tcPr>
-            <w:tcW w:w="361" w:type="dxa"/>
+            <w:tcW w:w="362" w:type="dxa"/>
             <w:tcBorders/>
             <w:shd w:fill="DDDDDD" w:val="clear"/>
           </w:tcPr>
           <w:p>
             <w:pPr>
               <w:pStyle w:val="Contedodatabela"/>
+              <w:widowControl w:val="false"/>
               <w:jc w:val="right"/>
               <w:rPr/>
             </w:pPr>
@@ -7439,7 +7508,7 @@
         </w:tc>
         <w:tc>
           <w:tcPr>
-            <w:tcW w:w="655" w:type="dxa"/>
+            <w:tcW w:w="654" w:type="dxa"/>
             <w:tcBorders>
               <w:right w:val="single" w:sz="6" w:space="0" w:color="00599D"/>
             </w:tcBorders>
@@ -7448,6 +7517,7 @@
           <w:p>
             <w:pPr>
               <w:pStyle w:val="Contedodatabela"/>
+              <w:widowControl w:val="false"/>
               <w:jc w:val="right"/>
               <w:rPr/>
             </w:pPr>
@@ -7462,7 +7532,7 @@
         <w:trPr/>
         <w:tc>
           <w:tcPr>
-            <w:tcW w:w="963" w:type="dxa"/>
+            <w:tcW w:w="962" w:type="dxa"/>
             <w:tcBorders>
               <w:left w:val="single" w:sz="6" w:space="0" w:color="00599D"/>
             </w:tcBorders>
@@ -7470,6 +7540,7 @@
           <w:p>
             <w:pPr>
               <w:pStyle w:val="Contedodatabela"/>
+              <w:widowControl w:val="false"/>
               <w:rPr>
                 <w:sz w:val="18"/>
                 <w:szCs w:val="18"/>
@@ -7486,12 +7557,13 @@
         </w:tc>
         <w:tc>
           <w:tcPr>
-            <w:tcW w:w="850" w:type="dxa"/>
-            <w:tcBorders/>
-          </w:tcPr>
-          <w:p>
-            <w:pPr>
-              <w:pStyle w:val="Contedodatabela"/>
+            <w:tcW w:w="851" w:type="dxa"/>
+            <w:tcBorders/>
+          </w:tcPr>
+          <w:p>
+            <w:pPr>
+              <w:pStyle w:val="Contedodatabela"/>
+              <w:widowControl w:val="false"/>
               <w:jc w:val="right"/>
               <w:rPr/>
             </w:pPr>
@@ -7503,12 +7575,13 @@
         </w:tc>
         <w:tc>
           <w:tcPr>
-            <w:tcW w:w="850" w:type="dxa"/>
-            <w:tcBorders/>
-          </w:tcPr>
-          <w:p>
-            <w:pPr>
-              <w:pStyle w:val="Contedodatabela"/>
+            <w:tcW w:w="849" w:type="dxa"/>
+            <w:tcBorders/>
+          </w:tcPr>
+          <w:p>
+            <w:pPr>
+              <w:pStyle w:val="Contedodatabela"/>
+              <w:widowControl w:val="false"/>
               <w:jc w:val="right"/>
               <w:rPr/>
             </w:pPr>
@@ -7526,6 +7599,7 @@
           <w:p>
             <w:pPr>
               <w:pStyle w:val="Contedodatabela"/>
+              <w:widowControl w:val="false"/>
               <w:jc w:val="right"/>
               <w:rPr/>
             </w:pPr>
@@ -7537,12 +7611,13 @@
         </w:tc>
         <w:tc>
           <w:tcPr>
-            <w:tcW w:w="925" w:type="dxa"/>
-            <w:tcBorders/>
-          </w:tcPr>
-          <w:p>
-            <w:pPr>
-              <w:pStyle w:val="Contedodatabela"/>
+            <w:tcW w:w="926" w:type="dxa"/>
+            <w:tcBorders/>
+          </w:tcPr>
+          <w:p>
+            <w:pPr>
+              <w:pStyle w:val="Contedodatabela"/>
+              <w:widowControl w:val="false"/>
               <w:jc w:val="right"/>
               <w:rPr/>
             </w:pPr>
@@ -7560,6 +7635,7 @@
           <w:p>
             <w:pPr>
               <w:pStyle w:val="Contedodatabela"/>
+              <w:widowControl w:val="false"/>
               <w:jc w:val="right"/>
               <w:rPr/>
             </w:pPr>
@@ -7571,12 +7647,13 @@
         </w:tc>
         <w:tc>
           <w:tcPr>
-            <w:tcW w:w="675" w:type="dxa"/>
-            <w:tcBorders/>
-          </w:tcPr>
-          <w:p>
-            <w:pPr>
-              <w:pStyle w:val="Contedodatabela"/>
+            <w:tcW w:w="674" w:type="dxa"/>
+            <w:tcBorders/>
+          </w:tcPr>
+          <w:p>
+            <w:pPr>
+              <w:pStyle w:val="Contedodatabela"/>
+              <w:widowControl w:val="false"/>
               <w:jc w:val="right"/>
               <w:rPr/>
             </w:pPr>
@@ -7594,6 +7671,7 @@
           <w:p>
             <w:pPr>
               <w:pStyle w:val="Contedodatabela"/>
+              <w:widowControl w:val="false"/>
               <w:jc w:val="right"/>
               <w:rPr/>
             </w:pPr>
@@ -7605,12 +7683,13 @@
         </w:tc>
         <w:tc>
           <w:tcPr>
-            <w:tcW w:w="513" w:type="dxa"/>
-            <w:tcBorders/>
-          </w:tcPr>
-          <w:p>
-            <w:pPr>
-              <w:pStyle w:val="Contedodatabela"/>
+            <w:tcW w:w="514" w:type="dxa"/>
+            <w:tcBorders/>
+          </w:tcPr>
+          <w:p>
+            <w:pPr>
+              <w:pStyle w:val="Contedodatabela"/>
+              <w:widowControl w:val="false"/>
               <w:jc w:val="right"/>
               <w:rPr/>
             </w:pPr>
@@ -7628,6 +7707,7 @@
           <w:p>
             <w:pPr>
               <w:pStyle w:val="Contedodatabela"/>
+              <w:widowControl w:val="false"/>
               <w:jc w:val="right"/>
               <w:rPr/>
             </w:pPr>
@@ -7639,12 +7719,13 @@
         </w:tc>
         <w:tc>
           <w:tcPr>
-            <w:tcW w:w="463" w:type="dxa"/>
-            <w:tcBorders/>
-          </w:tcPr>
-          <w:p>
-            <w:pPr>
-              <w:pStyle w:val="Contedodatabela"/>
+            <w:tcW w:w="462" w:type="dxa"/>
+            <w:tcBorders/>
+          </w:tcPr>
+          <w:p>
+            <w:pPr>
+              <w:pStyle w:val="Contedodatabela"/>
+              <w:widowControl w:val="false"/>
               <w:jc w:val="right"/>
               <w:rPr/>
             </w:pPr>
@@ -7656,12 +7737,13 @@
         </w:tc>
         <w:tc>
           <w:tcPr>
-            <w:tcW w:w="361" w:type="dxa"/>
-            <w:tcBorders/>
-          </w:tcPr>
-          <w:p>
-            <w:pPr>
-              <w:pStyle w:val="Contedodatabela"/>
+            <w:tcW w:w="362" w:type="dxa"/>
+            <w:tcBorders/>
+          </w:tcPr>
+          <w:p>
+            <w:pPr>
+              <w:pStyle w:val="Contedodatabela"/>
+              <w:widowControl w:val="false"/>
               <w:jc w:val="right"/>
               <w:rPr/>
             </w:pPr>
@@ -7673,7 +7755,7 @@
         </w:tc>
         <w:tc>
           <w:tcPr>
-            <w:tcW w:w="655" w:type="dxa"/>
+            <w:tcW w:w="654" w:type="dxa"/>
             <w:tcBorders>
               <w:right w:val="single" w:sz="6" w:space="0" w:color="00599D"/>
             </w:tcBorders>
@@ -7681,6 +7763,7 @@
           <w:p>
             <w:pPr>
               <w:pStyle w:val="Contedodatabela"/>
+              <w:widowControl w:val="false"/>
               <w:jc w:val="right"/>
               <w:rPr/>
             </w:pPr>
@@ -7695,7 +7778,7 @@
         <w:trPr/>
         <w:tc>
           <w:tcPr>
-            <w:tcW w:w="963" w:type="dxa"/>
+            <w:tcW w:w="962" w:type="dxa"/>
             <w:tcBorders>
               <w:top w:val="single" w:sz="6" w:space="0" w:color="00599D"/>
               <w:left w:val="single" w:sz="6" w:space="0" w:color="00599D"/>
@@ -7706,6 +7789,7 @@
           <w:p>
             <w:pPr>
               <w:pStyle w:val="Contedodatabela"/>
+              <w:widowControl w:val="false"/>
               <w:rPr>
                 <w:sz w:val="18"/>
                 <w:szCs w:val="18"/>
@@ -7722,7 +7806,7 @@
         </w:tc>
         <w:tc>
           <w:tcPr>
-            <w:tcW w:w="850" w:type="dxa"/>
+            <w:tcW w:w="851" w:type="dxa"/>
             <w:tcBorders>
               <w:top w:val="single" w:sz="6" w:space="0" w:color="00599D"/>
               <w:bottom w:val="single" w:sz="6" w:space="0" w:color="00599D"/>
@@ -7732,6 +7816,7 @@
           <w:p>
             <w:pPr>
               <w:pStyle w:val="Contedodatabela"/>
+              <w:widowControl w:val="false"/>
               <w:jc w:val="right"/>
               <w:rPr/>
             </w:pPr>
@@ -7743,7 +7828,7 @@
         </w:tc>
         <w:tc>
           <w:tcPr>
-            <w:tcW w:w="850" w:type="dxa"/>
+            <w:tcW w:w="849" w:type="dxa"/>
             <w:tcBorders>
               <w:top w:val="single" w:sz="6" w:space="0" w:color="00599D"/>
               <w:bottom w:val="single" w:sz="6" w:space="0" w:color="00599D"/>
@@ -7753,6 +7838,7 @@
           <w:p>
             <w:pPr>
               <w:pStyle w:val="Contedodatabela"/>
+              <w:widowControl w:val="false"/>
               <w:jc w:val="right"/>
               <w:rPr/>
             </w:pPr>
@@ -7774,6 +7860,7 @@
           <w:p>
             <w:pPr>
               <w:pStyle w:val="Contedodatabela"/>
+              <w:widowControl w:val="false"/>
               <w:jc w:val="right"/>
               <w:rPr/>
             </w:pPr>
@@ -7785,7 +7872,7 @@
         </w:tc>
         <w:tc>
           <w:tcPr>
-            <w:tcW w:w="925" w:type="dxa"/>
+            <w:tcW w:w="926" w:type="dxa"/>
             <w:tcBorders>
               <w:top w:val="single" w:sz="6" w:space="0" w:color="00599D"/>
               <w:bottom w:val="single" w:sz="6" w:space="0" w:color="00599D"/>
@@ -7795,6 +7882,7 @@
           <w:p>
             <w:pPr>
               <w:pStyle w:val="Contedodatabela"/>
+              <w:widowControl w:val="false"/>
               <w:jc w:val="right"/>
               <w:rPr/>
             </w:pPr>
@@ -7816,6 +7904,7 @@
           <w:p>
             <w:pPr>
               <w:pStyle w:val="Contedodatabela"/>
+              <w:widowControl w:val="false"/>
               <w:jc w:val="right"/>
               <w:rPr/>
             </w:pPr>
@@ -7827,7 +7916,7 @@
         </w:tc>
         <w:tc>
           <w:tcPr>
-            <w:tcW w:w="675" w:type="dxa"/>
+            <w:tcW w:w="674" w:type="dxa"/>
             <w:tcBorders>
               <w:top w:val="single" w:sz="6" w:space="0" w:color="00599D"/>
               <w:bottom w:val="single" w:sz="6" w:space="0" w:color="00599D"/>
@@ -7837,6 +7926,7 @@
           <w:p>
             <w:pPr>
               <w:pStyle w:val="Contedodatabela"/>
+              <w:widowControl w:val="false"/>
               <w:jc w:val="right"/>
               <w:rPr/>
             </w:pPr>
@@ -7858,6 +7948,7 @@
           <w:p>
             <w:pPr>
               <w:pStyle w:val="Contedodatabela"/>
+              <w:widowControl w:val="false"/>
               <w:jc w:val="right"/>
               <w:rPr/>
             </w:pPr>
@@ -7869,7 +7960,7 @@
         </w:tc>
         <w:tc>
           <w:tcPr>
-            <w:tcW w:w="513" w:type="dxa"/>
+            <w:tcW w:w="514" w:type="dxa"/>
             <w:tcBorders>
               <w:top w:val="single" w:sz="6" w:space="0" w:color="00599D"/>
               <w:bottom w:val="single" w:sz="6" w:space="0" w:color="00599D"/>
@@ -7879,6 +7970,7 @@
           <w:p>
             <w:pPr>
               <w:pStyle w:val="Contedodatabela"/>
+              <w:widowControl w:val="false"/>
               <w:jc w:val="right"/>
               <w:rPr/>
             </w:pPr>
@@ -7900,6 +7992,7 @@
           <w:p>
             <w:pPr>
               <w:pStyle w:val="Contedodatabela"/>
+              <w:widowControl w:val="false"/>
               <w:jc w:val="right"/>
               <w:rPr/>
             </w:pPr>
@@ -7911,7 +8004,7 @@
         </w:tc>
         <w:tc>
           <w:tcPr>
-            <w:tcW w:w="463" w:type="dxa"/>
+            <w:tcW w:w="462" w:type="dxa"/>
             <w:tcBorders>
               <w:top w:val="single" w:sz="6" w:space="0" w:color="00599D"/>
               <w:bottom w:val="single" w:sz="6" w:space="0" w:color="00599D"/>
@@ -7921,6 +8014,7 @@
           <w:p>
             <w:pPr>
               <w:pStyle w:val="Contedodatabela"/>
+              <w:widowControl w:val="false"/>
               <w:jc w:val="right"/>
               <w:rPr/>
             </w:pPr>
@@ -7932,7 +8026,7 @@
         </w:tc>
         <w:tc>
           <w:tcPr>
-            <w:tcW w:w="361" w:type="dxa"/>
+            <w:tcW w:w="362" w:type="dxa"/>
             <w:tcBorders>
               <w:top w:val="single" w:sz="6" w:space="0" w:color="00599D"/>
               <w:bottom w:val="single" w:sz="6" w:space="0" w:color="00599D"/>
@@ -7942,6 +8036,7 @@
           <w:p>
             <w:pPr>
               <w:pStyle w:val="Contedodatabela"/>
+              <w:widowControl w:val="false"/>
               <w:jc w:val="right"/>
               <w:rPr/>
             </w:pPr>
@@ -7953,7 +8048,7 @@
         </w:tc>
         <w:tc>
           <w:tcPr>
-            <w:tcW w:w="655" w:type="dxa"/>
+            <w:tcW w:w="654" w:type="dxa"/>
             <w:tcBorders>
               <w:top w:val="single" w:sz="6" w:space="0" w:color="00599D"/>
               <w:bottom w:val="single" w:sz="6" w:space="0" w:color="00599D"/>
@@ -7964,6 +8059,7 @@
           <w:p>
             <w:pPr>
               <w:pStyle w:val="Contedodatabela"/>
+              <w:widowControl w:val="false"/>
               <w:jc w:val="right"/>
               <w:rPr/>
             </w:pPr>
@@ -7978,7 +8074,7 @@
     <w:p>
       <w:pPr>
         <w:pStyle w:val="Normal"/>
-        <w:jc w:val="both"/>
+        <w:jc w:val="center"/>
         <w:rPr>
           <w:rFonts w:ascii="Calibri" w:hAnsi="Calibri" w:eastAsia="Times" w:cs="Times New Roman"/>
           <w:b w:val="false"/>
@@ -7994,7 +8090,32 @@
         </w:rPr>
       </w:pPr>
       <w:r>
-        <w:rPr/>
+        <w:rPr>
+          <w:rFonts w:eastAsia="Times" w:cs="Times New Roman"/>
+          <w:b/>
+          <w:bCs/>
+          <w:i w:val="false"/>
+          <w:iCs w:val="false"/>
+          <w:color w:val="C9211E" w:themeShade="bf"/>
+          <w:sz w:val="16"/>
+          <w:szCs w:val="20"/>
+          <w:lang w:val="pt-BR" w:eastAsia="pt-BR"/>
+        </w:rPr>
+        <w:t>Tabela 2.2.</w:t>
+      </w:r>
+      <w:r>
+        <w:rPr>
+          <w:rFonts w:eastAsia="Times" w:cs="Times New Roman"/>
+          <w:b w:val="false"/>
+          <w:bCs w:val="false"/>
+          <w:i w:val="false"/>
+          <w:iCs w:val="false"/>
+          <w:color w:val="C9211E" w:themeShade="bf"/>
+          <w:sz w:val="16"/>
+          <w:szCs w:val="20"/>
+          <w:lang w:val="pt-BR" w:eastAsia="pt-BR"/>
+        </w:rPr>
+        <w:t>: Correlação entre todas as características</w:t>
       </w:r>
     </w:p>
     <w:p>
@@ -8016,7 +8137,17 @@
         </w:rPr>
       </w:pPr>
       <w:r>
-        <w:rPr/>
+        <w:rPr>
+          <w:rFonts w:eastAsia="Times" w:cs="Times New Roman"/>
+          <w:b w:val="false"/>
+          <w:bCs w:val="false"/>
+          <w:i w:val="false"/>
+          <w:iCs w:val="false"/>
+          <w:color w:val="C9211E" w:themeShade="bf"/>
+          <w:sz w:val="16"/>
+          <w:szCs w:val="20"/>
+          <w:lang w:val="pt-BR" w:eastAsia="pt-BR"/>
+        </w:rPr>
       </w:r>
     </w:p>
     <w:p>
@@ -8089,9 +8220,9 @@
         <w:jc w:val="both"/>
         <w:rPr/>
       </w:pPr>
-      <w:bookmarkStart w:id="10" w:name="_Toc40037899"/>
+      <w:bookmarkStart w:id="10" w:name="_Toc304754464"/>
       <w:bookmarkStart w:id="11" w:name="_Toc462845647"/>
-      <w:bookmarkStart w:id="12" w:name="_Toc304754464"/>
+      <w:bookmarkStart w:id="12" w:name="_Toc40037899"/>
       <w:r>
         <w:rPr>
           <w:rFonts w:eastAsia="" w:cs="" w:cstheme="majorBidi" w:eastAsiaTheme="majorEastAsia"/>
@@ -8337,9 +8468,9 @@
           <w:szCs w:val="26"/>
         </w:rPr>
       </w:pPr>
-      <w:bookmarkStart w:id="13" w:name="_Toc462845648"/>
+      <w:bookmarkStart w:id="13" w:name="_Toc40037902"/>
       <w:bookmarkStart w:id="14" w:name="_Toc304754465"/>
-      <w:bookmarkStart w:id="15" w:name="_Toc40037902"/>
+      <w:bookmarkStart w:id="15" w:name="_Toc462845648"/>
       <w:r>
         <w:rPr>
           <w:rFonts w:eastAsia="" w:cs="" w:cstheme="majorBidi" w:eastAsiaTheme="majorEastAsia"/>
@@ -8420,9 +8551,9 @@
           <w:szCs w:val="26"/>
         </w:rPr>
       </w:pPr>
-      <w:bookmarkStart w:id="16" w:name="_Toc4628456481"/>
+      <w:bookmarkStart w:id="16" w:name="_Toc400379021"/>
       <w:bookmarkStart w:id="17" w:name="_Toc3047544651"/>
-      <w:bookmarkStart w:id="18" w:name="_Toc400379021"/>
+      <w:bookmarkStart w:id="18" w:name="_Toc4628456481"/>
       <w:r>
         <w:rPr>
           <w:rFonts w:eastAsia="" w:cs="" w:cstheme="majorBidi" w:eastAsiaTheme="majorEastAsia"/>
@@ -8487,9 +8618,9 @@
         <w:jc w:val="both"/>
         <w:rPr/>
       </w:pPr>
-      <w:bookmarkStart w:id="19" w:name="_Toc46284564811"/>
+      <w:bookmarkStart w:id="19" w:name="_Toc4003790211"/>
       <w:bookmarkStart w:id="20" w:name="_Toc30475446511"/>
-      <w:bookmarkStart w:id="21" w:name="_Toc4003790211"/>
+      <w:bookmarkStart w:id="21" w:name="_Toc46284564811"/>
       <w:r>
         <w:rPr>
           <w:rFonts w:eastAsia="" w:cs="" w:cstheme="majorBidi" w:eastAsiaTheme="majorEastAsia"/>
@@ -8898,6 +9029,44 @@
     </w:sectPr>
   </w:body>
 </w:document>
+</file>
+
+<file path=word/comments.xml><?xml version="1.0" encoding="utf-8"?>
+<w:comments xmlns:o="urn:schemas-microsoft-com:office:office" xmlns:r="http://schemas.openxmlformats.org/officeDocument/2006/relationships" xmlns:v="urn:schemas-microsoft-com:vml" xmlns:w="http://schemas.openxmlformats.org/wordprocessingml/2006/main" xmlns:w10="urn:schemas-microsoft-com:office:word" xmlns:wp="http://schemas.openxmlformats.org/drawingml/2006/wordprocessingDrawing" xmlns:wps="http://schemas.microsoft.com/office/word/2010/wordprocessingShape" xmlns:wpg="http://schemas.microsoft.com/office/word/2010/wordprocessingGroup" xmlns:mc="http://schemas.openxmlformats.org/markup-compatibility/2006" xmlns:wp14="http://schemas.microsoft.com/office/word/2010/wordprocessingDrawing" xmlns:w14="http://schemas.microsoft.com/office/word/2010/wordml" mc:Ignorable="w14 wp14">
+  <w:comment w:id="0" w:author="Autor desconhecido" w:date="2021-01-29T14:09:25Z" w:initials="">
+    <w:p>
+      <w:r>
+        <w:rPr>
+          <w:rFonts w:eastAsia="Calibri" w:cstheme="minorBidi" w:eastAsiaTheme="minorHAnsi" w:cs="" w:ascii="Calibri" w:hAnsi="Calibri"/>
+          <w:b w:val="false"/>
+          <w:bCs w:val="false"/>
+          <w:i w:val="false"/>
+          <w:iCs w:val="false"/>
+          <w:caps w:val="false"/>
+          <w:smallCaps w:val="false"/>
+          <w:strike w:val="false"/>
+          <w:dstrike w:val="false"/>
+          <w:outline w:val="false"/>
+          <w:shadow w:val="false"/>
+          <w:emboss w:val="false"/>
+          <w:imprint w:val="false"/>
+          <w:color w:val="auto"/>
+          <w:spacing w:val="0"/>
+          <w:w w:val="100"/>
+          <w:kern w:val="0"/>
+          <w:position w:val="0"/>
+          <w:sz w:val="20"/>
+          <w:szCs w:val="22"/>
+          <w:u w:val="none"/>
+          <w:vertAlign w:val="baseline"/>
+          <w:em w:val="none"/>
+          <w:lang w:bidi="ar-SA" w:eastAsia="en-US" w:val="pt-BR"/>
+        </w:rPr>
+        <w:t>Acrescentar o valor de corte</w:t>
+      </w:r>
+    </w:p>
+  </w:comment>
+</w:comments>
 </file>
 
 <file path=word/footer1.xml><?xml version="1.0" encoding="utf-8"?>
@@ -9075,7 +9244,7 @@
         <w:sdt>
           <w:sdtPr>
             <w:text/>
-            <w:id w:val="457111054"/>
+            <w:id w:val="1364548132"/>
             <w:dataBinding w:prefixMappings="xmlns:ns0='http://schemas.openxmlformats.org/officeDocument/2006/extended-properties' " w:xpath="/ns0:Properties[1]/ns0:Company[1]" w:storeItemID="{6668398D-A668-4E3E-A5EB-62B293D839F1}"/>
             <w:alias w:val="Company"/>
           </w:sdtPr>
@@ -9109,7 +9278,7 @@
         <w:sdt>
           <w:sdtPr>
             <w:text/>
-            <w:id w:val="690504206"/>
+            <w:id w:val="185961444"/>
             <w:dataBinding w:prefixMappings="xmlns:ns0='http://purl.org/dc/elements/1.1/' xmlns:ns1='http://schemas.openxmlformats.org/package/2006/metadata/core-properties' " w:xpath="/ns1:coreProperties[1]/ns0:description[1]" w:storeItemID="{6C3C8BC8-F283-45AE-878A-BAB7291924A1}"/>
             <w:alias w:val="Comments"/>
           </w:sdtPr>

</xml_diff>